<commit_message>
empathy - starting daniel batson's explanation
</commit_message>
<xml_diff>
--- a/docs/Plano de investigação.docx
+++ b/docs/Plano de investigação.docx
@@ -2402,6 +2402,237 @@
           <w:szCs w:val="24"/>
         </w:rPr>
         <w:lastRenderedPageBreak/>
+        <w:t>Enquadramento teórico (resumo)</w:t>
+      </w:r>
+    </w:p>
+    <w:p>
+      <w:pPr>
+        <w:rPr>
+          <w:sz w:val="24"/>
+          <w:szCs w:val="24"/>
+        </w:rPr>
+      </w:pPr>
+    </w:p>
+    <w:p>
+      <w:pPr>
+        <w:rPr>
+          <w:sz w:val="24"/>
+          <w:szCs w:val="24"/>
+        </w:rPr>
+      </w:pPr>
+      <w:r>
+        <w:rPr>
+          <w:sz w:val="24"/>
+          <w:szCs w:val="24"/>
+        </w:rPr>
+        <w:t>Modelo de análise</w:t>
+      </w:r>
+    </w:p>
+    <w:p>
+      <w:pPr>
+        <w:rPr>
+          <w:sz w:val="24"/>
+          <w:szCs w:val="24"/>
+        </w:rPr>
+      </w:pPr>
+    </w:p>
+    <w:p>
+      <w:pPr>
+        <w:rPr>
+          <w:sz w:val="24"/>
+          <w:szCs w:val="24"/>
+        </w:rPr>
+      </w:pPr>
+    </w:p>
+    <w:p>
+      <w:pPr>
+        <w:rPr>
+          <w:sz w:val="24"/>
+          <w:szCs w:val="24"/>
+        </w:rPr>
+      </w:pPr>
+    </w:p>
+    <w:p>
+      <w:pPr>
+        <w:rPr>
+          <w:sz w:val="24"/>
+          <w:szCs w:val="24"/>
+        </w:rPr>
+      </w:pPr>
+    </w:p>
+    <w:p>
+      <w:pPr>
+        <w:rPr>
+          <w:sz w:val="24"/>
+          <w:szCs w:val="24"/>
+        </w:rPr>
+      </w:pPr>
+    </w:p>
+    <w:p>
+      <w:pPr>
+        <w:rPr>
+          <w:sz w:val="24"/>
+          <w:szCs w:val="24"/>
+        </w:rPr>
+      </w:pPr>
+    </w:p>
+    <w:p>
+      <w:pPr>
+        <w:rPr>
+          <w:sz w:val="24"/>
+          <w:szCs w:val="24"/>
+        </w:rPr>
+      </w:pPr>
+    </w:p>
+    <w:p>
+      <w:pPr>
+        <w:rPr>
+          <w:sz w:val="24"/>
+          <w:szCs w:val="24"/>
+        </w:rPr>
+      </w:pPr>
+    </w:p>
+    <w:p>
+      <w:pPr>
+        <w:rPr>
+          <w:sz w:val="24"/>
+          <w:szCs w:val="24"/>
+        </w:rPr>
+      </w:pPr>
+    </w:p>
+    <w:p>
+      <w:pPr>
+        <w:rPr>
+          <w:sz w:val="24"/>
+          <w:szCs w:val="24"/>
+        </w:rPr>
+      </w:pPr>
+    </w:p>
+    <w:p>
+      <w:pPr>
+        <w:rPr>
+          <w:sz w:val="24"/>
+          <w:szCs w:val="24"/>
+        </w:rPr>
+      </w:pPr>
+    </w:p>
+    <w:p>
+      <w:pPr>
+        <w:rPr>
+          <w:sz w:val="24"/>
+          <w:szCs w:val="24"/>
+        </w:rPr>
+      </w:pPr>
+    </w:p>
+    <w:p>
+      <w:pPr>
+        <w:rPr>
+          <w:sz w:val="24"/>
+          <w:szCs w:val="24"/>
+        </w:rPr>
+      </w:pPr>
+    </w:p>
+    <w:p>
+      <w:pPr>
+        <w:rPr>
+          <w:sz w:val="24"/>
+          <w:szCs w:val="24"/>
+        </w:rPr>
+      </w:pPr>
+    </w:p>
+    <w:p>
+      <w:pPr>
+        <w:rPr>
+          <w:sz w:val="24"/>
+          <w:szCs w:val="24"/>
+        </w:rPr>
+      </w:pPr>
+    </w:p>
+    <w:p>
+      <w:pPr>
+        <w:rPr>
+          <w:sz w:val="24"/>
+          <w:szCs w:val="24"/>
+        </w:rPr>
+      </w:pPr>
+    </w:p>
+    <w:p>
+      <w:pPr>
+        <w:rPr>
+          <w:sz w:val="24"/>
+          <w:szCs w:val="24"/>
+        </w:rPr>
+      </w:pPr>
+    </w:p>
+    <w:p>
+      <w:pPr>
+        <w:rPr>
+          <w:sz w:val="24"/>
+          <w:szCs w:val="24"/>
+        </w:rPr>
+      </w:pPr>
+    </w:p>
+    <w:p>
+      <w:pPr>
+        <w:rPr>
+          <w:sz w:val="24"/>
+          <w:szCs w:val="24"/>
+        </w:rPr>
+      </w:pPr>
+    </w:p>
+    <w:p>
+      <w:pPr>
+        <w:rPr>
+          <w:sz w:val="24"/>
+          <w:szCs w:val="24"/>
+        </w:rPr>
+      </w:pPr>
+    </w:p>
+    <w:p>
+      <w:pPr>
+        <w:rPr>
+          <w:sz w:val="24"/>
+          <w:szCs w:val="24"/>
+        </w:rPr>
+      </w:pPr>
+    </w:p>
+    <w:p>
+      <w:pPr>
+        <w:rPr>
+          <w:sz w:val="24"/>
+          <w:szCs w:val="24"/>
+        </w:rPr>
+      </w:pPr>
+    </w:p>
+    <w:p>
+      <w:pPr>
+        <w:rPr>
+          <w:sz w:val="24"/>
+          <w:szCs w:val="24"/>
+        </w:rPr>
+      </w:pPr>
+    </w:p>
+    <w:p>
+      <w:pPr>
+        <w:rPr>
+          <w:sz w:val="24"/>
+          <w:szCs w:val="24"/>
+        </w:rPr>
+      </w:pPr>
+    </w:p>
+    <w:p>
+      <w:pPr>
+        <w:rPr>
+          <w:sz w:val="24"/>
+          <w:szCs w:val="24"/>
+        </w:rPr>
+      </w:pPr>
+      <w:r>
+        <w:rPr>
+          <w:sz w:val="24"/>
+          <w:szCs w:val="24"/>
+        </w:rPr>
+        <w:lastRenderedPageBreak/>
         <w:t>Metodologia</w:t>
       </w:r>
     </w:p>
@@ -2787,6 +3018,98 @@
           <w:szCs w:val="24"/>
         </w:rPr>
         <w:t xml:space="preserve">Os dados que serão recolhidos serão os resultados à resposta do questionário para avaliação da empatia do jogador pelo protagonista do jogo digital, elaborado por Davis e pela professora Tânia Ribeiro da Universidade de Aveiro. Será através dos quais que será concluído se o jogo digital permitiu ou não a promoção à empatia por uma personagem fictícia. </w:t>
+      </w:r>
+    </w:p>
+    <w:p>
+      <w:pPr>
+        <w:rPr>
+          <w:sz w:val="24"/>
+          <w:szCs w:val="24"/>
+        </w:rPr>
+      </w:pPr>
+    </w:p>
+    <w:p>
+      <w:pPr>
+        <w:rPr>
+          <w:sz w:val="24"/>
+          <w:szCs w:val="24"/>
+        </w:rPr>
+      </w:pPr>
+      <w:r>
+        <w:rPr>
+          <w:sz w:val="24"/>
+          <w:szCs w:val="24"/>
+        </w:rPr>
+        <w:t>Plano de contingência</w:t>
+      </w:r>
+    </w:p>
+    <w:p>
+      <w:pPr>
+        <w:rPr>
+          <w:sz w:val="24"/>
+          <w:szCs w:val="24"/>
+        </w:rPr>
+      </w:pPr>
+    </w:p>
+    <w:p>
+      <w:pPr>
+        <w:rPr>
+          <w:sz w:val="24"/>
+          <w:szCs w:val="24"/>
+        </w:rPr>
+      </w:pPr>
+      <w:r>
+        <w:rPr>
+          <w:sz w:val="24"/>
+          <w:szCs w:val="24"/>
+        </w:rPr>
+        <w:t>Cronograma</w:t>
+      </w:r>
+    </w:p>
+    <w:p>
+      <w:pPr>
+        <w:rPr>
+          <w:sz w:val="24"/>
+          <w:szCs w:val="24"/>
+        </w:rPr>
+      </w:pPr>
+    </w:p>
+    <w:p>
+      <w:pPr>
+        <w:rPr>
+          <w:sz w:val="24"/>
+          <w:szCs w:val="24"/>
+        </w:rPr>
+      </w:pPr>
+      <w:r>
+        <w:rPr>
+          <w:sz w:val="24"/>
+          <w:szCs w:val="24"/>
+        </w:rPr>
+        <w:t>Resultados esperados</w:t>
+      </w:r>
+    </w:p>
+    <w:p>
+      <w:pPr>
+        <w:rPr>
+          <w:sz w:val="24"/>
+          <w:szCs w:val="24"/>
+        </w:rPr>
+      </w:pPr>
+    </w:p>
+    <w:p>
+      <w:pPr>
+        <w:rPr>
+          <w:sz w:val="24"/>
+          <w:szCs w:val="24"/>
+        </w:rPr>
+      </w:pPr>
+      <w:r>
+        <w:rPr>
+          <w:sz w:val="24"/>
+          <w:szCs w:val="24"/>
+        </w:rPr>
+        <w:t>Referências bibliográficas</w:t>
       </w:r>
     </w:p>
     <w:p>

</xml_diff>

<commit_message>
Update Plano de investigação.docx
</commit_message>
<xml_diff>
--- a/docs/Plano de investigação.docx
+++ b/docs/Plano de investigação.docx
@@ -7,27 +7,15 @@
         <w:rPr>
           <w:sz w:val="28"/>
           <w:szCs w:val="28"/>
-          <w:lang w:val="en-US"/>
         </w:rPr>
       </w:pPr>
       <w:r>
         <w:rPr>
           <w:sz w:val="28"/>
           <w:szCs w:val="28"/>
-          <w:lang w:val="en-US"/>
-        </w:rPr>
-        <w:t xml:space="preserve">Plano de </w:t>
-      </w:r>
-      <w:proofErr w:type="spellStart"/>
-      <w:r>
-        <w:rPr>
-          <w:sz w:val="28"/>
-          <w:szCs w:val="28"/>
-          <w:lang w:val="en-US"/>
-        </w:rPr>
-        <w:t>investigação</w:t>
-      </w:r>
-      <w:proofErr w:type="spellEnd"/>
+        </w:rPr>
+        <w:t>Plano de investigação</w:t>
+      </w:r>
     </w:p>
     <w:p>
       <w:pPr>
@@ -848,6 +836,7 @@
       </w:pPr>
       <w:r>
         <w:rPr>
+          <w:noProof/>
           <w:sz w:val="24"/>
           <w:szCs w:val="24"/>
         </w:rPr>
@@ -1099,14 +1088,7 @@
           <w:szCs w:val="24"/>
         </w:rPr>
         <w:lastRenderedPageBreak/>
-        <w:t>E</w:t>
-      </w:r>
-      <w:r>
-        <w:rPr>
-          <w:sz w:val="24"/>
-          <w:szCs w:val="24"/>
-        </w:rPr>
-        <w:t xml:space="preserve">sta iniciativa </w:t>
+        <w:t xml:space="preserve">Esta iniciativa </w:t>
       </w:r>
       <w:r>
         <w:rPr>
@@ -1141,6 +1123,7 @@
       </w:pPr>
       <w:r>
         <w:rPr>
+          <w:noProof/>
           <w:sz w:val="24"/>
           <w:szCs w:val="24"/>
         </w:rPr>
@@ -1335,7 +1318,7 @@
         </w:rPr>
         <w:t xml:space="preserve">Fig.3 – Prevalência no desenvolvimento de perturbações do foro psicológico durante e pós-pandemia; Fonte: </w:t>
       </w:r>
-      <w:hyperlink r:id="rId13" w:history="1">
+      <w:hyperlink r:id="rId13" w:anchor="qual-o-impacto-que-a-covid-19-teve-nas-populacoes" w:history="1">
         <w:r>
           <w:rPr>
             <w:rStyle w:val="Hyperlink"/>
@@ -1509,21 +1492,7 @@
           <w:sz w:val="24"/>
           <w:szCs w:val="24"/>
         </w:rPr>
-        <w:t xml:space="preserve"> são ambos jogos </w:t>
-      </w:r>
-      <w:r>
-        <w:rPr>
-          <w:sz w:val="24"/>
-          <w:szCs w:val="24"/>
-        </w:rPr>
-        <w:t>sustentados</w:t>
-      </w:r>
-      <w:r>
-        <w:rPr>
-          <w:sz w:val="24"/>
-          <w:szCs w:val="24"/>
-        </w:rPr>
-        <w:t xml:space="preserve"> em narrativas baseadas na experiência vivida de depressão pelos desenvolvedores do jogo. Para Zoe Quinn, desenvolver o </w:t>
+        <w:t xml:space="preserve"> são ambos jogos sustentados em narrativas baseadas na experiência vivida de depressão pelos desenvolvedores do jogo. Para Zoe Quinn, desenvolver o </w:t>
       </w:r>
       <w:proofErr w:type="spellStart"/>
       <w:r>
@@ -1978,91 +1947,7 @@
           <w:sz w:val="24"/>
           <w:szCs w:val="24"/>
         </w:rPr>
-        <w:t>Cri</w:t>
-      </w:r>
-      <w:r>
-        <w:rPr>
-          <w:sz w:val="24"/>
-          <w:szCs w:val="24"/>
-        </w:rPr>
-        <w:t xml:space="preserve">ar </w:t>
-      </w:r>
-      <w:r>
-        <w:rPr>
-          <w:sz w:val="24"/>
-          <w:szCs w:val="24"/>
-        </w:rPr>
-        <w:t>um jogo digital com um</w:t>
-      </w:r>
-      <w:r>
-        <w:rPr>
-          <w:sz w:val="24"/>
-          <w:szCs w:val="24"/>
-        </w:rPr>
-        <w:t>a</w:t>
-      </w:r>
-      <w:r>
-        <w:rPr>
-          <w:sz w:val="24"/>
-          <w:szCs w:val="24"/>
-        </w:rPr>
-        <w:t xml:space="preserve"> personagem pertencente a uma </w:t>
-      </w:r>
-      <w:r>
-        <w:rPr>
-          <w:sz w:val="24"/>
-          <w:szCs w:val="24"/>
-        </w:rPr>
-        <w:t>fração</w:t>
-      </w:r>
-      <w:r>
-        <w:rPr>
-          <w:sz w:val="24"/>
-          <w:szCs w:val="24"/>
-        </w:rPr>
-        <w:t xml:space="preserve"> frágil da sociedade (sofrendo de doença mental</w:t>
-      </w:r>
-      <w:r>
-        <w:rPr>
-          <w:sz w:val="24"/>
-          <w:szCs w:val="24"/>
-        </w:rPr>
-        <w:t>, sofrendo por isso de estigma social</w:t>
-      </w:r>
-      <w:r>
-        <w:rPr>
-          <w:sz w:val="24"/>
-          <w:szCs w:val="24"/>
-        </w:rPr>
-        <w:t>) e verifi</w:t>
-      </w:r>
-      <w:r>
-        <w:rPr>
-          <w:sz w:val="24"/>
-          <w:szCs w:val="24"/>
-        </w:rPr>
-        <w:t>car</w:t>
-      </w:r>
-      <w:r>
-        <w:rPr>
-          <w:sz w:val="24"/>
-          <w:szCs w:val="24"/>
-        </w:rPr>
-        <w:t xml:space="preserve"> se o jogador consegue sentir empatia p</w:t>
-      </w:r>
-      <w:r>
-        <w:rPr>
-          <w:sz w:val="24"/>
-          <w:szCs w:val="24"/>
-        </w:rPr>
-        <w:t>elo mesmo,</w:t>
-      </w:r>
-      <w:r>
-        <w:rPr>
-          <w:sz w:val="24"/>
-          <w:szCs w:val="24"/>
-        </w:rPr>
-        <w:t xml:space="preserve"> utilizando uma escala criada por Davis e a professora Tânia Ribeiro, com base</w:t>
+        <w:t>Criar um jogo digital com uma personagem pertencente a uma fração frágil da sociedade (sofrendo de doença mental, sofrendo por isso de estigma social) e verificar se o jogador consegue sentir empatia pelo mesmo, utilizando uma escala criada por Davis e a professora Tânia Ribeiro, com base</w:t>
       </w:r>
       <w:r>
         <w:rPr>
@@ -3127,6 +3012,828 @@
           <w:szCs w:val="24"/>
         </w:rPr>
       </w:pPr>
+      <w:r>
+        <w:rPr>
+          <w:sz w:val="24"/>
+          <w:szCs w:val="24"/>
+        </w:rPr>
+        <w:t xml:space="preserve">Mental </w:t>
+      </w:r>
+      <w:proofErr w:type="spellStart"/>
+      <w:r>
+        <w:rPr>
+          <w:sz w:val="24"/>
+          <w:szCs w:val="24"/>
+        </w:rPr>
+        <w:t>Jam</w:t>
+      </w:r>
+      <w:proofErr w:type="spellEnd"/>
+      <w:r>
+        <w:rPr>
+          <w:sz w:val="24"/>
+          <w:szCs w:val="24"/>
+        </w:rPr>
+        <w:t xml:space="preserve"> é um projeto de pesquisa que explora como os métodos de cocriação de videogames podem facilitar a participação de indivíduos com experiências vividas de depressão e ansiedade para criar empatia e conscientização sobre saúde mental entre os jovens. Estudos anteriores exploraram o uso de diferentes meios artísticos para representar diferentes experiências vividas e aumentar a conscientização da comunidade. Os videogames são um meio interativo e imersivo que pode inspirar os jogadores a aprender sobre as experiências vividas por outras pessoas.</w:t>
+      </w:r>
+    </w:p>
+    <w:p>
+      <w:pPr>
+        <w:rPr>
+          <w:sz w:val="24"/>
+          <w:szCs w:val="24"/>
+        </w:rPr>
+      </w:pPr>
+    </w:p>
+    <w:p>
+      <w:pPr>
+        <w:rPr>
+          <w:sz w:val="24"/>
+          <w:szCs w:val="24"/>
+        </w:rPr>
+      </w:pPr>
+      <w:r>
+        <w:rPr>
+          <w:sz w:val="24"/>
+          <w:szCs w:val="24"/>
+        </w:rPr>
+        <w:t>A saúde mental é uma parte vital da nossa saúde e bem-estar. A saúde mental é definida pela Organização Mundial da Saúde (OMS) como um estado de bem-estar em que alguém pode reconhecer suas habilidades, lidar com o estresse normal da vida, trabalhar de forma produtiva e contribuir para sua comunidade.</w:t>
+      </w:r>
+    </w:p>
+    <w:p>
+      <w:pPr>
+        <w:rPr>
+          <w:sz w:val="24"/>
+          <w:szCs w:val="24"/>
+        </w:rPr>
+      </w:pPr>
+    </w:p>
+    <w:p>
+      <w:pPr>
+        <w:rPr>
+          <w:sz w:val="24"/>
+          <w:szCs w:val="24"/>
+        </w:rPr>
+      </w:pPr>
+      <w:r>
+        <w:rPr>
+          <w:sz w:val="24"/>
+          <w:szCs w:val="24"/>
+        </w:rPr>
+        <w:t>Um dos objetivos do Plano de Ação de Saúde Mental da OMS é diminuir o estigma e a discriminação, educando o público por meio de campanhas de conscientização sobre saúde mental. Há também uma mudança visível de foco do tratamento de doenças mentais para a promoção da saúde mental, bem-estar e resiliência.</w:t>
+      </w:r>
+    </w:p>
+    <w:p>
+      <w:pPr>
+        <w:rPr>
+          <w:sz w:val="24"/>
+          <w:szCs w:val="24"/>
+        </w:rPr>
+      </w:pPr>
+    </w:p>
+    <w:p>
+      <w:pPr>
+        <w:rPr>
+          <w:sz w:val="24"/>
+          <w:szCs w:val="24"/>
+        </w:rPr>
+      </w:pPr>
+      <w:r>
+        <w:rPr>
+          <w:sz w:val="24"/>
+          <w:szCs w:val="24"/>
+        </w:rPr>
+        <w:t xml:space="preserve">MENTAL </w:t>
+      </w:r>
+      <w:proofErr w:type="spellStart"/>
+      <w:r>
+        <w:rPr>
+          <w:sz w:val="24"/>
+          <w:szCs w:val="24"/>
+        </w:rPr>
+        <w:t>Jam</w:t>
+      </w:r>
+      <w:proofErr w:type="spellEnd"/>
+      <w:r>
+        <w:rPr>
+          <w:sz w:val="24"/>
+          <w:szCs w:val="24"/>
+        </w:rPr>
+        <w:t xml:space="preserve"> é um projeto de pesquisa que explora a tradução do conhecimento das experiências vividas de depressão e ansiedade por jovens por meio da cocriação de videogames. Os videogames são interativos e imersivos, o que os torna um meio poderoso para representar experiências vividas e inspirar os jogadores a obter uma compreensão mais perspicaz. O desenvolvimento de videogames também é multidisciplinar, o que oferece várias maneiras para as pessoas com experiência de vida contarem suas histórias, como por meio de narrativa, arte, música e mecânica de jogo.</w:t>
+      </w:r>
+    </w:p>
+    <w:p>
+      <w:pPr>
+        <w:rPr>
+          <w:sz w:val="24"/>
+          <w:szCs w:val="24"/>
+        </w:rPr>
+      </w:pPr>
+    </w:p>
+    <w:p>
+      <w:pPr>
+        <w:rPr>
+          <w:sz w:val="24"/>
+          <w:szCs w:val="24"/>
+        </w:rPr>
+      </w:pPr>
+      <w:r>
+        <w:rPr>
+          <w:sz w:val="24"/>
+          <w:szCs w:val="24"/>
+        </w:rPr>
+        <w:lastRenderedPageBreak/>
+        <w:t xml:space="preserve">Nos últimos anos, surgiram videogames profundamente pessoais sobre as experiências dos desenvolvedores de jogos com doenças mentais. Por exemplo, </w:t>
+      </w:r>
+      <w:proofErr w:type="spellStart"/>
+      <w:r>
+        <w:rPr>
+          <w:sz w:val="24"/>
+          <w:szCs w:val="24"/>
+        </w:rPr>
+        <w:t>Depression</w:t>
+      </w:r>
+      <w:proofErr w:type="spellEnd"/>
+      <w:r>
+        <w:rPr>
+          <w:sz w:val="24"/>
+          <w:szCs w:val="24"/>
+        </w:rPr>
+        <w:t xml:space="preserve"> </w:t>
+      </w:r>
+      <w:proofErr w:type="spellStart"/>
+      <w:r>
+        <w:rPr>
+          <w:sz w:val="24"/>
+          <w:szCs w:val="24"/>
+        </w:rPr>
+        <w:t>Quest</w:t>
+      </w:r>
+      <w:proofErr w:type="spellEnd"/>
+      <w:r>
+        <w:rPr>
+          <w:sz w:val="24"/>
+          <w:szCs w:val="24"/>
+        </w:rPr>
+        <w:t xml:space="preserve"> e </w:t>
+      </w:r>
+      <w:proofErr w:type="spellStart"/>
+      <w:r>
+        <w:rPr>
+          <w:sz w:val="24"/>
+          <w:szCs w:val="24"/>
+        </w:rPr>
+        <w:t>Actual</w:t>
+      </w:r>
+      <w:proofErr w:type="spellEnd"/>
+      <w:r>
+        <w:rPr>
+          <w:sz w:val="24"/>
+          <w:szCs w:val="24"/>
+        </w:rPr>
+        <w:t xml:space="preserve"> </w:t>
+      </w:r>
+      <w:proofErr w:type="spellStart"/>
+      <w:r>
+        <w:rPr>
+          <w:sz w:val="24"/>
+          <w:szCs w:val="24"/>
+        </w:rPr>
+        <w:t>Sunlight</w:t>
+      </w:r>
+      <w:proofErr w:type="spellEnd"/>
+      <w:r>
+        <w:rPr>
+          <w:sz w:val="24"/>
+          <w:szCs w:val="24"/>
+        </w:rPr>
+        <w:t xml:space="preserve"> são ambos jogos baseados em narrativas baseadas nas experiências de depressão vividas pelos desenvolvedores do jogo. Para Zoe Quinn, desenvolver o </w:t>
+      </w:r>
+      <w:proofErr w:type="spellStart"/>
+      <w:r>
+        <w:rPr>
+          <w:sz w:val="24"/>
+          <w:szCs w:val="24"/>
+        </w:rPr>
+        <w:t>Depression</w:t>
+      </w:r>
+      <w:proofErr w:type="spellEnd"/>
+      <w:r>
+        <w:rPr>
+          <w:sz w:val="24"/>
+          <w:szCs w:val="24"/>
+        </w:rPr>
+        <w:t xml:space="preserve"> </w:t>
+      </w:r>
+      <w:proofErr w:type="spellStart"/>
+      <w:r>
+        <w:rPr>
+          <w:sz w:val="24"/>
+          <w:szCs w:val="24"/>
+        </w:rPr>
+        <w:t>Quest</w:t>
+      </w:r>
+      <w:proofErr w:type="spellEnd"/>
+      <w:r>
+        <w:rPr>
+          <w:sz w:val="24"/>
+          <w:szCs w:val="24"/>
+        </w:rPr>
+        <w:t xml:space="preserve"> a ajudou a lidar com sua experiência de vida e, para ela, fazer com que os jogadores experimentem como é viver com depressão é um uso poderoso dos jogos como meio.</w:t>
+      </w:r>
+    </w:p>
+    <w:p>
+      <w:pPr>
+        <w:rPr>
+          <w:sz w:val="24"/>
+          <w:szCs w:val="24"/>
+        </w:rPr>
+      </w:pPr>
+    </w:p>
+    <w:p>
+      <w:pPr>
+        <w:rPr>
+          <w:sz w:val="24"/>
+          <w:szCs w:val="24"/>
+        </w:rPr>
+      </w:pPr>
+      <w:r>
+        <w:rPr>
+          <w:sz w:val="24"/>
+          <w:szCs w:val="24"/>
+        </w:rPr>
+        <w:t xml:space="preserve">Sandra </w:t>
+      </w:r>
+      <w:proofErr w:type="spellStart"/>
+      <w:r>
+        <w:rPr>
+          <w:sz w:val="24"/>
+          <w:szCs w:val="24"/>
+        </w:rPr>
+        <w:t>Danilovic</w:t>
+      </w:r>
+      <w:proofErr w:type="spellEnd"/>
+      <w:r>
+        <w:rPr>
+          <w:sz w:val="24"/>
+          <w:szCs w:val="24"/>
+        </w:rPr>
+        <w:t xml:space="preserve"> explorou como as experiências vividas pelos desenvolvedores de jogos são retratadas nos videogames. Ela introduziu o termo jogos </w:t>
+      </w:r>
+      <w:proofErr w:type="spellStart"/>
+      <w:r>
+        <w:rPr>
+          <w:sz w:val="24"/>
+          <w:szCs w:val="24"/>
+        </w:rPr>
+        <w:t>autopatográficos</w:t>
+      </w:r>
+      <w:proofErr w:type="spellEnd"/>
+      <w:r>
+        <w:rPr>
+          <w:sz w:val="24"/>
+          <w:szCs w:val="24"/>
+        </w:rPr>
+        <w:t>, que são jogos que exploram as experiências autobiográficas de doença dos desenvolvedores de jogos como uma forma de autocuidado, compreensão e terapia.</w:t>
+      </w:r>
+    </w:p>
+    <w:p>
+      <w:pPr>
+        <w:rPr>
+          <w:sz w:val="24"/>
+          <w:szCs w:val="24"/>
+        </w:rPr>
+      </w:pPr>
+    </w:p>
+    <w:p>
+      <w:pPr>
+        <w:rPr>
+          <w:sz w:val="24"/>
+          <w:szCs w:val="24"/>
+        </w:rPr>
+      </w:pPr>
+      <w:r>
+        <w:rPr>
+          <w:sz w:val="24"/>
+          <w:szCs w:val="24"/>
+        </w:rPr>
+        <w:t xml:space="preserve">Antes das oficinas de game </w:t>
+      </w:r>
+      <w:proofErr w:type="spellStart"/>
+      <w:r>
+        <w:rPr>
+          <w:sz w:val="24"/>
+          <w:szCs w:val="24"/>
+        </w:rPr>
+        <w:t>jam</w:t>
+      </w:r>
+      <w:proofErr w:type="spellEnd"/>
+      <w:r>
+        <w:rPr>
+          <w:sz w:val="24"/>
+          <w:szCs w:val="24"/>
+        </w:rPr>
+        <w:t xml:space="preserve">, os pesquisadores conduziram entrevistas narrativas semiestruturadas individuais com jovens com experiências vividas de depressão e ansiedade. Os participantes deveriam fazer um relato ininterrupto de sua experiência. Eles conduziram essas entrevistas porque os participantes podem não se sentir confortáveis em compartilhar suas experiências vividas com o grupo durante as oficinas de game </w:t>
+      </w:r>
+      <w:proofErr w:type="spellStart"/>
+      <w:r>
+        <w:rPr>
+          <w:sz w:val="24"/>
+          <w:szCs w:val="24"/>
+        </w:rPr>
+        <w:t>jam</w:t>
+      </w:r>
+      <w:proofErr w:type="spellEnd"/>
+      <w:r>
+        <w:rPr>
+          <w:sz w:val="24"/>
+          <w:szCs w:val="24"/>
+        </w:rPr>
+        <w:t>. As transcrições das entrevistas foram desidentificadas e os participantes receberam um pseudônimo para proteger seu anonimato.</w:t>
+      </w:r>
+    </w:p>
+    <w:p>
+      <w:pPr>
+        <w:rPr>
+          <w:sz w:val="24"/>
+          <w:szCs w:val="24"/>
+        </w:rPr>
+      </w:pPr>
+    </w:p>
+    <w:p>
+      <w:pPr>
+        <w:rPr>
+          <w:sz w:val="24"/>
+          <w:szCs w:val="24"/>
+        </w:rPr>
+      </w:pPr>
+      <w:r>
+        <w:rPr>
+          <w:sz w:val="24"/>
+          <w:szCs w:val="24"/>
+        </w:rPr>
+        <w:t xml:space="preserve">Antes do início do workshop de game </w:t>
+      </w:r>
+      <w:proofErr w:type="spellStart"/>
+      <w:r>
+        <w:rPr>
+          <w:sz w:val="24"/>
+          <w:szCs w:val="24"/>
+        </w:rPr>
+        <w:t>jam</w:t>
+      </w:r>
+      <w:proofErr w:type="spellEnd"/>
+      <w:r>
+        <w:rPr>
+          <w:sz w:val="24"/>
+          <w:szCs w:val="24"/>
+        </w:rPr>
+        <w:t xml:space="preserve">, os pesquisadores entrevistaram cada participante por 20 minutos a uma hora. As entrevistas foram semiestruturadas e os participantes foram convidados a relatar ininterruptamente sua experiência com depressão e/ou ansiedade. Os participantes são incentivados a falar sobre qualquer coisa que considerem importante e tanto quanto se sintam confortáveis. O entrevistador fez algumas perguntas de acompanhamento para esclarecer </w:t>
+      </w:r>
+      <w:proofErr w:type="spellStart"/>
+      <w:r>
+        <w:rPr>
+          <w:sz w:val="24"/>
+          <w:szCs w:val="24"/>
+        </w:rPr>
+        <w:t>aspectos</w:t>
+      </w:r>
+      <w:proofErr w:type="spellEnd"/>
+      <w:r>
+        <w:rPr>
+          <w:sz w:val="24"/>
+          <w:szCs w:val="24"/>
+        </w:rPr>
+        <w:t xml:space="preserve"> da experiência dos participantes, bem como para perguntar sobre a jornada de recuperação dos participantes e uma mensagem-chave que eles gostariam de incluir em um videogame para encorajar outras pessoas a buscar apoio. As entrevistas foram transcritas inicialmente usando o software de transcrição automática, </w:t>
+      </w:r>
+      <w:proofErr w:type="spellStart"/>
+      <w:r>
+        <w:rPr>
+          <w:sz w:val="24"/>
+          <w:szCs w:val="24"/>
+        </w:rPr>
+        <w:t>Otter</w:t>
+      </w:r>
+      <w:proofErr w:type="spellEnd"/>
+      <w:r>
+        <w:rPr>
+          <w:sz w:val="24"/>
+          <w:szCs w:val="24"/>
+        </w:rPr>
+        <w:t>, e verificadas e desidentificadas manualmente. Para manter o anonimato dos participantes da pesquisa, eles recebem um pseudônimo. As entrevistas foram analisadas por meio da análise temática para identificar temas recorrentes.</w:t>
+      </w:r>
+    </w:p>
+    <w:p>
+      <w:pPr>
+        <w:rPr>
+          <w:sz w:val="24"/>
+          <w:szCs w:val="24"/>
+        </w:rPr>
+      </w:pPr>
+    </w:p>
+    <w:p>
+      <w:pPr>
+        <w:rPr>
+          <w:sz w:val="24"/>
+          <w:szCs w:val="24"/>
+        </w:rPr>
+      </w:pPr>
+      <w:r>
+        <w:rPr>
+          <w:sz w:val="24"/>
+          <w:szCs w:val="24"/>
+        </w:rPr>
+        <w:t xml:space="preserve">O </w:t>
+      </w:r>
+      <w:proofErr w:type="spellStart"/>
+      <w:r>
+        <w:rPr>
+          <w:sz w:val="24"/>
+          <w:szCs w:val="24"/>
+        </w:rPr>
+        <w:t>YarnSpinner</w:t>
+      </w:r>
+      <w:proofErr w:type="spellEnd"/>
+      <w:r>
+        <w:rPr>
+          <w:sz w:val="24"/>
+          <w:szCs w:val="24"/>
+        </w:rPr>
+        <w:t xml:space="preserve"> permite que os desenvolvedores de jogos escrevam o script em linguagem simples, adicionem opções e ramificam o diálogo ao jogo.</w:t>
+      </w:r>
+    </w:p>
+    <w:p>
+      <w:pPr>
+        <w:rPr>
+          <w:sz w:val="24"/>
+          <w:szCs w:val="24"/>
+        </w:rPr>
+      </w:pPr>
+    </w:p>
+    <w:p>
+      <w:pPr>
+        <w:rPr>
+          <w:sz w:val="24"/>
+          <w:szCs w:val="24"/>
+        </w:rPr>
+      </w:pPr>
+      <w:proofErr w:type="spellStart"/>
+      <w:r>
+        <w:rPr>
+          <w:sz w:val="24"/>
+          <w:szCs w:val="24"/>
+        </w:rPr>
+        <w:lastRenderedPageBreak/>
+        <w:t>Counter</w:t>
+      </w:r>
+      <w:proofErr w:type="spellEnd"/>
+      <w:r>
+        <w:rPr>
+          <w:sz w:val="24"/>
+          <w:szCs w:val="24"/>
+        </w:rPr>
+        <w:t xml:space="preserve"> </w:t>
+      </w:r>
+      <w:proofErr w:type="spellStart"/>
+      <w:r>
+        <w:rPr>
+          <w:sz w:val="24"/>
+          <w:szCs w:val="24"/>
+        </w:rPr>
+        <w:t>Attack</w:t>
+      </w:r>
+      <w:proofErr w:type="spellEnd"/>
+      <w:r>
+        <w:rPr>
+          <w:sz w:val="24"/>
+          <w:szCs w:val="24"/>
+        </w:rPr>
+        <w:t xml:space="preserve"> </w:t>
+      </w:r>
+      <w:proofErr w:type="spellStart"/>
+      <w:r>
+        <w:rPr>
+          <w:sz w:val="24"/>
+          <w:szCs w:val="24"/>
+        </w:rPr>
+        <w:t>Therapy</w:t>
+      </w:r>
+      <w:proofErr w:type="spellEnd"/>
+      <w:r>
+        <w:rPr>
+          <w:sz w:val="24"/>
+          <w:szCs w:val="24"/>
+        </w:rPr>
+        <w:t xml:space="preserve"> é o jogo final que foi desenvolvido ao longo de três semanas com os participantes sobre suas experiências vividas de depressão e ansiedade. É um jogo narrativo interativo sobre Alex, um gato </w:t>
+      </w:r>
+      <w:proofErr w:type="spellStart"/>
+      <w:r>
+        <w:rPr>
+          <w:sz w:val="24"/>
+          <w:szCs w:val="24"/>
+        </w:rPr>
+        <w:t>humanóide</w:t>
+      </w:r>
+      <w:proofErr w:type="spellEnd"/>
+      <w:r>
+        <w:rPr>
+          <w:sz w:val="24"/>
+          <w:szCs w:val="24"/>
+        </w:rPr>
+        <w:t xml:space="preserve"> de 20 e poucos anos. Como amigo, o jogador vai ouvir a história de Alex, guiá-lo na batalha e reunir recursos úteis para ajudar a cuidar de sua saúde mental.</w:t>
+      </w:r>
+    </w:p>
+    <w:p>
+      <w:pPr>
+        <w:rPr>
+          <w:sz w:val="24"/>
+          <w:szCs w:val="24"/>
+        </w:rPr>
+      </w:pPr>
+    </w:p>
+    <w:p>
+      <w:pPr>
+        <w:rPr>
+          <w:sz w:val="24"/>
+          <w:szCs w:val="24"/>
+        </w:rPr>
+      </w:pPr>
+      <w:r>
+        <w:rPr>
+          <w:sz w:val="24"/>
+          <w:szCs w:val="24"/>
+        </w:rPr>
+        <w:t>A narrativa e o design do jogo foram baseados em quatro temas principais identificados nas entrevistas: “Visões sobre as Causas da Depressão e/ou Ansiedade”, “Experienciando Depressão e/ou Ansiedade”, “Apoio e Desafios” e “Recuperação” .</w:t>
+      </w:r>
+    </w:p>
+    <w:p>
+      <w:pPr>
+        <w:rPr>
+          <w:sz w:val="24"/>
+          <w:szCs w:val="24"/>
+        </w:rPr>
+      </w:pPr>
+      <w:r>
+        <w:rPr>
+          <w:sz w:val="24"/>
+          <w:szCs w:val="24"/>
+        </w:rPr>
+        <w:t xml:space="preserve">Os participantes das entrevistas identificaram diferentes motivos para a causa de sua depressão e/ou ansiedade, incluindo isolamento (por exemplo, durante o bloqueio) e eventos traumáticos, como </w:t>
+      </w:r>
+      <w:proofErr w:type="spellStart"/>
+      <w:r>
+        <w:rPr>
+          <w:sz w:val="24"/>
+          <w:szCs w:val="24"/>
+        </w:rPr>
+        <w:t>bullying</w:t>
+      </w:r>
+      <w:proofErr w:type="spellEnd"/>
+      <w:r>
+        <w:rPr>
+          <w:sz w:val="24"/>
+          <w:szCs w:val="24"/>
+        </w:rPr>
+        <w:t>, agressão sexual, relacionamentos verbais e emocionalmente abusivos e um incidente no local de trabalho. Outro participante disse que sua depressão começou quando começaram a morar sozinhos em um apartamento para se aproximarem do local de trabalho. Para outro, a depressão começou após um incidente no local de trabalho e um acidente de moto.</w:t>
+      </w:r>
+    </w:p>
+    <w:p>
+      <w:pPr>
+        <w:rPr>
+          <w:sz w:val="24"/>
+          <w:szCs w:val="24"/>
+        </w:rPr>
+      </w:pPr>
+    </w:p>
+    <w:p>
+      <w:pPr>
+        <w:rPr>
+          <w:sz w:val="24"/>
+          <w:szCs w:val="24"/>
+        </w:rPr>
+      </w:pPr>
+      <w:r>
+        <w:rPr>
+          <w:sz w:val="24"/>
+          <w:szCs w:val="24"/>
+        </w:rPr>
+        <w:t>Ao vivenciar depressão e/ou ansiedade, alguns participantes evitavam as pessoas, dormiam muito, choravam e alguns consideravam a automutilação. Para evitar as pessoas, os participantes ficavam em seus quartos, assistiam a palestras online e paravam de responder a e-mails e mensagens de texto.</w:t>
+      </w:r>
+    </w:p>
+    <w:p>
+      <w:pPr>
+        <w:rPr>
+          <w:sz w:val="24"/>
+          <w:szCs w:val="24"/>
+        </w:rPr>
+      </w:pPr>
+    </w:p>
+    <w:p>
+      <w:pPr>
+        <w:rPr>
+          <w:sz w:val="24"/>
+          <w:szCs w:val="24"/>
+        </w:rPr>
+      </w:pPr>
+      <w:r>
+        <w:rPr>
+          <w:sz w:val="24"/>
+          <w:szCs w:val="24"/>
+        </w:rPr>
+        <w:t>Alguns participantes disseram que passavam muito tempo dormindo, e um deles disse que esperava que dormir aliviasse a dor. Um deles disse que tinha falta de autocuidado e mencionou que algumas coisas que os lembrariam de um evento traumático desencadeariam pensamentos suicidas.</w:t>
+      </w:r>
+    </w:p>
+    <w:p>
+      <w:pPr>
+        <w:rPr>
+          <w:sz w:val="24"/>
+          <w:szCs w:val="24"/>
+        </w:rPr>
+      </w:pPr>
+    </w:p>
+    <w:p>
+      <w:pPr>
+        <w:rPr>
+          <w:sz w:val="24"/>
+          <w:szCs w:val="24"/>
+        </w:rPr>
+      </w:pPr>
+      <w:r>
+        <w:rPr>
+          <w:sz w:val="24"/>
+          <w:szCs w:val="24"/>
+        </w:rPr>
+        <w:t>Os participantes apontaram que garrafas de cerveja e cigarros deveriam ser incluídos no jogo. Um deles disse que as embalagens de remédios deveriam estar em todos os lugares, possivelmente para morrer de overdose.</w:t>
+      </w:r>
+    </w:p>
+    <w:p>
+      <w:pPr>
+        <w:rPr>
+          <w:sz w:val="24"/>
+          <w:szCs w:val="24"/>
+        </w:rPr>
+      </w:pPr>
+    </w:p>
+    <w:p>
+      <w:pPr>
+        <w:rPr>
+          <w:sz w:val="24"/>
+          <w:szCs w:val="24"/>
+        </w:rPr>
+      </w:pPr>
+      <w:r>
+        <w:rPr>
+          <w:sz w:val="24"/>
+          <w:szCs w:val="24"/>
+        </w:rPr>
+        <w:t>Dois participantes sentiram que não conseguiam falar com seus pais sobre sua depressão e/ou ansiedade, porque seus pais não entenderiam.</w:t>
+      </w:r>
+    </w:p>
+    <w:p>
+      <w:pPr>
+        <w:rPr>
+          <w:sz w:val="24"/>
+          <w:szCs w:val="24"/>
+        </w:rPr>
+      </w:pPr>
+      <w:r>
+        <w:rPr>
+          <w:sz w:val="24"/>
+          <w:szCs w:val="24"/>
+        </w:rPr>
+        <w:lastRenderedPageBreak/>
+        <w:t>Alguns participantes enfrentaram estigma e discriminação, por exemplo, do namorado/namorada ou amigos.</w:t>
+      </w:r>
+    </w:p>
+    <w:p>
+      <w:pPr>
+        <w:rPr>
+          <w:sz w:val="24"/>
+          <w:szCs w:val="24"/>
+        </w:rPr>
+      </w:pPr>
+    </w:p>
+    <w:p>
+      <w:pPr>
+        <w:rPr>
+          <w:sz w:val="24"/>
+          <w:szCs w:val="24"/>
+        </w:rPr>
+      </w:pPr>
+      <w:r>
+        <w:rPr>
+          <w:sz w:val="24"/>
+          <w:szCs w:val="24"/>
+        </w:rPr>
+        <w:t>No jogo, o jogador é o amigo de Alex que oferece conselhos. O jogo apresenta opções de diálogo que o jogador pode contar para Alex.</w:t>
+      </w:r>
+    </w:p>
+    <w:p>
+      <w:pPr>
+        <w:rPr>
+          <w:sz w:val="24"/>
+          <w:szCs w:val="24"/>
+        </w:rPr>
+      </w:pPr>
+    </w:p>
+    <w:p>
+      <w:pPr>
+        <w:rPr>
+          <w:sz w:val="24"/>
+          <w:szCs w:val="24"/>
+        </w:rPr>
+      </w:pPr>
+      <w:r>
+        <w:rPr>
+          <w:sz w:val="24"/>
+          <w:szCs w:val="24"/>
+        </w:rPr>
+        <w:t>Os participantes disseram que o ponto crucial que os levou a buscar apoio foi quando perceberam que precisavam de ajuda porque não conseguiam lidar com isso sozinhos e queriam sair do ciclo da depressão.</w:t>
+      </w:r>
+    </w:p>
+    <w:p>
+      <w:pPr>
+        <w:rPr>
+          <w:sz w:val="24"/>
+          <w:szCs w:val="24"/>
+        </w:rPr>
+      </w:pPr>
+    </w:p>
+    <w:p>
+      <w:pPr>
+        <w:rPr>
+          <w:sz w:val="24"/>
+          <w:szCs w:val="24"/>
+        </w:rPr>
+      </w:pPr>
+      <w:r>
+        <w:rPr>
+          <w:sz w:val="24"/>
+          <w:szCs w:val="24"/>
+        </w:rPr>
+        <w:t>Os participantes mencionaram algumas estratégias de enfrentamento, como praticar kendo, cantar, ler livros e assistir a filmes de anime. Um deles também disse que as cartas de tarô ajudam a focar.</w:t>
+      </w:r>
+    </w:p>
+    <w:p>
+      <w:pPr>
+        <w:rPr>
+          <w:sz w:val="24"/>
+          <w:szCs w:val="24"/>
+        </w:rPr>
+      </w:pPr>
+    </w:p>
+    <w:p>
+      <w:pPr>
+        <w:rPr>
+          <w:sz w:val="24"/>
+          <w:szCs w:val="24"/>
+        </w:rPr>
+      </w:pPr>
+      <w:r>
+        <w:rPr>
+          <w:sz w:val="24"/>
+          <w:szCs w:val="24"/>
+        </w:rPr>
+        <w:t xml:space="preserve">Os participantes relataram um sentimento de pertencimento durante esta experiência - as entrevistas narrativas, assim como as oficinas de game </w:t>
+      </w:r>
+      <w:proofErr w:type="spellStart"/>
+      <w:r>
+        <w:rPr>
+          <w:sz w:val="24"/>
+          <w:szCs w:val="24"/>
+        </w:rPr>
+        <w:t>jam</w:t>
+      </w:r>
+      <w:proofErr w:type="spellEnd"/>
+      <w:r>
+        <w:rPr>
+          <w:sz w:val="24"/>
+          <w:szCs w:val="24"/>
+        </w:rPr>
+        <w:t>, deram aos participantes a oportunidade de compartilhar suas histórias de experiências vividas.</w:t>
+      </w:r>
+    </w:p>
+    <w:p>
+      <w:pPr>
+        <w:rPr>
+          <w:sz w:val="24"/>
+          <w:szCs w:val="24"/>
+        </w:rPr>
+      </w:pPr>
+    </w:p>
+    <w:p>
+      <w:pPr>
+        <w:rPr>
+          <w:sz w:val="24"/>
+          <w:szCs w:val="24"/>
+        </w:rPr>
+      </w:pPr>
+      <w:r>
+        <w:rPr>
+          <w:sz w:val="24"/>
+          <w:szCs w:val="24"/>
+        </w:rPr>
+        <w:t>Alex retratou diferentes sintomas que os diferentes participantes tiveram ao experimentar depressão e ansiedade, como dormir muito e falta de autocuidado, o que resultou em cabelo e quarto bagunçados. O jogo também explorou alguns dos apoios e desafios enfrentados pelos participantes, como o acesso a serviços de saúde mental. O jogo também incluía alguns minijogos, como exercícios respiratórios, um jogo de quebra-cabeça e cartas de tarô do oráculo, que os participantes usavam como mecanismos de enfrentamento.</w:t>
+      </w:r>
     </w:p>
     <w:sectPr>
       <w:pgSz w:w="12240" w:h="15840"/>

</xml_diff>

<commit_message>
título, modelo de análise, plano de contingência e resultados esperados
</commit_message>
<xml_diff>
--- a/docs/Plano de investigação.docx
+++ b/docs/Plano de investigação.docx
@@ -5,14 +5,14 @@
     <w:p>
       <w:pPr>
         <w:rPr>
-          <w:sz w:val="28"/>
-          <w:szCs w:val="28"/>
-        </w:rPr>
-      </w:pPr>
-      <w:r>
-        <w:rPr>
-          <w:sz w:val="28"/>
-          <w:szCs w:val="28"/>
+          <w:sz w:val="36"/>
+          <w:szCs w:val="36"/>
+        </w:rPr>
+      </w:pPr>
+      <w:r>
+        <w:rPr>
+          <w:sz w:val="36"/>
+          <w:szCs w:val="36"/>
         </w:rPr>
         <w:t>Plano de investigação</w:t>
       </w:r>
@@ -32,6 +32,63 @@
           <w:szCs w:val="28"/>
         </w:rPr>
         <w:t>ESPECIFICAR O TÍTULO</w:t>
+      </w:r>
+    </w:p>
+    <w:p>
+      <w:pPr>
+        <w:rPr>
+          <w:sz w:val="28"/>
+          <w:szCs w:val="28"/>
+        </w:rPr>
+      </w:pPr>
+    </w:p>
+    <w:p>
+      <w:pPr>
+        <w:rPr>
+          <w:rFonts w:ascii="Algerian" w:hAnsi="Algerian"/>
+          <w:sz w:val="36"/>
+          <w:szCs w:val="36"/>
+        </w:rPr>
+      </w:pPr>
+      <w:r>
+        <w:rPr>
+          <w:rFonts w:ascii="Algerian" w:hAnsi="Algerian"/>
+          <w:sz w:val="36"/>
+          <w:szCs w:val="36"/>
+        </w:rPr>
+        <w:t>Título</w:t>
+      </w:r>
+    </w:p>
+    <w:p>
+      <w:pPr>
+        <w:rPr>
+          <w:sz w:val="28"/>
+          <w:szCs w:val="28"/>
+        </w:rPr>
+      </w:pPr>
+      <w:r>
+        <w:rPr>
+          <w:rFonts w:hint="eastAsia"/>
+          <w:sz w:val="28"/>
+          <w:szCs w:val="28"/>
+        </w:rPr>
+        <w:t xml:space="preserve">PEREIRA, A. (2023). </w:t>
+      </w:r>
+      <w:r>
+        <w:rPr>
+          <w:rFonts w:hint="eastAsia"/>
+          <w:sz w:val="28"/>
+          <w:szCs w:val="28"/>
+        </w:rPr>
+        <w:t>やめろ</w:t>
+      </w:r>
+      <w:r>
+        <w:rPr>
+          <w:rFonts w:hint="eastAsia"/>
+          <w:sz w:val="28"/>
+          <w:szCs w:val="28"/>
+        </w:rPr>
+        <w:t xml:space="preserve"> - Desenvolvimento de um jogo digital com um protagonista empático que sofre de depressão. Dissertação de Mestrado em Jogos Digitais Desenvolvimento. Aveiro: Universidade de Aveiro.</w:t>
       </w:r>
     </w:p>
     <w:p>
@@ -550,6 +607,7 @@
           <w:sz w:val="24"/>
           <w:szCs w:val="24"/>
         </w:rPr>
+        <w:lastRenderedPageBreak/>
         <w:t>Embora vários jogos relacionados à empatia tenham sido construídos e lançados, ainda faltam evidências de que eles sejam uma ferramenta suficiente para ensinar e vivenciar a empatia e vincular a experiência do jogo a situações da vida real</w:t>
       </w:r>
       <w:r>
@@ -975,6 +1033,7 @@
           <w:sz w:val="24"/>
           <w:szCs w:val="24"/>
         </w:rPr>
+        <w:lastRenderedPageBreak/>
         <w:drawing>
           <wp:inline distT="0" distB="0" distL="0" distR="0" wp14:anchorId="1226BCC7" wp14:editId="0DBD4F94">
             <wp:extent cx="2324100" cy="1626330"/>
@@ -1112,7 +1171,6 @@
           <w:sz w:val="24"/>
           <w:szCs w:val="24"/>
         </w:rPr>
-        <w:lastRenderedPageBreak/>
         <w:t xml:space="preserve">Esta iniciativa </w:t>
       </w:r>
       <w:r>
@@ -1244,7 +1302,15 @@
           <w:sz w:val="24"/>
           <w:szCs w:val="24"/>
         </w:rPr>
-        <w:t xml:space="preserve"> amostras de residentes em Portugal, com idade igual ou superior a 18 anos e profissionais de saúde com atividade em território português de várias carreiras e categorias profissionais, com recolha de dados entre 22 de maio e 14 de agosto de 2020</w:t>
+        <w:t xml:space="preserve"> amostras de residentes em Portugal, com idade igual ou superior a 18 anos e profissionais de saúde com atividade em território português de várias carreiras e </w:t>
+      </w:r>
+      <w:r>
+        <w:rPr>
+          <w:sz w:val="24"/>
+          <w:szCs w:val="24"/>
+        </w:rPr>
+        <w:lastRenderedPageBreak/>
+        <w:t>categorias profissionais, com recolha de dados entre 22 de maio e 14 de agosto de 2020</w:t>
       </w:r>
       <w:r>
         <w:rPr>
@@ -1274,7 +1340,6 @@
         <w:rPr>
           <w:noProof/>
         </w:rPr>
-        <w:lastRenderedPageBreak/>
         <w:drawing>
           <wp:inline distT="0" distB="0" distL="0" distR="0" wp14:anchorId="69DCD759" wp14:editId="6F1435F1">
             <wp:extent cx="3956050" cy="2774510"/>
@@ -1620,7 +1685,15 @@
           <w:sz w:val="24"/>
           <w:szCs w:val="24"/>
         </w:rPr>
-        <w:t>Desta forma, surge a ideia de criar um jogo que promova a empatia para com um personagem que sofra de depressão, de forma a criar representatividade no mundo dos videojogos para este tipo de temáticas, para além de permitir que os jogadores possam vivenciar como é sofrer de depressão – ou seja, recorrer a um jogo como um meio de dar a conhecer e criar uma maior proximidade entre o tema e os cidadãos, sendo um alento para quem sofre da patologia</w:t>
+        <w:t xml:space="preserve">Desta forma, surge a ideia de criar um jogo que promova a empatia para com um personagem que sofra de depressão, de forma a criar representatividade no mundo dos videojogos para este tipo de temáticas, para além de permitir que os jogadores possam vivenciar como é sofrer de depressão – ou seja, recorrer a um jogo como um meio de dar a conhecer e criar uma maior proximidade entre o tema e os cidadãos, sendo um alento para </w:t>
+      </w:r>
+      <w:r>
+        <w:rPr>
+          <w:sz w:val="24"/>
+          <w:szCs w:val="24"/>
+        </w:rPr>
+        <w:lastRenderedPageBreak/>
+        <w:t>quem sofre da patologia</w:t>
       </w:r>
       <w:r>
         <w:rPr>
@@ -1694,7 +1767,6 @@
           <w:sz w:val="24"/>
           <w:szCs w:val="24"/>
         </w:rPr>
-        <w:lastRenderedPageBreak/>
         <w:t>Questão de investigação</w:t>
       </w:r>
     </w:p>
@@ -1738,7 +1810,7 @@
           <w:sz w:val="28"/>
           <w:szCs w:val="28"/>
         </w:rPr>
-        <w:t>COMO UM PERSONAGEM QUE SOFRE DE DEPRESSÃO E IDEAÇÃO SUICIDA PODE COMUNICAR EMPATIA AO JOGADOR</w:t>
+        <w:t>COMO UM PERSONAGEM QUE SOFRE DE DEPRESSÃO PODE COMUNICAR EMPATIA AO JOGADOR</w:t>
       </w:r>
       <w:r>
         <w:rPr>
@@ -1822,134 +1894,133 @@
           <w:sz w:val="24"/>
           <w:szCs w:val="24"/>
         </w:rPr>
-        <w:t>Palavras-chave: jogo digital, personagem, empatia, depressão, suicídio</w:t>
-      </w:r>
-    </w:p>
-    <w:p>
-      <w:pPr>
-        <w:rPr>
-          <w:sz w:val="24"/>
-          <w:szCs w:val="24"/>
-        </w:rPr>
-      </w:pPr>
-    </w:p>
-    <w:p>
-      <w:pPr>
-        <w:rPr>
-          <w:sz w:val="24"/>
-          <w:szCs w:val="24"/>
-        </w:rPr>
-      </w:pPr>
-    </w:p>
-    <w:p>
-      <w:pPr>
-        <w:rPr>
-          <w:sz w:val="24"/>
-          <w:szCs w:val="24"/>
-        </w:rPr>
-      </w:pPr>
-    </w:p>
-    <w:p>
-      <w:pPr>
-        <w:rPr>
-          <w:sz w:val="24"/>
-          <w:szCs w:val="24"/>
-        </w:rPr>
-      </w:pPr>
-    </w:p>
-    <w:p>
-      <w:pPr>
-        <w:rPr>
-          <w:sz w:val="24"/>
-          <w:szCs w:val="24"/>
-        </w:rPr>
-      </w:pPr>
-    </w:p>
-    <w:p>
-      <w:pPr>
-        <w:rPr>
-          <w:sz w:val="24"/>
-          <w:szCs w:val="24"/>
-        </w:rPr>
-      </w:pPr>
-    </w:p>
-    <w:p>
-      <w:pPr>
-        <w:rPr>
-          <w:sz w:val="24"/>
-          <w:szCs w:val="24"/>
-        </w:rPr>
-      </w:pPr>
-    </w:p>
-    <w:p>
-      <w:pPr>
-        <w:rPr>
-          <w:sz w:val="24"/>
-          <w:szCs w:val="24"/>
-        </w:rPr>
-      </w:pPr>
-    </w:p>
-    <w:p>
-      <w:pPr>
-        <w:rPr>
-          <w:sz w:val="24"/>
-          <w:szCs w:val="24"/>
-        </w:rPr>
-      </w:pPr>
-    </w:p>
-    <w:p>
-      <w:pPr>
-        <w:rPr>
-          <w:sz w:val="24"/>
-          <w:szCs w:val="24"/>
-        </w:rPr>
-      </w:pPr>
-    </w:p>
-    <w:p>
-      <w:pPr>
-        <w:rPr>
-          <w:sz w:val="24"/>
-          <w:szCs w:val="24"/>
-        </w:rPr>
-      </w:pPr>
-    </w:p>
-    <w:p>
-      <w:pPr>
-        <w:rPr>
-          <w:sz w:val="24"/>
-          <w:szCs w:val="24"/>
-        </w:rPr>
-      </w:pPr>
-    </w:p>
-    <w:p>
-      <w:pPr>
-        <w:rPr>
-          <w:sz w:val="24"/>
-          <w:szCs w:val="24"/>
-        </w:rPr>
-      </w:pPr>
-    </w:p>
-    <w:p>
-      <w:pPr>
-        <w:rPr>
-          <w:sz w:val="24"/>
-          <w:szCs w:val="24"/>
-        </w:rPr>
-      </w:pPr>
-    </w:p>
-    <w:p>
-      <w:pPr>
-        <w:rPr>
-          <w:sz w:val="24"/>
-          <w:szCs w:val="24"/>
-        </w:rPr>
-      </w:pPr>
-      <w:r>
-        <w:rPr>
-          <w:sz w:val="24"/>
-          <w:szCs w:val="24"/>
-        </w:rPr>
-        <w:lastRenderedPageBreak/>
+        <w:t>Palavras-chave: jogo digital, personagem, empatia, depressão</w:t>
+      </w:r>
+    </w:p>
+    <w:p>
+      <w:pPr>
+        <w:rPr>
+          <w:sz w:val="24"/>
+          <w:szCs w:val="24"/>
+        </w:rPr>
+      </w:pPr>
+    </w:p>
+    <w:p>
+      <w:pPr>
+        <w:rPr>
+          <w:sz w:val="24"/>
+          <w:szCs w:val="24"/>
+        </w:rPr>
+      </w:pPr>
+    </w:p>
+    <w:p>
+      <w:pPr>
+        <w:rPr>
+          <w:sz w:val="24"/>
+          <w:szCs w:val="24"/>
+        </w:rPr>
+      </w:pPr>
+    </w:p>
+    <w:p>
+      <w:pPr>
+        <w:rPr>
+          <w:sz w:val="24"/>
+          <w:szCs w:val="24"/>
+        </w:rPr>
+      </w:pPr>
+    </w:p>
+    <w:p>
+      <w:pPr>
+        <w:rPr>
+          <w:sz w:val="24"/>
+          <w:szCs w:val="24"/>
+        </w:rPr>
+      </w:pPr>
+    </w:p>
+    <w:p>
+      <w:pPr>
+        <w:rPr>
+          <w:sz w:val="24"/>
+          <w:szCs w:val="24"/>
+        </w:rPr>
+      </w:pPr>
+    </w:p>
+    <w:p>
+      <w:pPr>
+        <w:rPr>
+          <w:sz w:val="24"/>
+          <w:szCs w:val="24"/>
+        </w:rPr>
+      </w:pPr>
+    </w:p>
+    <w:p>
+      <w:pPr>
+        <w:rPr>
+          <w:sz w:val="24"/>
+          <w:szCs w:val="24"/>
+        </w:rPr>
+      </w:pPr>
+    </w:p>
+    <w:p>
+      <w:pPr>
+        <w:rPr>
+          <w:sz w:val="24"/>
+          <w:szCs w:val="24"/>
+        </w:rPr>
+      </w:pPr>
+    </w:p>
+    <w:p>
+      <w:pPr>
+        <w:rPr>
+          <w:sz w:val="24"/>
+          <w:szCs w:val="24"/>
+        </w:rPr>
+      </w:pPr>
+    </w:p>
+    <w:p>
+      <w:pPr>
+        <w:rPr>
+          <w:sz w:val="24"/>
+          <w:szCs w:val="24"/>
+        </w:rPr>
+      </w:pPr>
+    </w:p>
+    <w:p>
+      <w:pPr>
+        <w:rPr>
+          <w:sz w:val="24"/>
+          <w:szCs w:val="24"/>
+        </w:rPr>
+      </w:pPr>
+    </w:p>
+    <w:p>
+      <w:pPr>
+        <w:rPr>
+          <w:sz w:val="24"/>
+          <w:szCs w:val="24"/>
+        </w:rPr>
+      </w:pPr>
+    </w:p>
+    <w:p>
+      <w:pPr>
+        <w:rPr>
+          <w:sz w:val="24"/>
+          <w:szCs w:val="24"/>
+        </w:rPr>
+      </w:pPr>
+    </w:p>
+    <w:p>
+      <w:pPr>
+        <w:rPr>
+          <w:sz w:val="24"/>
+          <w:szCs w:val="24"/>
+        </w:rPr>
+      </w:pPr>
+      <w:r>
+        <w:rPr>
+          <w:sz w:val="24"/>
+          <w:szCs w:val="24"/>
+        </w:rPr>
         <w:t>Finalidades – objetivos gerais</w:t>
       </w:r>
     </w:p>
@@ -2248,6 +2319,7 @@
           <w:sz w:val="24"/>
           <w:szCs w:val="24"/>
         </w:rPr>
+        <w:lastRenderedPageBreak/>
         <w:t>Testagem com indivíduos, tanto que sofram de depressão como não, e análise dos resultados obtidos, nomeadamente, através da realização de um questionário, para verificar se foi possível a criação de empatia pelo personagem fictício.</w:t>
       </w:r>
     </w:p>
@@ -2311,285 +2383,1983 @@
           <w:sz w:val="24"/>
           <w:szCs w:val="24"/>
         </w:rPr>
+        <w:t>Enquadramento teórico (resumo)</w:t>
+      </w:r>
+    </w:p>
+    <w:p>
+      <w:pPr>
+        <w:rPr>
+          <w:color w:val="C00000"/>
+          <w:sz w:val="24"/>
+          <w:szCs w:val="24"/>
+        </w:rPr>
+      </w:pPr>
+      <w:r>
+        <w:rPr>
+          <w:color w:val="C00000"/>
+          <w:sz w:val="24"/>
+          <w:szCs w:val="24"/>
+        </w:rPr>
+        <w:t>FAZER RESUMO DO ENQUADRAMENTO TEÓRICO OU APENAS FAZER REFERÊNCIA E NESTA SECÇÃO APROVEITAR PARA FALAR DO ESTADO DA ARTE (REAPROVEITAR OS POSTS NO BLOG, JÁ LÁ ESTÁ TUDO DIREITINHO COM EXEMPLOS FOTOGRÁFICOS)</w:t>
+      </w:r>
+    </w:p>
+    <w:p>
+      <w:pPr>
+        <w:rPr>
+          <w:sz w:val="24"/>
+          <w:szCs w:val="24"/>
+        </w:rPr>
+      </w:pPr>
+      <w:r>
+        <w:rPr>
+          <w:sz w:val="24"/>
+          <w:szCs w:val="24"/>
+        </w:rPr>
+        <w:t>Modelo de análise</w:t>
+      </w:r>
+    </w:p>
+    <w:p>
+      <w:pPr>
+        <w:rPr>
+          <w:sz w:val="24"/>
+          <w:szCs w:val="24"/>
+        </w:rPr>
+      </w:pPr>
+    </w:p>
+    <w:tbl>
+      <w:tblPr>
+        <w:tblStyle w:val="TableGrid"/>
+        <w:tblW w:w="0" w:type="auto"/>
+        <w:tblLook w:val="04A0" w:firstRow="1" w:lastRow="0" w:firstColumn="1" w:lastColumn="0" w:noHBand="0" w:noVBand="1"/>
+      </w:tblPr>
+      <w:tblGrid>
+        <w:gridCol w:w="3116"/>
+        <w:gridCol w:w="3117"/>
+        <w:gridCol w:w="3117"/>
+      </w:tblGrid>
+      <w:tr>
+        <w:tc>
+          <w:tcPr>
+            <w:tcW w:w="3116" w:type="dxa"/>
+            <w:vAlign w:val="center"/>
+          </w:tcPr>
+          <w:p>
+            <w:pPr>
+              <w:jc w:val="center"/>
+              <w:rPr>
+                <w:sz w:val="24"/>
+                <w:szCs w:val="24"/>
+              </w:rPr>
+            </w:pPr>
+            <w:r>
+              <w:rPr>
+                <w:sz w:val="24"/>
+                <w:szCs w:val="24"/>
+              </w:rPr>
+              <w:t>Conceitos</w:t>
+            </w:r>
+          </w:p>
+        </w:tc>
+        <w:tc>
+          <w:tcPr>
+            <w:tcW w:w="3117" w:type="dxa"/>
+            <w:vAlign w:val="center"/>
+          </w:tcPr>
+          <w:p>
+            <w:pPr>
+              <w:jc w:val="center"/>
+              <w:rPr>
+                <w:sz w:val="24"/>
+                <w:szCs w:val="24"/>
+              </w:rPr>
+            </w:pPr>
+            <w:r>
+              <w:rPr>
+                <w:sz w:val="24"/>
+                <w:szCs w:val="24"/>
+              </w:rPr>
+              <w:t>Dimensões</w:t>
+            </w:r>
+          </w:p>
+        </w:tc>
+        <w:tc>
+          <w:tcPr>
+            <w:tcW w:w="3117" w:type="dxa"/>
+            <w:vAlign w:val="center"/>
+          </w:tcPr>
+          <w:p>
+            <w:pPr>
+              <w:jc w:val="center"/>
+              <w:rPr>
+                <w:sz w:val="24"/>
+                <w:szCs w:val="24"/>
+              </w:rPr>
+            </w:pPr>
+            <w:r>
+              <w:rPr>
+                <w:sz w:val="24"/>
+                <w:szCs w:val="24"/>
+              </w:rPr>
+              <w:t>Indicadores</w:t>
+            </w:r>
+          </w:p>
+        </w:tc>
+      </w:tr>
+      <w:tr>
+        <w:tc>
+          <w:tcPr>
+            <w:tcW w:w="3116" w:type="dxa"/>
+            <w:vMerge w:val="restart"/>
+            <w:vAlign w:val="center"/>
+          </w:tcPr>
+          <w:p>
+            <w:pPr>
+              <w:jc w:val="center"/>
+              <w:rPr>
+                <w:sz w:val="24"/>
+                <w:szCs w:val="24"/>
+              </w:rPr>
+            </w:pPr>
+            <w:r>
+              <w:rPr>
+                <w:sz w:val="24"/>
+                <w:szCs w:val="24"/>
+              </w:rPr>
+              <w:t>Personagem</w:t>
+            </w:r>
+          </w:p>
+        </w:tc>
+        <w:tc>
+          <w:tcPr>
+            <w:tcW w:w="3117" w:type="dxa"/>
+            <w:vMerge w:val="restart"/>
+            <w:vAlign w:val="center"/>
+          </w:tcPr>
+          <w:p>
+            <w:pPr>
+              <w:jc w:val="center"/>
+              <w:rPr>
+                <w:sz w:val="24"/>
+                <w:szCs w:val="24"/>
+              </w:rPr>
+            </w:pPr>
+            <w:r>
+              <w:rPr>
+                <w:sz w:val="24"/>
+                <w:szCs w:val="24"/>
+              </w:rPr>
+              <w:t>Primeiras impressões</w:t>
+            </w:r>
+          </w:p>
+        </w:tc>
+        <w:tc>
+          <w:tcPr>
+            <w:tcW w:w="3117" w:type="dxa"/>
+            <w:vAlign w:val="center"/>
+          </w:tcPr>
+          <w:p>
+            <w:pPr>
+              <w:jc w:val="center"/>
+              <w:rPr>
+                <w:sz w:val="24"/>
+                <w:szCs w:val="24"/>
+              </w:rPr>
+            </w:pPr>
+            <w:r>
+              <w:rPr>
+                <w:sz w:val="24"/>
+                <w:szCs w:val="24"/>
+              </w:rPr>
+              <w:t>Estereótipos</w:t>
+            </w:r>
+          </w:p>
+        </w:tc>
+      </w:tr>
+      <w:tr>
+        <w:tc>
+          <w:tcPr>
+            <w:tcW w:w="3116" w:type="dxa"/>
+            <w:vMerge/>
+            <w:vAlign w:val="center"/>
+          </w:tcPr>
+          <w:p>
+            <w:pPr>
+              <w:jc w:val="center"/>
+              <w:rPr>
+                <w:sz w:val="24"/>
+                <w:szCs w:val="24"/>
+              </w:rPr>
+            </w:pPr>
+          </w:p>
+        </w:tc>
+        <w:tc>
+          <w:tcPr>
+            <w:tcW w:w="3117" w:type="dxa"/>
+            <w:vMerge/>
+            <w:vAlign w:val="center"/>
+          </w:tcPr>
+          <w:p>
+            <w:pPr>
+              <w:jc w:val="center"/>
+              <w:rPr>
+                <w:sz w:val="24"/>
+                <w:szCs w:val="24"/>
+              </w:rPr>
+            </w:pPr>
+          </w:p>
+        </w:tc>
+        <w:tc>
+          <w:tcPr>
+            <w:tcW w:w="3117" w:type="dxa"/>
+            <w:vAlign w:val="center"/>
+          </w:tcPr>
+          <w:p>
+            <w:pPr>
+              <w:jc w:val="center"/>
+              <w:rPr>
+                <w:sz w:val="24"/>
+                <w:szCs w:val="24"/>
+              </w:rPr>
+            </w:pPr>
+            <w:r>
+              <w:rPr>
+                <w:i/>
+                <w:iCs/>
+                <w:sz w:val="24"/>
+                <w:szCs w:val="24"/>
+              </w:rPr>
+              <w:t xml:space="preserve">Halo </w:t>
+            </w:r>
+            <w:proofErr w:type="spellStart"/>
+            <w:r>
+              <w:rPr>
+                <w:i/>
+                <w:iCs/>
+                <w:sz w:val="24"/>
+                <w:szCs w:val="24"/>
+              </w:rPr>
+              <w:t>effect</w:t>
+            </w:r>
+            <w:proofErr w:type="spellEnd"/>
+          </w:p>
+        </w:tc>
+      </w:tr>
+      <w:tr>
+        <w:tc>
+          <w:tcPr>
+            <w:tcW w:w="3116" w:type="dxa"/>
+            <w:vMerge/>
+            <w:vAlign w:val="center"/>
+          </w:tcPr>
+          <w:p>
+            <w:pPr>
+              <w:jc w:val="center"/>
+              <w:rPr>
+                <w:sz w:val="24"/>
+                <w:szCs w:val="24"/>
+              </w:rPr>
+            </w:pPr>
+          </w:p>
+        </w:tc>
+        <w:tc>
+          <w:tcPr>
+            <w:tcW w:w="3117" w:type="dxa"/>
+            <w:vMerge/>
+            <w:vAlign w:val="center"/>
+          </w:tcPr>
+          <w:p>
+            <w:pPr>
+              <w:jc w:val="center"/>
+              <w:rPr>
+                <w:sz w:val="24"/>
+                <w:szCs w:val="24"/>
+              </w:rPr>
+            </w:pPr>
+          </w:p>
+        </w:tc>
+        <w:tc>
+          <w:tcPr>
+            <w:tcW w:w="3117" w:type="dxa"/>
+            <w:vAlign w:val="center"/>
+          </w:tcPr>
+          <w:p>
+            <w:pPr>
+              <w:jc w:val="center"/>
+              <w:rPr>
+                <w:sz w:val="24"/>
+                <w:szCs w:val="24"/>
+              </w:rPr>
+            </w:pPr>
+            <w:proofErr w:type="spellStart"/>
+            <w:r>
+              <w:rPr>
+                <w:i/>
+                <w:iCs/>
+                <w:sz w:val="24"/>
+                <w:szCs w:val="24"/>
+              </w:rPr>
+              <w:t>Babyface</w:t>
+            </w:r>
+            <w:proofErr w:type="spellEnd"/>
+            <w:r>
+              <w:rPr>
+                <w:i/>
+                <w:iCs/>
+                <w:sz w:val="24"/>
+                <w:szCs w:val="24"/>
+              </w:rPr>
+              <w:t xml:space="preserve"> </w:t>
+            </w:r>
+            <w:proofErr w:type="spellStart"/>
+            <w:r>
+              <w:rPr>
+                <w:i/>
+                <w:iCs/>
+                <w:sz w:val="24"/>
+                <w:szCs w:val="24"/>
+              </w:rPr>
+              <w:t>effect</w:t>
+            </w:r>
+            <w:proofErr w:type="spellEnd"/>
+          </w:p>
+        </w:tc>
+      </w:tr>
+      <w:tr>
+        <w:tc>
+          <w:tcPr>
+            <w:tcW w:w="3116" w:type="dxa"/>
+            <w:vMerge/>
+            <w:vAlign w:val="center"/>
+          </w:tcPr>
+          <w:p>
+            <w:pPr>
+              <w:jc w:val="center"/>
+              <w:rPr>
+                <w:sz w:val="24"/>
+                <w:szCs w:val="24"/>
+              </w:rPr>
+            </w:pPr>
+          </w:p>
+        </w:tc>
+        <w:tc>
+          <w:tcPr>
+            <w:tcW w:w="3117" w:type="dxa"/>
+            <w:vMerge w:val="restart"/>
+            <w:vAlign w:val="center"/>
+          </w:tcPr>
+          <w:p>
+            <w:pPr>
+              <w:jc w:val="center"/>
+              <w:rPr>
+                <w:sz w:val="24"/>
+                <w:szCs w:val="24"/>
+              </w:rPr>
+            </w:pPr>
+            <w:r>
+              <w:rPr>
+                <w:sz w:val="24"/>
+                <w:szCs w:val="24"/>
+              </w:rPr>
+              <w:t>Aparência física</w:t>
+            </w:r>
+          </w:p>
+        </w:tc>
+        <w:tc>
+          <w:tcPr>
+            <w:tcW w:w="3117" w:type="dxa"/>
+            <w:vAlign w:val="center"/>
+          </w:tcPr>
+          <w:p>
+            <w:pPr>
+              <w:jc w:val="center"/>
+              <w:rPr>
+                <w:sz w:val="24"/>
+                <w:szCs w:val="24"/>
+              </w:rPr>
+            </w:pPr>
+            <w:r>
+              <w:rPr>
+                <w:sz w:val="24"/>
+                <w:szCs w:val="24"/>
+              </w:rPr>
+              <w:t>Postura corporal</w:t>
+            </w:r>
+          </w:p>
+        </w:tc>
+      </w:tr>
+      <w:tr>
+        <w:tc>
+          <w:tcPr>
+            <w:tcW w:w="3116" w:type="dxa"/>
+            <w:vMerge/>
+            <w:vAlign w:val="center"/>
+          </w:tcPr>
+          <w:p>
+            <w:pPr>
+              <w:jc w:val="center"/>
+              <w:rPr>
+                <w:sz w:val="24"/>
+                <w:szCs w:val="24"/>
+              </w:rPr>
+            </w:pPr>
+          </w:p>
+        </w:tc>
+        <w:tc>
+          <w:tcPr>
+            <w:tcW w:w="3117" w:type="dxa"/>
+            <w:vMerge/>
+            <w:vAlign w:val="center"/>
+          </w:tcPr>
+          <w:p>
+            <w:pPr>
+              <w:jc w:val="center"/>
+              <w:rPr>
+                <w:sz w:val="24"/>
+                <w:szCs w:val="24"/>
+              </w:rPr>
+            </w:pPr>
+          </w:p>
+        </w:tc>
+        <w:tc>
+          <w:tcPr>
+            <w:tcW w:w="3117" w:type="dxa"/>
+            <w:vAlign w:val="center"/>
+          </w:tcPr>
+          <w:p>
+            <w:pPr>
+              <w:jc w:val="center"/>
+              <w:rPr>
+                <w:sz w:val="24"/>
+                <w:szCs w:val="24"/>
+              </w:rPr>
+            </w:pPr>
+            <w:r>
+              <w:rPr>
+                <w:sz w:val="24"/>
+                <w:szCs w:val="24"/>
+              </w:rPr>
+              <w:t>Silhueta</w:t>
+            </w:r>
+          </w:p>
+        </w:tc>
+      </w:tr>
+      <w:tr>
+        <w:tc>
+          <w:tcPr>
+            <w:tcW w:w="3116" w:type="dxa"/>
+            <w:vMerge/>
+            <w:vAlign w:val="center"/>
+          </w:tcPr>
+          <w:p>
+            <w:pPr>
+              <w:jc w:val="center"/>
+              <w:rPr>
+                <w:sz w:val="24"/>
+                <w:szCs w:val="24"/>
+              </w:rPr>
+            </w:pPr>
+          </w:p>
+        </w:tc>
+        <w:tc>
+          <w:tcPr>
+            <w:tcW w:w="3117" w:type="dxa"/>
+            <w:vMerge/>
+            <w:vAlign w:val="center"/>
+          </w:tcPr>
+          <w:p>
+            <w:pPr>
+              <w:jc w:val="center"/>
+              <w:rPr>
+                <w:sz w:val="24"/>
+                <w:szCs w:val="24"/>
+              </w:rPr>
+            </w:pPr>
+          </w:p>
+        </w:tc>
+        <w:tc>
+          <w:tcPr>
+            <w:tcW w:w="3117" w:type="dxa"/>
+            <w:vAlign w:val="center"/>
+          </w:tcPr>
+          <w:p>
+            <w:pPr>
+              <w:jc w:val="center"/>
+              <w:rPr>
+                <w:sz w:val="24"/>
+                <w:szCs w:val="24"/>
+              </w:rPr>
+            </w:pPr>
+            <w:r>
+              <w:rPr>
+                <w:sz w:val="24"/>
+                <w:szCs w:val="24"/>
+              </w:rPr>
+              <w:t>Expressões faciais</w:t>
+            </w:r>
+          </w:p>
+        </w:tc>
+      </w:tr>
+      <w:tr>
+        <w:tc>
+          <w:tcPr>
+            <w:tcW w:w="3116" w:type="dxa"/>
+            <w:vMerge/>
+            <w:vAlign w:val="center"/>
+          </w:tcPr>
+          <w:p>
+            <w:pPr>
+              <w:jc w:val="center"/>
+              <w:rPr>
+                <w:sz w:val="24"/>
+                <w:szCs w:val="24"/>
+              </w:rPr>
+            </w:pPr>
+          </w:p>
+        </w:tc>
+        <w:tc>
+          <w:tcPr>
+            <w:tcW w:w="3117" w:type="dxa"/>
+            <w:vMerge w:val="restart"/>
+            <w:vAlign w:val="center"/>
+          </w:tcPr>
+          <w:p>
+            <w:pPr>
+              <w:jc w:val="center"/>
+              <w:rPr>
+                <w:sz w:val="24"/>
+                <w:szCs w:val="24"/>
+              </w:rPr>
+            </w:pPr>
+            <w:r>
+              <w:rPr>
+                <w:sz w:val="24"/>
+                <w:szCs w:val="24"/>
+              </w:rPr>
+              <w:t>Personalidade</w:t>
+            </w:r>
+          </w:p>
+        </w:tc>
+        <w:tc>
+          <w:tcPr>
+            <w:tcW w:w="3117" w:type="dxa"/>
+            <w:vAlign w:val="center"/>
+          </w:tcPr>
+          <w:p>
+            <w:pPr>
+              <w:jc w:val="center"/>
+              <w:rPr>
+                <w:sz w:val="24"/>
+                <w:szCs w:val="24"/>
+              </w:rPr>
+            </w:pPr>
+            <w:proofErr w:type="spellStart"/>
+            <w:r>
+              <w:rPr>
+                <w:i/>
+                <w:iCs/>
+                <w:sz w:val="24"/>
+                <w:szCs w:val="24"/>
+              </w:rPr>
+              <w:t>Big</w:t>
+            </w:r>
+            <w:proofErr w:type="spellEnd"/>
+            <w:r>
+              <w:rPr>
+                <w:i/>
+                <w:iCs/>
+                <w:sz w:val="24"/>
+                <w:szCs w:val="24"/>
+              </w:rPr>
+              <w:t xml:space="preserve"> </w:t>
+            </w:r>
+            <w:proofErr w:type="spellStart"/>
+            <w:r>
+              <w:rPr>
+                <w:i/>
+                <w:iCs/>
+                <w:sz w:val="24"/>
+                <w:szCs w:val="24"/>
+              </w:rPr>
+              <w:t>Five</w:t>
+            </w:r>
+            <w:proofErr w:type="spellEnd"/>
+          </w:p>
+        </w:tc>
+      </w:tr>
+      <w:tr>
+        <w:tc>
+          <w:tcPr>
+            <w:tcW w:w="3116" w:type="dxa"/>
+            <w:vMerge/>
+            <w:vAlign w:val="center"/>
+          </w:tcPr>
+          <w:p>
+            <w:pPr>
+              <w:jc w:val="center"/>
+              <w:rPr>
+                <w:sz w:val="24"/>
+                <w:szCs w:val="24"/>
+              </w:rPr>
+            </w:pPr>
+          </w:p>
+        </w:tc>
+        <w:tc>
+          <w:tcPr>
+            <w:tcW w:w="3117" w:type="dxa"/>
+            <w:vMerge/>
+            <w:vAlign w:val="center"/>
+          </w:tcPr>
+          <w:p>
+            <w:pPr>
+              <w:jc w:val="center"/>
+              <w:rPr>
+                <w:sz w:val="24"/>
+                <w:szCs w:val="24"/>
+              </w:rPr>
+            </w:pPr>
+          </w:p>
+        </w:tc>
+        <w:tc>
+          <w:tcPr>
+            <w:tcW w:w="3117" w:type="dxa"/>
+            <w:vAlign w:val="center"/>
+          </w:tcPr>
+          <w:p>
+            <w:pPr>
+              <w:jc w:val="center"/>
+              <w:rPr>
+                <w:sz w:val="24"/>
+                <w:szCs w:val="24"/>
+              </w:rPr>
+            </w:pPr>
+            <w:r>
+              <w:rPr>
+                <w:sz w:val="24"/>
+                <w:szCs w:val="24"/>
+              </w:rPr>
+              <w:t>Arquétipos</w:t>
+            </w:r>
+          </w:p>
+        </w:tc>
+      </w:tr>
+      <w:tr>
+        <w:tc>
+          <w:tcPr>
+            <w:tcW w:w="3116" w:type="dxa"/>
+            <w:vMerge/>
+            <w:vAlign w:val="center"/>
+          </w:tcPr>
+          <w:p>
+            <w:pPr>
+              <w:jc w:val="center"/>
+              <w:rPr>
+                <w:sz w:val="24"/>
+                <w:szCs w:val="24"/>
+              </w:rPr>
+            </w:pPr>
+          </w:p>
+        </w:tc>
+        <w:tc>
+          <w:tcPr>
+            <w:tcW w:w="3117" w:type="dxa"/>
+            <w:vMerge w:val="restart"/>
+            <w:vAlign w:val="center"/>
+          </w:tcPr>
+          <w:p>
+            <w:pPr>
+              <w:jc w:val="center"/>
+              <w:rPr>
+                <w:sz w:val="24"/>
+                <w:szCs w:val="24"/>
+              </w:rPr>
+            </w:pPr>
+            <w:r>
+              <w:rPr>
+                <w:sz w:val="24"/>
+                <w:szCs w:val="24"/>
+              </w:rPr>
+              <w:t>Desenho da personagem</w:t>
+            </w:r>
+          </w:p>
+        </w:tc>
+        <w:tc>
+          <w:tcPr>
+            <w:tcW w:w="3117" w:type="dxa"/>
+            <w:vAlign w:val="center"/>
+          </w:tcPr>
+          <w:p>
+            <w:pPr>
+              <w:jc w:val="center"/>
+              <w:rPr>
+                <w:sz w:val="24"/>
+                <w:szCs w:val="24"/>
+              </w:rPr>
+            </w:pPr>
+            <w:r>
+              <w:rPr>
+                <w:sz w:val="24"/>
+                <w:szCs w:val="24"/>
+              </w:rPr>
+              <w:t>Cultura</w:t>
+            </w:r>
+          </w:p>
+        </w:tc>
+      </w:tr>
+      <w:tr>
+        <w:tc>
+          <w:tcPr>
+            <w:tcW w:w="3116" w:type="dxa"/>
+            <w:vMerge/>
+            <w:vAlign w:val="center"/>
+          </w:tcPr>
+          <w:p>
+            <w:pPr>
+              <w:jc w:val="center"/>
+              <w:rPr>
+                <w:sz w:val="24"/>
+                <w:szCs w:val="24"/>
+              </w:rPr>
+            </w:pPr>
+          </w:p>
+        </w:tc>
+        <w:tc>
+          <w:tcPr>
+            <w:tcW w:w="3117" w:type="dxa"/>
+            <w:vMerge/>
+            <w:vAlign w:val="center"/>
+          </w:tcPr>
+          <w:p>
+            <w:pPr>
+              <w:jc w:val="center"/>
+              <w:rPr>
+                <w:sz w:val="24"/>
+                <w:szCs w:val="24"/>
+              </w:rPr>
+            </w:pPr>
+          </w:p>
+        </w:tc>
+        <w:tc>
+          <w:tcPr>
+            <w:tcW w:w="3117" w:type="dxa"/>
+            <w:vAlign w:val="center"/>
+          </w:tcPr>
+          <w:p>
+            <w:pPr>
+              <w:jc w:val="center"/>
+              <w:rPr>
+                <w:sz w:val="24"/>
+                <w:szCs w:val="24"/>
+              </w:rPr>
+            </w:pPr>
+            <w:r>
+              <w:rPr>
+                <w:sz w:val="24"/>
+                <w:szCs w:val="24"/>
+              </w:rPr>
+              <w:t>Género</w:t>
+            </w:r>
+          </w:p>
+        </w:tc>
+      </w:tr>
+      <w:tr>
+        <w:tc>
+          <w:tcPr>
+            <w:tcW w:w="3116" w:type="dxa"/>
+            <w:vMerge/>
+            <w:vAlign w:val="center"/>
+          </w:tcPr>
+          <w:p>
+            <w:pPr>
+              <w:jc w:val="center"/>
+              <w:rPr>
+                <w:sz w:val="24"/>
+                <w:szCs w:val="24"/>
+              </w:rPr>
+            </w:pPr>
+          </w:p>
+        </w:tc>
+        <w:tc>
+          <w:tcPr>
+            <w:tcW w:w="3117" w:type="dxa"/>
+            <w:vMerge/>
+            <w:vAlign w:val="center"/>
+          </w:tcPr>
+          <w:p>
+            <w:pPr>
+              <w:jc w:val="center"/>
+              <w:rPr>
+                <w:sz w:val="24"/>
+                <w:szCs w:val="24"/>
+              </w:rPr>
+            </w:pPr>
+          </w:p>
+        </w:tc>
+        <w:tc>
+          <w:tcPr>
+            <w:tcW w:w="3117" w:type="dxa"/>
+            <w:vAlign w:val="center"/>
+          </w:tcPr>
+          <w:p>
+            <w:pPr>
+              <w:jc w:val="center"/>
+              <w:rPr>
+                <w:sz w:val="24"/>
+                <w:szCs w:val="24"/>
+              </w:rPr>
+            </w:pPr>
+            <w:r>
+              <w:rPr>
+                <w:sz w:val="24"/>
+                <w:szCs w:val="24"/>
+              </w:rPr>
+              <w:t>Idade</w:t>
+            </w:r>
+          </w:p>
+        </w:tc>
+      </w:tr>
+      <w:tr>
+        <w:tc>
+          <w:tcPr>
+            <w:tcW w:w="3116" w:type="dxa"/>
+            <w:vMerge/>
+            <w:vAlign w:val="center"/>
+          </w:tcPr>
+          <w:p>
+            <w:pPr>
+              <w:jc w:val="center"/>
+              <w:rPr>
+                <w:sz w:val="24"/>
+                <w:szCs w:val="24"/>
+              </w:rPr>
+            </w:pPr>
+          </w:p>
+        </w:tc>
+        <w:tc>
+          <w:tcPr>
+            <w:tcW w:w="3117" w:type="dxa"/>
+            <w:vMerge/>
+            <w:vAlign w:val="center"/>
+          </w:tcPr>
+          <w:p>
+            <w:pPr>
+              <w:jc w:val="center"/>
+              <w:rPr>
+                <w:sz w:val="24"/>
+                <w:szCs w:val="24"/>
+              </w:rPr>
+            </w:pPr>
+          </w:p>
+        </w:tc>
+        <w:tc>
+          <w:tcPr>
+            <w:tcW w:w="3117" w:type="dxa"/>
+            <w:vAlign w:val="center"/>
+          </w:tcPr>
+          <w:p>
+            <w:pPr>
+              <w:jc w:val="center"/>
+              <w:rPr>
+                <w:sz w:val="24"/>
+                <w:szCs w:val="24"/>
+              </w:rPr>
+            </w:pPr>
+            <w:r>
+              <w:rPr>
+                <w:sz w:val="24"/>
+                <w:szCs w:val="24"/>
+              </w:rPr>
+              <w:t>Relações interpessoais</w:t>
+            </w:r>
+          </w:p>
+        </w:tc>
+      </w:tr>
+      <w:tr>
+        <w:tc>
+          <w:tcPr>
+            <w:tcW w:w="3116" w:type="dxa"/>
+            <w:vMerge/>
+            <w:vAlign w:val="center"/>
+          </w:tcPr>
+          <w:p>
+            <w:pPr>
+              <w:jc w:val="center"/>
+              <w:rPr>
+                <w:sz w:val="24"/>
+                <w:szCs w:val="24"/>
+              </w:rPr>
+            </w:pPr>
+          </w:p>
+        </w:tc>
+        <w:tc>
+          <w:tcPr>
+            <w:tcW w:w="3117" w:type="dxa"/>
+            <w:vMerge/>
+            <w:vAlign w:val="center"/>
+          </w:tcPr>
+          <w:p>
+            <w:pPr>
+              <w:jc w:val="center"/>
+              <w:rPr>
+                <w:sz w:val="24"/>
+                <w:szCs w:val="24"/>
+              </w:rPr>
+            </w:pPr>
+          </w:p>
+        </w:tc>
+        <w:tc>
+          <w:tcPr>
+            <w:tcW w:w="3117" w:type="dxa"/>
+            <w:vAlign w:val="center"/>
+          </w:tcPr>
+          <w:p>
+            <w:pPr>
+              <w:jc w:val="center"/>
+              <w:rPr>
+                <w:sz w:val="24"/>
+                <w:szCs w:val="24"/>
+              </w:rPr>
+            </w:pPr>
+            <w:r>
+              <w:rPr>
+                <w:sz w:val="24"/>
+                <w:szCs w:val="24"/>
+              </w:rPr>
+              <w:t>Contexto social</w:t>
+            </w:r>
+          </w:p>
+        </w:tc>
+      </w:tr>
+      <w:tr>
+        <w:tc>
+          <w:tcPr>
+            <w:tcW w:w="3116" w:type="dxa"/>
+            <w:vMerge/>
+            <w:vAlign w:val="center"/>
+          </w:tcPr>
+          <w:p>
+            <w:pPr>
+              <w:jc w:val="center"/>
+              <w:rPr>
+                <w:sz w:val="24"/>
+                <w:szCs w:val="24"/>
+              </w:rPr>
+            </w:pPr>
+          </w:p>
+        </w:tc>
+        <w:tc>
+          <w:tcPr>
+            <w:tcW w:w="3117" w:type="dxa"/>
+            <w:vMerge/>
+            <w:vAlign w:val="center"/>
+          </w:tcPr>
+          <w:p>
+            <w:pPr>
+              <w:jc w:val="center"/>
+              <w:rPr>
+                <w:sz w:val="24"/>
+                <w:szCs w:val="24"/>
+              </w:rPr>
+            </w:pPr>
+          </w:p>
+        </w:tc>
+        <w:tc>
+          <w:tcPr>
+            <w:tcW w:w="3117" w:type="dxa"/>
+            <w:vAlign w:val="center"/>
+          </w:tcPr>
+          <w:p>
+            <w:pPr>
+              <w:jc w:val="center"/>
+              <w:rPr>
+                <w:sz w:val="24"/>
+                <w:szCs w:val="24"/>
+              </w:rPr>
+            </w:pPr>
+            <w:r>
+              <w:rPr>
+                <w:sz w:val="24"/>
+                <w:szCs w:val="24"/>
+              </w:rPr>
+              <w:t>Narrativa</w:t>
+            </w:r>
+          </w:p>
+        </w:tc>
+      </w:tr>
+      <w:tr>
+        <w:tc>
+          <w:tcPr>
+            <w:tcW w:w="3116" w:type="dxa"/>
+            <w:vMerge w:val="restart"/>
+            <w:vAlign w:val="center"/>
+          </w:tcPr>
+          <w:p>
+            <w:pPr>
+              <w:jc w:val="center"/>
+              <w:rPr>
+                <w:sz w:val="24"/>
+                <w:szCs w:val="24"/>
+              </w:rPr>
+            </w:pPr>
+            <w:r>
+              <w:rPr>
+                <w:sz w:val="24"/>
+                <w:szCs w:val="24"/>
+              </w:rPr>
+              <w:t>Empatia</w:t>
+            </w:r>
+          </w:p>
+        </w:tc>
+        <w:tc>
+          <w:tcPr>
+            <w:tcW w:w="3117" w:type="dxa"/>
+            <w:vMerge w:val="restart"/>
+            <w:vAlign w:val="center"/>
+          </w:tcPr>
+          <w:p>
+            <w:pPr>
+              <w:jc w:val="center"/>
+              <w:rPr>
+                <w:sz w:val="24"/>
+                <w:szCs w:val="24"/>
+              </w:rPr>
+            </w:pPr>
+            <w:r>
+              <w:rPr>
+                <w:sz w:val="24"/>
+                <w:szCs w:val="24"/>
+              </w:rPr>
+              <w:t>Espetro da empatia</w:t>
+            </w:r>
+          </w:p>
+        </w:tc>
+        <w:tc>
+          <w:tcPr>
+            <w:tcW w:w="3117" w:type="dxa"/>
+            <w:vAlign w:val="center"/>
+          </w:tcPr>
+          <w:p>
+            <w:pPr>
+              <w:jc w:val="center"/>
+              <w:rPr>
+                <w:i/>
+                <w:iCs/>
+                <w:sz w:val="24"/>
+                <w:szCs w:val="24"/>
+              </w:rPr>
+            </w:pPr>
+            <w:proofErr w:type="spellStart"/>
+            <w:r>
+              <w:rPr>
+                <w:i/>
+                <w:iCs/>
+                <w:sz w:val="24"/>
+                <w:szCs w:val="24"/>
+              </w:rPr>
+              <w:t>Affective</w:t>
+            </w:r>
+            <w:proofErr w:type="spellEnd"/>
+            <w:r>
+              <w:rPr>
+                <w:i/>
+                <w:iCs/>
+                <w:sz w:val="24"/>
+                <w:szCs w:val="24"/>
+              </w:rPr>
+              <w:t xml:space="preserve"> </w:t>
+            </w:r>
+            <w:proofErr w:type="spellStart"/>
+            <w:r>
+              <w:rPr>
+                <w:i/>
+                <w:iCs/>
+                <w:sz w:val="24"/>
+                <w:szCs w:val="24"/>
+              </w:rPr>
+              <w:t>Empathy</w:t>
+            </w:r>
+            <w:proofErr w:type="spellEnd"/>
+          </w:p>
+        </w:tc>
+      </w:tr>
+      <w:tr>
+        <w:tc>
+          <w:tcPr>
+            <w:tcW w:w="3116" w:type="dxa"/>
+            <w:vMerge/>
+            <w:vAlign w:val="center"/>
+          </w:tcPr>
+          <w:p>
+            <w:pPr>
+              <w:jc w:val="center"/>
+              <w:rPr>
+                <w:sz w:val="24"/>
+                <w:szCs w:val="24"/>
+              </w:rPr>
+            </w:pPr>
+          </w:p>
+        </w:tc>
+        <w:tc>
+          <w:tcPr>
+            <w:tcW w:w="3117" w:type="dxa"/>
+            <w:vMerge/>
+            <w:vAlign w:val="center"/>
+          </w:tcPr>
+          <w:p>
+            <w:pPr>
+              <w:jc w:val="center"/>
+              <w:rPr>
+                <w:sz w:val="24"/>
+                <w:szCs w:val="24"/>
+              </w:rPr>
+            </w:pPr>
+          </w:p>
+        </w:tc>
+        <w:tc>
+          <w:tcPr>
+            <w:tcW w:w="3117" w:type="dxa"/>
+            <w:vAlign w:val="center"/>
+          </w:tcPr>
+          <w:p>
+            <w:pPr>
+              <w:jc w:val="center"/>
+              <w:rPr>
+                <w:i/>
+                <w:iCs/>
+                <w:sz w:val="24"/>
+                <w:szCs w:val="24"/>
+              </w:rPr>
+            </w:pPr>
+            <w:proofErr w:type="spellStart"/>
+            <w:r>
+              <w:rPr>
+                <w:i/>
+                <w:iCs/>
+                <w:sz w:val="24"/>
+                <w:szCs w:val="24"/>
+              </w:rPr>
+              <w:t>Cognitive</w:t>
+            </w:r>
+            <w:proofErr w:type="spellEnd"/>
+            <w:r>
+              <w:rPr>
+                <w:i/>
+                <w:iCs/>
+                <w:sz w:val="24"/>
+                <w:szCs w:val="24"/>
+              </w:rPr>
+              <w:t xml:space="preserve"> </w:t>
+            </w:r>
+            <w:proofErr w:type="spellStart"/>
+            <w:r>
+              <w:rPr>
+                <w:i/>
+                <w:iCs/>
+                <w:sz w:val="24"/>
+                <w:szCs w:val="24"/>
+              </w:rPr>
+              <w:t>Empathy</w:t>
+            </w:r>
+            <w:proofErr w:type="spellEnd"/>
+          </w:p>
+        </w:tc>
+      </w:tr>
+      <w:tr>
+        <w:tc>
+          <w:tcPr>
+            <w:tcW w:w="3116" w:type="dxa"/>
+            <w:vMerge/>
+            <w:vAlign w:val="center"/>
+          </w:tcPr>
+          <w:p>
+            <w:pPr>
+              <w:jc w:val="center"/>
+              <w:rPr>
+                <w:sz w:val="24"/>
+                <w:szCs w:val="24"/>
+              </w:rPr>
+            </w:pPr>
+          </w:p>
+        </w:tc>
+        <w:tc>
+          <w:tcPr>
+            <w:tcW w:w="3117" w:type="dxa"/>
+            <w:vMerge/>
+            <w:vAlign w:val="center"/>
+          </w:tcPr>
+          <w:p>
+            <w:pPr>
+              <w:jc w:val="center"/>
+              <w:rPr>
+                <w:sz w:val="24"/>
+                <w:szCs w:val="24"/>
+              </w:rPr>
+            </w:pPr>
+          </w:p>
+        </w:tc>
+        <w:tc>
+          <w:tcPr>
+            <w:tcW w:w="3117" w:type="dxa"/>
+            <w:vAlign w:val="center"/>
+          </w:tcPr>
+          <w:p>
+            <w:pPr>
+              <w:jc w:val="center"/>
+              <w:rPr>
+                <w:i/>
+                <w:iCs/>
+                <w:sz w:val="24"/>
+                <w:szCs w:val="24"/>
+              </w:rPr>
+            </w:pPr>
+            <w:proofErr w:type="spellStart"/>
+            <w:r>
+              <w:rPr>
+                <w:i/>
+                <w:iCs/>
+                <w:sz w:val="24"/>
+                <w:szCs w:val="24"/>
+              </w:rPr>
+              <w:t>Compassion</w:t>
+            </w:r>
+            <w:proofErr w:type="spellEnd"/>
+          </w:p>
+        </w:tc>
+      </w:tr>
+      <w:tr>
+        <w:tc>
+          <w:tcPr>
+            <w:tcW w:w="3116" w:type="dxa"/>
+            <w:vMerge/>
+            <w:vAlign w:val="center"/>
+          </w:tcPr>
+          <w:p>
+            <w:pPr>
+              <w:jc w:val="center"/>
+              <w:rPr>
+                <w:sz w:val="24"/>
+                <w:szCs w:val="24"/>
+              </w:rPr>
+            </w:pPr>
+          </w:p>
+        </w:tc>
+        <w:tc>
+          <w:tcPr>
+            <w:tcW w:w="3117" w:type="dxa"/>
+            <w:vMerge w:val="restart"/>
+            <w:vAlign w:val="center"/>
+          </w:tcPr>
+          <w:p>
+            <w:pPr>
+              <w:jc w:val="center"/>
+              <w:rPr>
+                <w:sz w:val="24"/>
+                <w:szCs w:val="24"/>
+              </w:rPr>
+            </w:pPr>
+            <w:r>
+              <w:rPr>
+                <w:sz w:val="24"/>
+                <w:szCs w:val="24"/>
+              </w:rPr>
+              <w:t>Empatia nos jogos digitais</w:t>
+            </w:r>
+          </w:p>
+        </w:tc>
+        <w:tc>
+          <w:tcPr>
+            <w:tcW w:w="3117" w:type="dxa"/>
+            <w:vAlign w:val="center"/>
+          </w:tcPr>
+          <w:p>
+            <w:pPr>
+              <w:jc w:val="center"/>
+              <w:rPr>
+                <w:sz w:val="24"/>
+                <w:szCs w:val="24"/>
+              </w:rPr>
+            </w:pPr>
+            <w:r>
+              <w:rPr>
+                <w:sz w:val="24"/>
+                <w:szCs w:val="24"/>
+              </w:rPr>
+              <w:t>Resultado do jogo</w:t>
+            </w:r>
+          </w:p>
+        </w:tc>
+      </w:tr>
+      <w:tr>
+        <w:tc>
+          <w:tcPr>
+            <w:tcW w:w="3116" w:type="dxa"/>
+            <w:vMerge/>
+            <w:vAlign w:val="center"/>
+          </w:tcPr>
+          <w:p>
+            <w:pPr>
+              <w:jc w:val="center"/>
+              <w:rPr>
+                <w:sz w:val="24"/>
+                <w:szCs w:val="24"/>
+              </w:rPr>
+            </w:pPr>
+          </w:p>
+        </w:tc>
+        <w:tc>
+          <w:tcPr>
+            <w:tcW w:w="3117" w:type="dxa"/>
+            <w:vMerge/>
+            <w:vAlign w:val="center"/>
+          </w:tcPr>
+          <w:p>
+            <w:pPr>
+              <w:jc w:val="center"/>
+              <w:rPr>
+                <w:sz w:val="24"/>
+                <w:szCs w:val="24"/>
+              </w:rPr>
+            </w:pPr>
+          </w:p>
+        </w:tc>
+        <w:tc>
+          <w:tcPr>
+            <w:tcW w:w="3117" w:type="dxa"/>
+            <w:vAlign w:val="center"/>
+          </w:tcPr>
+          <w:p>
+            <w:pPr>
+              <w:jc w:val="center"/>
+              <w:rPr>
+                <w:sz w:val="24"/>
+                <w:szCs w:val="24"/>
+              </w:rPr>
+            </w:pPr>
+            <w:r>
+              <w:rPr>
+                <w:sz w:val="24"/>
+                <w:szCs w:val="24"/>
+              </w:rPr>
+              <w:t>Imersão</w:t>
+            </w:r>
+          </w:p>
+        </w:tc>
+      </w:tr>
+      <w:tr>
+        <w:tc>
+          <w:tcPr>
+            <w:tcW w:w="3116" w:type="dxa"/>
+            <w:vMerge/>
+            <w:vAlign w:val="center"/>
+          </w:tcPr>
+          <w:p>
+            <w:pPr>
+              <w:jc w:val="center"/>
+              <w:rPr>
+                <w:sz w:val="24"/>
+                <w:szCs w:val="24"/>
+              </w:rPr>
+            </w:pPr>
+          </w:p>
+        </w:tc>
+        <w:tc>
+          <w:tcPr>
+            <w:tcW w:w="3117" w:type="dxa"/>
+            <w:vMerge/>
+            <w:vAlign w:val="center"/>
+          </w:tcPr>
+          <w:p>
+            <w:pPr>
+              <w:jc w:val="center"/>
+              <w:rPr>
+                <w:sz w:val="24"/>
+                <w:szCs w:val="24"/>
+              </w:rPr>
+            </w:pPr>
+          </w:p>
+        </w:tc>
+        <w:tc>
+          <w:tcPr>
+            <w:tcW w:w="3117" w:type="dxa"/>
+            <w:vAlign w:val="center"/>
+          </w:tcPr>
+          <w:p>
+            <w:pPr>
+              <w:jc w:val="center"/>
+              <w:rPr>
+                <w:sz w:val="24"/>
+                <w:szCs w:val="24"/>
+              </w:rPr>
+            </w:pPr>
+            <w:r>
+              <w:rPr>
+                <w:sz w:val="24"/>
+                <w:szCs w:val="24"/>
+              </w:rPr>
+              <w:t>Narrativa</w:t>
+            </w:r>
+          </w:p>
+        </w:tc>
+      </w:tr>
+      <w:tr>
+        <w:tc>
+          <w:tcPr>
+            <w:tcW w:w="3116" w:type="dxa"/>
+            <w:vMerge/>
+            <w:vAlign w:val="center"/>
+          </w:tcPr>
+          <w:p>
+            <w:pPr>
+              <w:jc w:val="center"/>
+              <w:rPr>
+                <w:sz w:val="24"/>
+                <w:szCs w:val="24"/>
+              </w:rPr>
+            </w:pPr>
+          </w:p>
+        </w:tc>
+        <w:tc>
+          <w:tcPr>
+            <w:tcW w:w="3117" w:type="dxa"/>
+            <w:vMerge/>
+            <w:vAlign w:val="center"/>
+          </w:tcPr>
+          <w:p>
+            <w:pPr>
+              <w:jc w:val="center"/>
+              <w:rPr>
+                <w:sz w:val="24"/>
+                <w:szCs w:val="24"/>
+              </w:rPr>
+            </w:pPr>
+          </w:p>
+        </w:tc>
+        <w:tc>
+          <w:tcPr>
+            <w:tcW w:w="3117" w:type="dxa"/>
+            <w:vAlign w:val="center"/>
+          </w:tcPr>
+          <w:p>
+            <w:pPr>
+              <w:jc w:val="center"/>
+              <w:rPr>
+                <w:sz w:val="24"/>
+                <w:szCs w:val="24"/>
+              </w:rPr>
+            </w:pPr>
+            <w:r>
+              <w:rPr>
+                <w:sz w:val="24"/>
+                <w:szCs w:val="24"/>
+              </w:rPr>
+              <w:t>Expressões faciais</w:t>
+            </w:r>
+          </w:p>
+        </w:tc>
+      </w:tr>
+      <w:tr>
+        <w:tc>
+          <w:tcPr>
+            <w:tcW w:w="3116" w:type="dxa"/>
+            <w:vMerge/>
+            <w:vAlign w:val="center"/>
+          </w:tcPr>
+          <w:p>
+            <w:pPr>
+              <w:jc w:val="center"/>
+              <w:rPr>
+                <w:sz w:val="24"/>
+                <w:szCs w:val="24"/>
+              </w:rPr>
+            </w:pPr>
+          </w:p>
+        </w:tc>
+        <w:tc>
+          <w:tcPr>
+            <w:tcW w:w="3117" w:type="dxa"/>
+            <w:vMerge/>
+            <w:vAlign w:val="center"/>
+          </w:tcPr>
+          <w:p>
+            <w:pPr>
+              <w:jc w:val="center"/>
+              <w:rPr>
+                <w:sz w:val="24"/>
+                <w:szCs w:val="24"/>
+              </w:rPr>
+            </w:pPr>
+          </w:p>
+        </w:tc>
+        <w:tc>
+          <w:tcPr>
+            <w:tcW w:w="3117" w:type="dxa"/>
+            <w:vAlign w:val="center"/>
+          </w:tcPr>
+          <w:p>
+            <w:pPr>
+              <w:jc w:val="center"/>
+              <w:rPr>
+                <w:sz w:val="24"/>
+                <w:szCs w:val="24"/>
+              </w:rPr>
+            </w:pPr>
+            <w:r>
+              <w:rPr>
+                <w:sz w:val="24"/>
+                <w:szCs w:val="24"/>
+              </w:rPr>
+              <w:t>Personagens cativantes</w:t>
+            </w:r>
+          </w:p>
+        </w:tc>
+      </w:tr>
+      <w:tr>
+        <w:tc>
+          <w:tcPr>
+            <w:tcW w:w="3116" w:type="dxa"/>
+            <w:vMerge/>
+            <w:vAlign w:val="center"/>
+          </w:tcPr>
+          <w:p>
+            <w:pPr>
+              <w:jc w:val="center"/>
+              <w:rPr>
+                <w:sz w:val="24"/>
+                <w:szCs w:val="24"/>
+              </w:rPr>
+            </w:pPr>
+          </w:p>
+        </w:tc>
+        <w:tc>
+          <w:tcPr>
+            <w:tcW w:w="3117" w:type="dxa"/>
+            <w:vMerge/>
+            <w:vAlign w:val="center"/>
+          </w:tcPr>
+          <w:p>
+            <w:pPr>
+              <w:jc w:val="center"/>
+              <w:rPr>
+                <w:sz w:val="24"/>
+                <w:szCs w:val="24"/>
+              </w:rPr>
+            </w:pPr>
+          </w:p>
+        </w:tc>
+        <w:tc>
+          <w:tcPr>
+            <w:tcW w:w="3117" w:type="dxa"/>
+            <w:vAlign w:val="center"/>
+          </w:tcPr>
+          <w:p>
+            <w:pPr>
+              <w:jc w:val="center"/>
+              <w:rPr>
+                <w:i/>
+                <w:iCs/>
+                <w:sz w:val="24"/>
+                <w:szCs w:val="24"/>
+              </w:rPr>
+            </w:pPr>
+            <w:r>
+              <w:rPr>
+                <w:sz w:val="24"/>
+                <w:szCs w:val="24"/>
+              </w:rPr>
+              <w:t xml:space="preserve">Vários </w:t>
+            </w:r>
+            <w:proofErr w:type="spellStart"/>
+            <w:r>
+              <w:rPr>
+                <w:i/>
+                <w:iCs/>
+                <w:sz w:val="24"/>
+                <w:szCs w:val="24"/>
+              </w:rPr>
+              <w:t>endings</w:t>
+            </w:r>
+            <w:proofErr w:type="spellEnd"/>
+          </w:p>
+        </w:tc>
+      </w:tr>
+      <w:tr>
+        <w:tc>
+          <w:tcPr>
+            <w:tcW w:w="3116" w:type="dxa"/>
+            <w:vMerge/>
+            <w:vAlign w:val="center"/>
+          </w:tcPr>
+          <w:p>
+            <w:pPr>
+              <w:jc w:val="center"/>
+              <w:rPr>
+                <w:sz w:val="24"/>
+                <w:szCs w:val="24"/>
+              </w:rPr>
+            </w:pPr>
+          </w:p>
+        </w:tc>
+        <w:tc>
+          <w:tcPr>
+            <w:tcW w:w="3117" w:type="dxa"/>
+            <w:vMerge/>
+            <w:vAlign w:val="center"/>
+          </w:tcPr>
+          <w:p>
+            <w:pPr>
+              <w:jc w:val="center"/>
+              <w:rPr>
+                <w:sz w:val="24"/>
+                <w:szCs w:val="24"/>
+              </w:rPr>
+            </w:pPr>
+          </w:p>
+        </w:tc>
+        <w:tc>
+          <w:tcPr>
+            <w:tcW w:w="3117" w:type="dxa"/>
+            <w:vAlign w:val="center"/>
+          </w:tcPr>
+          <w:p>
+            <w:pPr>
+              <w:jc w:val="center"/>
+              <w:rPr>
+                <w:sz w:val="24"/>
+                <w:szCs w:val="24"/>
+              </w:rPr>
+            </w:pPr>
+            <w:r>
+              <w:rPr>
+                <w:sz w:val="24"/>
+                <w:szCs w:val="24"/>
+              </w:rPr>
+              <w:t>Diálogo</w:t>
+            </w:r>
+          </w:p>
+        </w:tc>
+      </w:tr>
+      <w:tr>
+        <w:tc>
+          <w:tcPr>
+            <w:tcW w:w="3116" w:type="dxa"/>
+            <w:vMerge/>
+            <w:vAlign w:val="center"/>
+          </w:tcPr>
+          <w:p>
+            <w:pPr>
+              <w:jc w:val="center"/>
+              <w:rPr>
+                <w:sz w:val="24"/>
+                <w:szCs w:val="24"/>
+              </w:rPr>
+            </w:pPr>
+          </w:p>
+        </w:tc>
+        <w:tc>
+          <w:tcPr>
+            <w:tcW w:w="3117" w:type="dxa"/>
+            <w:vAlign w:val="center"/>
+          </w:tcPr>
+          <w:p>
+            <w:pPr>
+              <w:jc w:val="center"/>
+              <w:rPr>
+                <w:sz w:val="24"/>
+                <w:szCs w:val="24"/>
+              </w:rPr>
+            </w:pPr>
+            <w:r>
+              <w:rPr>
+                <w:sz w:val="24"/>
+                <w:szCs w:val="24"/>
+              </w:rPr>
+              <w:t>Escalas para medir a empatia</w:t>
+            </w:r>
+          </w:p>
+        </w:tc>
+        <w:tc>
+          <w:tcPr>
+            <w:tcW w:w="3117" w:type="dxa"/>
+            <w:vAlign w:val="center"/>
+          </w:tcPr>
+          <w:p>
+            <w:pPr>
+              <w:jc w:val="center"/>
+              <w:rPr>
+                <w:i/>
+                <w:iCs/>
+                <w:sz w:val="24"/>
+                <w:szCs w:val="24"/>
+              </w:rPr>
+            </w:pPr>
+            <w:proofErr w:type="spellStart"/>
+            <w:r>
+              <w:rPr>
+                <w:i/>
+                <w:iCs/>
+                <w:sz w:val="24"/>
+                <w:szCs w:val="24"/>
+              </w:rPr>
+              <w:t>Interpersonal</w:t>
+            </w:r>
+            <w:proofErr w:type="spellEnd"/>
+            <w:r>
+              <w:rPr>
+                <w:i/>
+                <w:iCs/>
+                <w:sz w:val="24"/>
+                <w:szCs w:val="24"/>
+              </w:rPr>
+              <w:t xml:space="preserve"> </w:t>
+            </w:r>
+            <w:proofErr w:type="spellStart"/>
+            <w:r>
+              <w:rPr>
+                <w:i/>
+                <w:iCs/>
+                <w:sz w:val="24"/>
+                <w:szCs w:val="24"/>
+              </w:rPr>
+              <w:t>Reactivity</w:t>
+            </w:r>
+            <w:proofErr w:type="spellEnd"/>
+            <w:r>
+              <w:rPr>
+                <w:i/>
+                <w:iCs/>
+                <w:sz w:val="24"/>
+                <w:szCs w:val="24"/>
+              </w:rPr>
+              <w:t xml:space="preserve"> Index</w:t>
+            </w:r>
+          </w:p>
+        </w:tc>
+      </w:tr>
+    </w:tbl>
+    <w:p>
+      <w:pPr>
+        <w:rPr>
+          <w:sz w:val="24"/>
+          <w:szCs w:val="24"/>
+        </w:rPr>
+      </w:pPr>
+    </w:p>
+    <w:p>
+      <w:pPr>
+        <w:rPr>
+          <w:sz w:val="24"/>
+          <w:szCs w:val="24"/>
+        </w:rPr>
+      </w:pPr>
+    </w:p>
+    <w:p>
+      <w:pPr>
+        <w:rPr>
+          <w:sz w:val="24"/>
+          <w:szCs w:val="24"/>
+        </w:rPr>
+      </w:pPr>
+    </w:p>
+    <w:p>
+      <w:pPr>
+        <w:rPr>
+          <w:sz w:val="24"/>
+          <w:szCs w:val="24"/>
+        </w:rPr>
+      </w:pPr>
+    </w:p>
+    <w:p>
+      <w:pPr>
+        <w:rPr>
+          <w:sz w:val="24"/>
+          <w:szCs w:val="24"/>
+        </w:rPr>
+      </w:pPr>
+    </w:p>
+    <w:p>
+      <w:pPr>
+        <w:rPr>
+          <w:sz w:val="24"/>
+          <w:szCs w:val="24"/>
+        </w:rPr>
+      </w:pPr>
+    </w:p>
+    <w:p>
+      <w:pPr>
+        <w:rPr>
+          <w:sz w:val="24"/>
+          <w:szCs w:val="24"/>
+        </w:rPr>
+      </w:pPr>
+    </w:p>
+    <w:p>
+      <w:pPr>
+        <w:rPr>
+          <w:sz w:val="24"/>
+          <w:szCs w:val="24"/>
+        </w:rPr>
+      </w:pPr>
+    </w:p>
+    <w:p>
+      <w:pPr>
+        <w:rPr>
+          <w:sz w:val="24"/>
+          <w:szCs w:val="24"/>
+        </w:rPr>
+      </w:pPr>
+    </w:p>
+    <w:p>
+      <w:pPr>
+        <w:rPr>
+          <w:sz w:val="24"/>
+          <w:szCs w:val="24"/>
+        </w:rPr>
+      </w:pPr>
+    </w:p>
+    <w:p>
+      <w:pPr>
+        <w:rPr>
+          <w:sz w:val="24"/>
+          <w:szCs w:val="24"/>
+        </w:rPr>
+      </w:pPr>
+    </w:p>
+    <w:p>
+      <w:pPr>
+        <w:rPr>
+          <w:sz w:val="24"/>
+          <w:szCs w:val="24"/>
+        </w:rPr>
+      </w:pPr>
+    </w:p>
+    <w:p>
+      <w:pPr>
+        <w:rPr>
+          <w:sz w:val="24"/>
+          <w:szCs w:val="24"/>
+        </w:rPr>
+      </w:pPr>
+    </w:p>
+    <w:p>
+      <w:pPr>
+        <w:rPr>
+          <w:sz w:val="24"/>
+          <w:szCs w:val="24"/>
+        </w:rPr>
+      </w:pPr>
+    </w:p>
+    <w:p>
+      <w:pPr>
+        <w:rPr>
+          <w:sz w:val="24"/>
+          <w:szCs w:val="24"/>
+        </w:rPr>
+      </w:pPr>
+    </w:p>
+    <w:p>
+      <w:pPr>
+        <w:rPr>
+          <w:sz w:val="24"/>
+          <w:szCs w:val="24"/>
+        </w:rPr>
+      </w:pPr>
+    </w:p>
+    <w:p>
+      <w:pPr>
+        <w:rPr>
+          <w:sz w:val="24"/>
+          <w:szCs w:val="24"/>
+        </w:rPr>
+      </w:pPr>
+    </w:p>
+    <w:p>
+      <w:pPr>
+        <w:rPr>
+          <w:sz w:val="24"/>
+          <w:szCs w:val="24"/>
+        </w:rPr>
+      </w:pPr>
+    </w:p>
+    <w:p>
+      <w:pPr>
+        <w:rPr>
+          <w:sz w:val="24"/>
+          <w:szCs w:val="24"/>
+        </w:rPr>
+      </w:pPr>
+    </w:p>
+    <w:p>
+      <w:pPr>
+        <w:rPr>
+          <w:sz w:val="24"/>
+          <w:szCs w:val="24"/>
+        </w:rPr>
+      </w:pPr>
+    </w:p>
+    <w:p>
+      <w:pPr>
+        <w:rPr>
+          <w:sz w:val="24"/>
+          <w:szCs w:val="24"/>
+        </w:rPr>
+      </w:pPr>
+      <w:r>
+        <w:rPr>
+          <w:sz w:val="24"/>
+          <w:szCs w:val="24"/>
+        </w:rPr>
+        <w:t>Metodologia</w:t>
+      </w:r>
+    </w:p>
+    <w:p>
+      <w:pPr>
+        <w:rPr>
+          <w:sz w:val="24"/>
+          <w:szCs w:val="24"/>
+        </w:rPr>
+      </w:pPr>
+      <w:r>
+        <w:rPr>
+          <w:sz w:val="24"/>
+          <w:szCs w:val="24"/>
+        </w:rPr>
+        <w:t>Tipo de estudo</w:t>
+      </w:r>
+    </w:p>
+    <w:p>
+      <w:pPr>
+        <w:rPr>
+          <w:sz w:val="24"/>
+          <w:szCs w:val="24"/>
+        </w:rPr>
+      </w:pPr>
+      <w:r>
+        <w:rPr>
+          <w:sz w:val="24"/>
+          <w:szCs w:val="24"/>
+        </w:rPr>
+        <w:t>Logo à partida, para a escolha da metodologia que seria aplicada ao longo do desenrolar desta dissertação, fora</w:t>
+      </w:r>
+      <w:r>
+        <w:rPr>
+          <w:sz w:val="24"/>
+          <w:szCs w:val="24"/>
+        </w:rPr>
+        <w:t>m</w:t>
+      </w:r>
+      <w:r>
+        <w:rPr>
+          <w:sz w:val="24"/>
+          <w:szCs w:val="24"/>
+        </w:rPr>
+        <w:t xml:space="preserve"> colocadas de parte as metodologias de investigação quantitativas: visto serem focadas na análise e comparação de factos e teorias, na comprovação de teorias e </w:t>
+      </w:r>
+      <w:r>
+        <w:rPr>
+          <w:sz w:val="24"/>
+          <w:szCs w:val="24"/>
+        </w:rPr>
         <w:lastRenderedPageBreak/>
-        <w:t>Enquadramento teórico (resumo)</w:t>
-      </w:r>
-    </w:p>
-    <w:p>
-      <w:pPr>
-        <w:rPr>
-          <w:color w:val="C00000"/>
-          <w:sz w:val="24"/>
-          <w:szCs w:val="24"/>
-        </w:rPr>
-      </w:pPr>
-      <w:r>
-        <w:rPr>
-          <w:color w:val="C00000"/>
-          <w:sz w:val="24"/>
-          <w:szCs w:val="24"/>
-        </w:rPr>
-        <w:t>FAZER RESUMO DO ENQUADRAMENTO TEÓRICO OU APENAS FAZER REFERÊNCIA E NESTA SECÇÃO APROVEITAR PARA FALAR DO ESTADO DA ARTE (REAPROVEITAR OS POSTS NO BLOG, JÁ LÁ ESTÁ TUDO DIREITINHO COM EXEMPLOS FOTOGRÁFICOS)</w:t>
-      </w:r>
-    </w:p>
-    <w:p>
-      <w:pPr>
-        <w:rPr>
-          <w:sz w:val="24"/>
-          <w:szCs w:val="24"/>
-        </w:rPr>
-      </w:pPr>
-      <w:r>
-        <w:rPr>
-          <w:sz w:val="24"/>
-          <w:szCs w:val="24"/>
-        </w:rPr>
-        <w:t>Modelo de análise</w:t>
-      </w:r>
-    </w:p>
-    <w:p>
-      <w:pPr>
-        <w:rPr>
-          <w:color w:val="C00000"/>
-          <w:sz w:val="24"/>
-          <w:szCs w:val="24"/>
-        </w:rPr>
-      </w:pPr>
-      <w:r>
-        <w:rPr>
-          <w:color w:val="C00000"/>
-          <w:sz w:val="24"/>
-          <w:szCs w:val="24"/>
-        </w:rPr>
-        <w:t>REFAZER O MODELO DE ANÁLISE EM FORMATO DE TABELA, APENAS CONSIDERANDO COMO CONCEITOS JOGO DIGITAL, PERSONAGEM E EMPATIA</w:t>
-      </w:r>
-    </w:p>
-    <w:p>
-      <w:pPr>
-        <w:rPr>
-          <w:sz w:val="24"/>
-          <w:szCs w:val="24"/>
-        </w:rPr>
-      </w:pPr>
-    </w:p>
-    <w:p>
-      <w:pPr>
-        <w:rPr>
-          <w:sz w:val="24"/>
-          <w:szCs w:val="24"/>
-        </w:rPr>
-      </w:pPr>
-    </w:p>
-    <w:p>
-      <w:pPr>
-        <w:rPr>
-          <w:sz w:val="24"/>
-          <w:szCs w:val="24"/>
-        </w:rPr>
-      </w:pPr>
-    </w:p>
-    <w:p>
-      <w:pPr>
-        <w:rPr>
-          <w:sz w:val="24"/>
-          <w:szCs w:val="24"/>
-        </w:rPr>
-      </w:pPr>
-    </w:p>
-    <w:p>
-      <w:pPr>
-        <w:rPr>
-          <w:sz w:val="24"/>
-          <w:szCs w:val="24"/>
-        </w:rPr>
-      </w:pPr>
-    </w:p>
-    <w:p>
-      <w:pPr>
-        <w:rPr>
-          <w:sz w:val="24"/>
-          <w:szCs w:val="24"/>
-        </w:rPr>
-      </w:pPr>
-    </w:p>
-    <w:p>
-      <w:pPr>
-        <w:rPr>
-          <w:sz w:val="24"/>
-          <w:szCs w:val="24"/>
-        </w:rPr>
-      </w:pPr>
-    </w:p>
-    <w:p>
-      <w:pPr>
-        <w:rPr>
-          <w:sz w:val="24"/>
-          <w:szCs w:val="24"/>
-        </w:rPr>
-      </w:pPr>
-    </w:p>
-    <w:p>
-      <w:pPr>
-        <w:rPr>
-          <w:sz w:val="24"/>
-          <w:szCs w:val="24"/>
-        </w:rPr>
-      </w:pPr>
-    </w:p>
-    <w:p>
-      <w:pPr>
-        <w:rPr>
-          <w:sz w:val="24"/>
-          <w:szCs w:val="24"/>
-        </w:rPr>
-      </w:pPr>
-    </w:p>
-    <w:p>
-      <w:pPr>
-        <w:rPr>
-          <w:sz w:val="24"/>
-          <w:szCs w:val="24"/>
-        </w:rPr>
-      </w:pPr>
-    </w:p>
-    <w:p>
-      <w:pPr>
-        <w:rPr>
-          <w:sz w:val="24"/>
-          <w:szCs w:val="24"/>
-        </w:rPr>
-      </w:pPr>
-    </w:p>
-    <w:p>
-      <w:pPr>
-        <w:rPr>
-          <w:sz w:val="24"/>
-          <w:szCs w:val="24"/>
-        </w:rPr>
-      </w:pPr>
-    </w:p>
-    <w:p>
-      <w:pPr>
-        <w:rPr>
-          <w:sz w:val="24"/>
-          <w:szCs w:val="24"/>
-        </w:rPr>
-      </w:pPr>
-    </w:p>
-    <w:p>
-      <w:pPr>
-        <w:rPr>
-          <w:sz w:val="24"/>
-          <w:szCs w:val="24"/>
-        </w:rPr>
-      </w:pPr>
-    </w:p>
-    <w:p>
-      <w:pPr>
-        <w:rPr>
-          <w:sz w:val="24"/>
-          <w:szCs w:val="24"/>
-        </w:rPr>
-      </w:pPr>
-    </w:p>
-    <w:p>
-      <w:pPr>
-        <w:rPr>
-          <w:sz w:val="24"/>
-          <w:szCs w:val="24"/>
-        </w:rPr>
-      </w:pPr>
-    </w:p>
-    <w:p>
-      <w:pPr>
-        <w:rPr>
-          <w:sz w:val="24"/>
-          <w:szCs w:val="24"/>
-        </w:rPr>
-      </w:pPr>
-    </w:p>
-    <w:p>
-      <w:pPr>
-        <w:rPr>
-          <w:sz w:val="24"/>
-          <w:szCs w:val="24"/>
-        </w:rPr>
-      </w:pPr>
-    </w:p>
-    <w:p>
-      <w:pPr>
-        <w:rPr>
-          <w:sz w:val="24"/>
-          <w:szCs w:val="24"/>
-        </w:rPr>
-      </w:pPr>
-    </w:p>
-    <w:p>
-      <w:pPr>
-        <w:rPr>
-          <w:sz w:val="24"/>
-          <w:szCs w:val="24"/>
-        </w:rPr>
-      </w:pPr>
-    </w:p>
-    <w:p>
-      <w:pPr>
-        <w:rPr>
-          <w:sz w:val="24"/>
-          <w:szCs w:val="24"/>
-        </w:rPr>
-      </w:pPr>
-      <w:r>
-        <w:rPr>
-          <w:sz w:val="24"/>
-          <w:szCs w:val="24"/>
-        </w:rPr>
-        <w:lastRenderedPageBreak/>
-        <w:t>Metodologia</w:t>
-      </w:r>
-    </w:p>
-    <w:p>
-      <w:pPr>
-        <w:rPr>
-          <w:sz w:val="24"/>
-          <w:szCs w:val="24"/>
-        </w:rPr>
-      </w:pPr>
-      <w:r>
-        <w:rPr>
-          <w:sz w:val="24"/>
-          <w:szCs w:val="24"/>
-        </w:rPr>
-        <w:t>Tipo de estudo</w:t>
-      </w:r>
-    </w:p>
-    <w:p>
-      <w:pPr>
-        <w:rPr>
-          <w:sz w:val="24"/>
-          <w:szCs w:val="24"/>
-        </w:rPr>
-      </w:pPr>
-      <w:r>
-        <w:rPr>
-          <w:sz w:val="24"/>
-          <w:szCs w:val="24"/>
-        </w:rPr>
-        <w:t>Logo à partida, para a escolha da metodologia que seria aplicada ao longo do desenrolar desta dissertação, fora</w:t>
-      </w:r>
-      <w:r>
-        <w:rPr>
-          <w:sz w:val="24"/>
-          <w:szCs w:val="24"/>
-        </w:rPr>
-        <w:t>m</w:t>
-      </w:r>
-      <w:r>
-        <w:rPr>
-          <w:sz w:val="24"/>
-          <w:szCs w:val="24"/>
-        </w:rPr>
-        <w:t xml:space="preserve"> colocadas de parte as metodologias de investigação quantitativas: visto serem focadas na análise e comparação de factos e teorias, na comprovação de teorias e hipóteses e na relação de causalidade entre variáveis, através do emprego de testes numéricos e objetivos aplicados a uma amostra com tamanho considerável que seja representativa da população em geral</w:t>
+        <w:t>hipóteses e na relação de causalidade entre variáveis, através do emprego de testes numéricos e objetivos aplicados a uma amostra com tamanho considerável que seja representativa da população em geral</w:t>
       </w:r>
       <w:r>
         <w:rPr>
@@ -2768,7 +4538,37 @@
           <w:sz w:val="24"/>
           <w:szCs w:val="24"/>
         </w:rPr>
-        <w:t xml:space="preserve"> – inicialmente aplicada em contextos de investigação educativa, podendo hoje em dia ser aplicada nas mais diversas áreas de investigação, é um tipo de investigação que envolve ciclos iterativos de design, implementação e avaliação, envolvendo desta forma o desenvolvimento e </w:t>
+        <w:t xml:space="preserve"> – inicialmente aplicada em contextos de investigação educativa, podendo hoje em dia ser aplicada nas mais diversas áreas de investigação, é um tipo de investigação que envolve ciclos iterativos de design, implementação e avaliação, envolvendo desta forma o desenvolvimento e teste de protótipos</w:t>
+      </w:r>
+      <w:r>
+        <w:rPr>
+          <w:sz w:val="24"/>
+          <w:szCs w:val="24"/>
+        </w:rPr>
+        <w:t xml:space="preserve"> em contexto de mundo real com o intuito de descobrir-se novas soluções para problemas práticos complexos, que ainda sejam vagos e não tenham sido alvo de investigação considerável. </w:t>
+      </w:r>
+      <w:r>
+        <w:rPr>
+          <w:sz w:val="24"/>
+          <w:szCs w:val="24"/>
+        </w:rPr>
+        <w:t xml:space="preserve">Nesta metodologia, há o foco no desenvolvimento e não tanto nos sujeitos – a recolha de dados pode, nomeadamente, ser efetuada a partir da análise de documentos e literatura </w:t>
+      </w:r>
+      <w:proofErr w:type="gramStart"/>
+      <w:r>
+        <w:rPr>
+          <w:sz w:val="24"/>
+          <w:szCs w:val="24"/>
+        </w:rPr>
+        <w:t>- ,</w:t>
+      </w:r>
+      <w:proofErr w:type="gramEnd"/>
+      <w:r>
+        <w:rPr>
+          <w:sz w:val="24"/>
+          <w:szCs w:val="24"/>
+        </w:rPr>
+        <w:t xml:space="preserve"> apesar de possibilitar a realização de múltiplas iterações, na qual em </w:t>
       </w:r>
       <w:r>
         <w:rPr>
@@ -2776,37 +4576,7 @@
           <w:szCs w:val="24"/>
         </w:rPr>
         <w:lastRenderedPageBreak/>
-        <w:t>teste de protótipos</w:t>
-      </w:r>
-      <w:r>
-        <w:rPr>
-          <w:sz w:val="24"/>
-          <w:szCs w:val="24"/>
-        </w:rPr>
-        <w:t xml:space="preserve"> em contexto de mundo real com o intuito de descobrir-se novas soluções para problemas práticos complexos, que ainda sejam vagos e não tenham sido alvo de investigação considerável. </w:t>
-      </w:r>
-      <w:r>
-        <w:rPr>
-          <w:sz w:val="24"/>
-          <w:szCs w:val="24"/>
-        </w:rPr>
-        <w:t xml:space="preserve">Nesta metodologia, há o foco no desenvolvimento e não tanto nos sujeitos – a recolha de dados pode, nomeadamente, ser efetuada a partir da análise de documentos e literatura </w:t>
-      </w:r>
-      <w:proofErr w:type="gramStart"/>
-      <w:r>
-        <w:rPr>
-          <w:sz w:val="24"/>
-          <w:szCs w:val="24"/>
-        </w:rPr>
-        <w:t>- ,</w:t>
-      </w:r>
-      <w:proofErr w:type="gramEnd"/>
-      <w:r>
-        <w:rPr>
-          <w:sz w:val="24"/>
-          <w:szCs w:val="24"/>
-        </w:rPr>
-        <w:t xml:space="preserve"> apesar de possibilitar a realização de múltiplas iterações, na qual em cada uma há como finalidade a obtenção de um protótipo pronto a ser testado pelos utilizadores.</w:t>
+        <w:t>cada uma há como finalidade a obtenção de um protótipo pronto a ser testado pelos utilizadores.</w:t>
       </w:r>
     </w:p>
     <w:p>
@@ -3023,17 +4793,222 @@
           <w:sz w:val="24"/>
           <w:szCs w:val="24"/>
         </w:rPr>
+        <w:t>Plano de contingência</w:t>
+      </w:r>
+    </w:p>
+    <w:p>
+      <w:pPr>
+        <w:ind w:firstLine="720"/>
+        <w:rPr>
+          <w:sz w:val="24"/>
+          <w:szCs w:val="24"/>
+        </w:rPr>
+      </w:pPr>
+      <w:r>
+        <w:rPr>
+          <w:sz w:val="24"/>
+          <w:szCs w:val="24"/>
+        </w:rPr>
+        <w:t xml:space="preserve">À partida, os possíveis problemas associados ao desenvolvimento do jogo digital que este plano de investigação pretende apresentar cingem-se sobretudo aos possíveis atrasos relativos à implementação de todas as funcionalidades definidas para uma dada iteração da </w:t>
+      </w:r>
+      <w:r>
+        <w:rPr>
+          <w:sz w:val="24"/>
+          <w:szCs w:val="24"/>
+        </w:rPr>
         <w:lastRenderedPageBreak/>
-        <w:t>Plano de contingência</w:t>
-      </w:r>
-    </w:p>
-    <w:p>
-      <w:pPr>
-        <w:rPr>
-          <w:sz w:val="24"/>
-          <w:szCs w:val="24"/>
-        </w:rPr>
-      </w:pPr>
+        <w:t>elaboração do protótipo e a provável ausência de utilizadores para a testagem do mesmo, no fim de cada iteração</w:t>
+      </w:r>
+      <w:r>
+        <w:rPr>
+          <w:sz w:val="24"/>
+          <w:szCs w:val="24"/>
+        </w:rPr>
+        <w:t>, pelo que o plano de contingência se irá focar nestes dois aspetos</w:t>
+      </w:r>
+      <w:r>
+        <w:rPr>
+          <w:sz w:val="24"/>
+          <w:szCs w:val="24"/>
+        </w:rPr>
+        <w:t xml:space="preserve">. </w:t>
+      </w:r>
+    </w:p>
+    <w:p>
+      <w:pPr>
+        <w:ind w:firstLine="720"/>
+        <w:rPr>
+          <w:sz w:val="24"/>
+          <w:szCs w:val="24"/>
+        </w:rPr>
+      </w:pPr>
+      <w:r>
+        <w:rPr>
+          <w:sz w:val="24"/>
+          <w:szCs w:val="24"/>
+        </w:rPr>
+        <w:t xml:space="preserve">A decisão do jogo ser testado sempre no final de cada iteração, ao invés de próximo do fim da implementação, deve-se à promoção de entrada de </w:t>
+      </w:r>
+      <w:r>
+        <w:rPr>
+          <w:i/>
+          <w:iCs/>
+          <w:sz w:val="24"/>
+          <w:szCs w:val="24"/>
+        </w:rPr>
+        <w:t>feedback</w:t>
+      </w:r>
+      <w:r>
+        <w:rPr>
+          <w:sz w:val="24"/>
+          <w:szCs w:val="24"/>
+        </w:rPr>
+        <w:t xml:space="preserve"> por parte dos sujeitos, permitindo mais cedo perceber se a </w:t>
+      </w:r>
+      <w:r>
+        <w:rPr>
+          <w:sz w:val="24"/>
+          <w:szCs w:val="24"/>
+        </w:rPr>
+        <w:t xml:space="preserve">direção adotada arrecada ou não uma maior possibilidade de criação de empatia pelo protagonista; seria catastrófico a experimentação dos utilizadores apenas no fim, pois se existissem graves problemas que punham em causa a empatia, não haveria tempo suficiente para, possivelmente, readaptar essa abordagem. </w:t>
+      </w:r>
+    </w:p>
+    <w:p>
+      <w:pPr>
+        <w:ind w:firstLine="720"/>
+        <w:rPr>
+          <w:sz w:val="24"/>
+          <w:szCs w:val="24"/>
+        </w:rPr>
+      </w:pPr>
+      <w:r>
+        <w:rPr>
+          <w:sz w:val="24"/>
+          <w:szCs w:val="24"/>
+        </w:rPr>
+        <w:t xml:space="preserve">Relativamente aos possíveis atrasos relativos à implementação – note-se, caro leitor, que o autor deste plano de investigação irá partir para o desenvolvimento do protótipo sem grande conhecimento das ferramentas que irá usar; será necessário haver uma curva de aprendizagem para assimilar alguns conhecimentos de </w:t>
+      </w:r>
+      <w:proofErr w:type="spellStart"/>
+      <w:r>
+        <w:rPr>
+          <w:sz w:val="24"/>
+          <w:szCs w:val="24"/>
+        </w:rPr>
+        <w:t>Unreal</w:t>
+      </w:r>
+      <w:proofErr w:type="spellEnd"/>
+      <w:r>
+        <w:rPr>
+          <w:sz w:val="24"/>
+          <w:szCs w:val="24"/>
+        </w:rPr>
+        <w:t xml:space="preserve"> </w:t>
+      </w:r>
+      <w:proofErr w:type="spellStart"/>
+      <w:r>
+        <w:rPr>
+          <w:sz w:val="24"/>
+          <w:szCs w:val="24"/>
+        </w:rPr>
+        <w:t>Engine</w:t>
+      </w:r>
+      <w:proofErr w:type="spellEnd"/>
+      <w:r>
+        <w:rPr>
+          <w:sz w:val="24"/>
+          <w:szCs w:val="24"/>
+        </w:rPr>
+        <w:t xml:space="preserve"> 5, para além do mesmo já ter começado a ter aulas de formação e produção musical particulares para o ajudar a criar o </w:t>
+      </w:r>
+      <w:proofErr w:type="spellStart"/>
+      <w:r>
+        <w:rPr>
+          <w:i/>
+          <w:iCs/>
+          <w:sz w:val="24"/>
+          <w:szCs w:val="24"/>
+        </w:rPr>
+        <w:t>sound</w:t>
+      </w:r>
+      <w:proofErr w:type="spellEnd"/>
+      <w:r>
+        <w:rPr>
+          <w:i/>
+          <w:iCs/>
+          <w:sz w:val="24"/>
+          <w:szCs w:val="24"/>
+        </w:rPr>
+        <w:t xml:space="preserve"> design</w:t>
+      </w:r>
+      <w:r>
+        <w:rPr>
+          <w:sz w:val="24"/>
+          <w:szCs w:val="24"/>
+        </w:rPr>
+        <w:t xml:space="preserve"> para o jogo. Assim, e para evitar demoras, serão efetuados ciclos de implementação de 4 semanas – 3 semanas ligadas ao desenvolvimento, e a última referente à testagem </w:t>
+      </w:r>
+      <w:r>
+        <w:rPr>
+          <w:sz w:val="24"/>
+          <w:szCs w:val="24"/>
+        </w:rPr>
+        <w:t>-,</w:t>
+      </w:r>
+      <w:r>
+        <w:rPr>
+          <w:sz w:val="24"/>
+          <w:szCs w:val="24"/>
+        </w:rPr>
+        <w:t xml:space="preserve"> iterações estas que, se necessário, passarão a ser formadas por </w:t>
+      </w:r>
+      <w:r>
+        <w:rPr>
+          <w:i/>
+          <w:iCs/>
+          <w:sz w:val="24"/>
+          <w:szCs w:val="24"/>
+        </w:rPr>
+        <w:t xml:space="preserve">sprints </w:t>
+      </w:r>
+      <w:r>
+        <w:rPr>
+          <w:sz w:val="24"/>
+          <w:szCs w:val="24"/>
+        </w:rPr>
+        <w:t xml:space="preserve">de 2 a 3 semanas, encurtando assim o número de tarefas que irão aparecer no protótipo, mas garantindo na mesma </w:t>
+      </w:r>
+      <w:r>
+        <w:rPr>
+          <w:sz w:val="24"/>
+          <w:szCs w:val="24"/>
+        </w:rPr>
+        <w:t>uma avaliação oportuna</w:t>
+      </w:r>
+      <w:r>
+        <w:rPr>
+          <w:sz w:val="24"/>
+          <w:szCs w:val="24"/>
+        </w:rPr>
+        <w:t xml:space="preserve"> em tempo útil dos </w:t>
+      </w:r>
+      <w:proofErr w:type="spellStart"/>
+      <w:r>
+        <w:rPr>
+          <w:i/>
+          <w:iCs/>
+          <w:sz w:val="24"/>
+          <w:szCs w:val="24"/>
+        </w:rPr>
+        <w:t>testers</w:t>
+      </w:r>
+      <w:proofErr w:type="spellEnd"/>
+      <w:r>
+        <w:rPr>
+          <w:sz w:val="24"/>
+          <w:szCs w:val="24"/>
+        </w:rPr>
+        <w:t>.</w:t>
+      </w:r>
     </w:p>
     <w:p>
       <w:pPr>
@@ -3075,6 +5050,46 @@
     </w:p>
     <w:p>
       <w:pPr>
+        <w:ind w:firstLine="720"/>
+        <w:rPr>
+          <w:sz w:val="24"/>
+          <w:szCs w:val="24"/>
+        </w:rPr>
+      </w:pPr>
+      <w:r>
+        <w:rPr>
+          <w:sz w:val="24"/>
+          <w:szCs w:val="24"/>
+        </w:rPr>
+        <w:t xml:space="preserve">Com esta investigação, espera-se que se consiga obter um protótipo funcional de um jogo digital, na qual esteja presente um protagonista pelo qual o jogador possa criar empatia, envolvendo-se numa história simples, mas marcante e cativante. </w:t>
+      </w:r>
+    </w:p>
+    <w:p>
+      <w:pPr>
+        <w:ind w:firstLine="720"/>
+        <w:rPr>
+          <w:sz w:val="24"/>
+          <w:szCs w:val="24"/>
+        </w:rPr>
+      </w:pPr>
+      <w:r>
+        <w:rPr>
+          <w:sz w:val="24"/>
+          <w:szCs w:val="24"/>
+        </w:rPr>
+        <w:t xml:space="preserve">Também se pretende avaliar a eficácia do jogo analógico criado </w:t>
+      </w:r>
+      <w:r>
+        <w:rPr>
+          <w:sz w:val="24"/>
+          <w:szCs w:val="24"/>
+        </w:rPr>
+        <w:t xml:space="preserve">pela professora Tânia Ribeiro para elaborar uma personagem empática – verificar se essas características realmente fomentam a empatia junto dos utilizadores finais – , para além de  se averiguar a pertinência da escala elaborada por Davis e pela professora Tânia Ribeiro, usada para medir a empatia entre um jogador e uma personagem ficcional. </w:t>
+      </w:r>
+    </w:p>
+    <w:p>
+      <w:pPr>
+        <w:ind w:firstLine="720"/>
         <w:rPr>
           <w:sz w:val="24"/>
           <w:szCs w:val="24"/>
@@ -3270,31 +5285,99 @@
           <w:sz w:val="24"/>
           <w:szCs w:val="24"/>
         </w:rPr>
+        <w:t>RASCUNHO – TRADUÇÃO GOOGLE TRANSLATOR DOS APONTAMENTOS FEITOS SOBRE UM ARTIGO NO BLOG, VER O QUE PODE SER APROVEITADO PARA ESTADO DA ARTE E PARA FINALIZAR A PROBLEMÁTICA LIGADA À DEPRESSÃO</w:t>
+      </w:r>
+      <w:r>
+        <w:rPr>
+          <w:color w:val="C00000"/>
+          <w:sz w:val="24"/>
+          <w:szCs w:val="24"/>
+        </w:rPr>
+        <w:t>, OU NO ENQUADRAMENTO TEÓRICO (OUTRO DOCUMENTO) ACRESCENTAR UM NOVO TÓPICO NA DEPRESSÃO, CHAMADO DE “DEPRESSÃO E JOGOS DIGITAIS”</w:t>
+      </w:r>
+    </w:p>
+    <w:p>
+      <w:pPr>
+        <w:rPr>
+          <w:sz w:val="24"/>
+          <w:szCs w:val="24"/>
+        </w:rPr>
+      </w:pPr>
+      <w:r>
+        <w:rPr>
+          <w:sz w:val="24"/>
+          <w:szCs w:val="24"/>
+        </w:rPr>
+        <w:t xml:space="preserve">Mental </w:t>
+      </w:r>
+      <w:proofErr w:type="spellStart"/>
+      <w:r>
+        <w:rPr>
+          <w:sz w:val="24"/>
+          <w:szCs w:val="24"/>
+        </w:rPr>
+        <w:t>Jam</w:t>
+      </w:r>
+      <w:proofErr w:type="spellEnd"/>
+      <w:r>
+        <w:rPr>
+          <w:sz w:val="24"/>
+          <w:szCs w:val="24"/>
+        </w:rPr>
+        <w:t xml:space="preserve"> é um projeto de pesquisa que explora como os métodos de cocriação de videogames podem facilitar a participação de indivíduos com experiências vividas de depressão e ansiedade para criar empatia e conscientização sobre saúde mental entre os jovens. Estudos anteriores exploraram o uso de diferentes meios artísticos para representar diferentes experiências vividas e aumentar a conscientização da comunidade. Os videogames são um meio interativo e imersivo que pode inspirar os jogadores a aprender sobre as experiências vividas por outras pessoas.</w:t>
+      </w:r>
+    </w:p>
+    <w:p>
+      <w:pPr>
+        <w:rPr>
+          <w:sz w:val="24"/>
+          <w:szCs w:val="24"/>
+        </w:rPr>
+      </w:pPr>
+      <w:r>
+        <w:rPr>
+          <w:sz w:val="24"/>
+          <w:szCs w:val="24"/>
+        </w:rPr>
+        <w:t xml:space="preserve">A saúde mental é uma parte vital da nossa saúde e bem-estar. A saúde mental é definida pela Organização Mundial da Saúde (OMS) como um estado de bem-estar em que alguém pode </w:t>
+      </w:r>
+      <w:r>
+        <w:rPr>
+          <w:sz w:val="24"/>
+          <w:szCs w:val="24"/>
+        </w:rPr>
         <w:lastRenderedPageBreak/>
-        <w:t>RASCUNHO – TRADUÇÃO GOOGLE TRANSLATOR DOS APONTAMENTOS FEITOS SOBRE UM ARTIGO NO BLOG, VER O QUE PODE SER APROVEITADO PARA ESTADO DA ARTE E PARA FINALIZAR A PROBLEMÁTICA LIGADA À DEPRESSÃO</w:t>
-      </w:r>
-      <w:r>
-        <w:rPr>
-          <w:color w:val="C00000"/>
-          <w:sz w:val="24"/>
-          <w:szCs w:val="24"/>
-        </w:rPr>
-        <w:t>, OU NO ENQUADRAMENTO TEÓRICO (OUTRO DOCUMENTO) ACRESCENTAR UM NOVO TÓPICO NA DEPRESSÃO, CHAMADO DE “DEPRESSÃO E JOGOS DIGITAIS”</w:t>
-      </w:r>
-    </w:p>
-    <w:p>
-      <w:pPr>
-        <w:rPr>
-          <w:sz w:val="24"/>
-          <w:szCs w:val="24"/>
-        </w:rPr>
-      </w:pPr>
-      <w:r>
-        <w:rPr>
-          <w:sz w:val="24"/>
-          <w:szCs w:val="24"/>
-        </w:rPr>
-        <w:t xml:space="preserve">Mental </w:t>
+        <w:t>reconhecer suas habilidades, lidar com o estresse normal da vida, trabalhar de forma produtiva e contribuir para sua comunidade.</w:t>
+      </w:r>
+    </w:p>
+    <w:p>
+      <w:pPr>
+        <w:rPr>
+          <w:sz w:val="24"/>
+          <w:szCs w:val="24"/>
+        </w:rPr>
+      </w:pPr>
+      <w:r>
+        <w:rPr>
+          <w:sz w:val="24"/>
+          <w:szCs w:val="24"/>
+        </w:rPr>
+        <w:t>Um dos objetivos do Plano de Ação de Saúde Mental da OMS é diminuir o estigma e a discriminação, educando o público por meio de campanhas de conscientização sobre saúde mental. Há também uma mudança visível de foco do tratamento de doenças mentais para a promoção da saúde mental, bem-estar e resiliência.</w:t>
+      </w:r>
+    </w:p>
+    <w:p>
+      <w:pPr>
+        <w:rPr>
+          <w:sz w:val="24"/>
+          <w:szCs w:val="24"/>
+        </w:rPr>
+      </w:pPr>
+      <w:r>
+        <w:rPr>
+          <w:sz w:val="24"/>
+          <w:szCs w:val="24"/>
+        </w:rPr>
+        <w:t xml:space="preserve">MENTAL </w:t>
       </w:r>
       <w:proofErr w:type="spellStart"/>
       <w:r>
@@ -3310,52 +5393,22 @@
           <w:sz w:val="24"/>
           <w:szCs w:val="24"/>
         </w:rPr>
-        <w:t xml:space="preserve"> é um projeto de pesquisa que explora como os métodos de cocriação de videogames podem facilitar a participação de indivíduos com experiências vividas de depressão e ansiedade para criar empatia e conscientização sobre saúde mental entre os jovens. Estudos anteriores exploraram o uso de diferentes meios artísticos para representar diferentes experiências vividas e aumentar a conscientização da comunidade. Os videogames são um meio interativo e imersivo que pode inspirar os jogadores a aprender sobre as experiências vividas por outras pessoas.</w:t>
-      </w:r>
-    </w:p>
-    <w:p>
-      <w:pPr>
-        <w:rPr>
-          <w:sz w:val="24"/>
-          <w:szCs w:val="24"/>
-        </w:rPr>
-      </w:pPr>
-      <w:r>
-        <w:rPr>
-          <w:sz w:val="24"/>
-          <w:szCs w:val="24"/>
-        </w:rPr>
-        <w:t>A saúde mental é uma parte vital da nossa saúde e bem-estar. A saúde mental é definida pela Organização Mundial da Saúde (OMS) como um estado de bem-estar em que alguém pode reconhecer suas habilidades, lidar com o estresse normal da vida, trabalhar de forma produtiva e contribuir para sua comunidade.</w:t>
-      </w:r>
-    </w:p>
-    <w:p>
-      <w:pPr>
-        <w:rPr>
-          <w:sz w:val="24"/>
-          <w:szCs w:val="24"/>
-        </w:rPr>
-      </w:pPr>
-      <w:r>
-        <w:rPr>
-          <w:sz w:val="24"/>
-          <w:szCs w:val="24"/>
-        </w:rPr>
-        <w:t>Um dos objetivos do Plano de Ação de Saúde Mental da OMS é diminuir o estigma e a discriminação, educando o público por meio de campanhas de conscientização sobre saúde mental. Há também uma mudança visível de foco do tratamento de doenças mentais para a promoção da saúde mental, bem-estar e resiliência.</w:t>
-      </w:r>
-    </w:p>
-    <w:p>
-      <w:pPr>
-        <w:rPr>
-          <w:sz w:val="24"/>
-          <w:szCs w:val="24"/>
-        </w:rPr>
-      </w:pPr>
-      <w:r>
-        <w:rPr>
-          <w:sz w:val="24"/>
-          <w:szCs w:val="24"/>
-        </w:rPr>
-        <w:t xml:space="preserve">MENTAL </w:t>
+        <w:t xml:space="preserve"> é um projeto de pesquisa que explora a tradução do conhecimento das experiências vividas de depressão e ansiedade por jovens por meio da cocriação de videogames. Os videogames são interativos e imersivos, o que os torna um meio poderoso para representar experiências vividas e inspirar os jogadores a obter uma compreensão mais perspicaz. O desenvolvimento de videogames também é multidisciplinar, o que oferece várias maneiras para as pessoas com experiência de vida contarem suas histórias, como por meio de narrativa, arte, música e mecânica de jogo.</w:t>
+      </w:r>
+    </w:p>
+    <w:p>
+      <w:pPr>
+        <w:rPr>
+          <w:sz w:val="24"/>
+          <w:szCs w:val="24"/>
+        </w:rPr>
+      </w:pPr>
+      <w:r>
+        <w:rPr>
+          <w:sz w:val="24"/>
+          <w:szCs w:val="24"/>
+        </w:rPr>
+        <w:t xml:space="preserve">Nos últimos anos, surgiram videogames profundamente pessoais sobre as experiências dos desenvolvedores de jogos com doenças mentais. Por exemplo, </w:t>
       </w:r>
       <w:proofErr w:type="spellStart"/>
       <w:r>
@@ -3363,7 +5416,7 @@
           <w:sz w:val="24"/>
           <w:szCs w:val="24"/>
         </w:rPr>
-        <w:t>Jam</w:t>
+        <w:t>Depression</w:t>
       </w:r>
       <w:proofErr w:type="spellEnd"/>
       <w:r>
@@ -3371,22 +5424,7 @@
           <w:sz w:val="24"/>
           <w:szCs w:val="24"/>
         </w:rPr>
-        <w:t xml:space="preserve"> é um projeto de pesquisa que explora a tradução do conhecimento das experiências vividas de depressão e ansiedade por jovens por meio da cocriação de videogames. Os videogames são interativos e imersivos, o que os torna um meio poderoso para representar experiências vividas e inspirar os jogadores a obter uma compreensão mais perspicaz. O desenvolvimento de videogames também é multidisciplinar, o que oferece várias maneiras para as pessoas com experiência de vida contarem suas histórias, como por meio de narrativa, arte, música e mecânica de jogo.</w:t>
-      </w:r>
-    </w:p>
-    <w:p>
-      <w:pPr>
-        <w:rPr>
-          <w:sz w:val="24"/>
-          <w:szCs w:val="24"/>
-        </w:rPr>
-      </w:pPr>
-      <w:r>
-        <w:rPr>
-          <w:sz w:val="24"/>
-          <w:szCs w:val="24"/>
-        </w:rPr>
-        <w:t xml:space="preserve">Nos últimos anos, surgiram videogames profundamente pessoais sobre as experiências dos desenvolvedores de jogos com doenças mentais. Por exemplo, </w:t>
+        <w:t xml:space="preserve"> </w:t>
       </w:r>
       <w:proofErr w:type="spellStart"/>
       <w:r>
@@ -3394,6 +5432,54 @@
           <w:sz w:val="24"/>
           <w:szCs w:val="24"/>
         </w:rPr>
+        <w:t>Quest</w:t>
+      </w:r>
+      <w:proofErr w:type="spellEnd"/>
+      <w:r>
+        <w:rPr>
+          <w:sz w:val="24"/>
+          <w:szCs w:val="24"/>
+        </w:rPr>
+        <w:t xml:space="preserve"> e </w:t>
+      </w:r>
+      <w:proofErr w:type="spellStart"/>
+      <w:r>
+        <w:rPr>
+          <w:sz w:val="24"/>
+          <w:szCs w:val="24"/>
+        </w:rPr>
+        <w:t>Actual</w:t>
+      </w:r>
+      <w:proofErr w:type="spellEnd"/>
+      <w:r>
+        <w:rPr>
+          <w:sz w:val="24"/>
+          <w:szCs w:val="24"/>
+        </w:rPr>
+        <w:t xml:space="preserve"> </w:t>
+      </w:r>
+      <w:proofErr w:type="spellStart"/>
+      <w:r>
+        <w:rPr>
+          <w:sz w:val="24"/>
+          <w:szCs w:val="24"/>
+        </w:rPr>
+        <w:t>Sunlight</w:t>
+      </w:r>
+      <w:proofErr w:type="spellEnd"/>
+      <w:r>
+        <w:rPr>
+          <w:sz w:val="24"/>
+          <w:szCs w:val="24"/>
+        </w:rPr>
+        <w:t xml:space="preserve"> são ambos jogos baseados em narrativas baseadas nas experiências de depressão vividas pelos desenvolvedores do jogo. Para Zoe Quinn, desenvolver o </w:t>
+      </w:r>
+      <w:proofErr w:type="spellStart"/>
+      <w:r>
+        <w:rPr>
+          <w:sz w:val="24"/>
+          <w:szCs w:val="24"/>
+        </w:rPr>
         <w:t>Depression</w:t>
       </w:r>
       <w:proofErr w:type="spellEnd"/>
@@ -3418,7 +5504,22 @@
           <w:sz w:val="24"/>
           <w:szCs w:val="24"/>
         </w:rPr>
-        <w:t xml:space="preserve"> e </w:t>
+        <w:t xml:space="preserve"> a ajudou a lidar com sua experiência de vida e, para ela, fazer com que os jogadores experimentem como é viver com depressão é um uso poderoso dos jogos como meio.</w:t>
+      </w:r>
+    </w:p>
+    <w:p>
+      <w:pPr>
+        <w:rPr>
+          <w:sz w:val="24"/>
+          <w:szCs w:val="24"/>
+        </w:rPr>
+      </w:pPr>
+      <w:r>
+        <w:rPr>
+          <w:sz w:val="24"/>
+          <w:szCs w:val="24"/>
+        </w:rPr>
+        <w:t xml:space="preserve">Sandra </w:t>
       </w:r>
       <w:proofErr w:type="spellStart"/>
       <w:r>
@@ -3426,7 +5527,7 @@
           <w:sz w:val="24"/>
           <w:szCs w:val="24"/>
         </w:rPr>
-        <w:t>Actual</w:t>
+        <w:t>Danilovic</w:t>
       </w:r>
       <w:proofErr w:type="spellEnd"/>
       <w:r>
@@ -3434,6 +5535,195 @@
           <w:sz w:val="24"/>
           <w:szCs w:val="24"/>
         </w:rPr>
+        <w:t xml:space="preserve"> explorou como as experiências vividas pelos desenvolvedores de jogos são retratadas nos videogames. Ela introduziu o termo jogos </w:t>
+      </w:r>
+      <w:proofErr w:type="spellStart"/>
+      <w:r>
+        <w:rPr>
+          <w:sz w:val="24"/>
+          <w:szCs w:val="24"/>
+        </w:rPr>
+        <w:t>autopatográficos</w:t>
+      </w:r>
+      <w:proofErr w:type="spellEnd"/>
+      <w:r>
+        <w:rPr>
+          <w:sz w:val="24"/>
+          <w:szCs w:val="24"/>
+        </w:rPr>
+        <w:t>, que são jogos que exploram as experiências autobiográficas de doença dos desenvolvedores de jogos como uma forma de autocuidado, compreensão e terapia.</w:t>
+      </w:r>
+    </w:p>
+    <w:p>
+      <w:pPr>
+        <w:rPr>
+          <w:sz w:val="24"/>
+          <w:szCs w:val="24"/>
+        </w:rPr>
+      </w:pPr>
+      <w:r>
+        <w:rPr>
+          <w:sz w:val="24"/>
+          <w:szCs w:val="24"/>
+        </w:rPr>
+        <w:t xml:space="preserve">Antes das oficinas de game </w:t>
+      </w:r>
+      <w:proofErr w:type="spellStart"/>
+      <w:r>
+        <w:rPr>
+          <w:sz w:val="24"/>
+          <w:szCs w:val="24"/>
+        </w:rPr>
+        <w:t>jam</w:t>
+      </w:r>
+      <w:proofErr w:type="spellEnd"/>
+      <w:r>
+        <w:rPr>
+          <w:sz w:val="24"/>
+          <w:szCs w:val="24"/>
+        </w:rPr>
+        <w:t xml:space="preserve">, os pesquisadores conduziram entrevistas narrativas semiestruturadas individuais com jovens com experiências vividas de depressão e ansiedade. Os participantes deveriam fazer um relato ininterrupto de sua experiência. Eles conduziram essas entrevistas porque os participantes podem não se sentir confortáveis em compartilhar suas experiências vividas com o grupo durante as oficinas de game </w:t>
+      </w:r>
+      <w:proofErr w:type="spellStart"/>
+      <w:r>
+        <w:rPr>
+          <w:sz w:val="24"/>
+          <w:szCs w:val="24"/>
+        </w:rPr>
+        <w:t>jam</w:t>
+      </w:r>
+      <w:proofErr w:type="spellEnd"/>
+      <w:r>
+        <w:rPr>
+          <w:sz w:val="24"/>
+          <w:szCs w:val="24"/>
+        </w:rPr>
+        <w:t>. As transcrições das entrevistas foram desidentificadas e os participantes receberam um pseudônimo para proteger seu anonimato.</w:t>
+      </w:r>
+    </w:p>
+    <w:p>
+      <w:pPr>
+        <w:rPr>
+          <w:sz w:val="24"/>
+          <w:szCs w:val="24"/>
+        </w:rPr>
+      </w:pPr>
+      <w:r>
+        <w:rPr>
+          <w:sz w:val="24"/>
+          <w:szCs w:val="24"/>
+        </w:rPr>
+        <w:t xml:space="preserve">Antes do início do workshop de game </w:t>
+      </w:r>
+      <w:proofErr w:type="spellStart"/>
+      <w:r>
+        <w:rPr>
+          <w:sz w:val="24"/>
+          <w:szCs w:val="24"/>
+        </w:rPr>
+        <w:t>jam</w:t>
+      </w:r>
+      <w:proofErr w:type="spellEnd"/>
+      <w:r>
+        <w:rPr>
+          <w:sz w:val="24"/>
+          <w:szCs w:val="24"/>
+        </w:rPr>
+        <w:t xml:space="preserve">, os pesquisadores entrevistaram cada participante por 20 minutos a uma hora. As entrevistas foram semiestruturadas e os participantes foram convidados a relatar ininterruptamente sua experiência com depressão e/ou ansiedade. Os participantes são incentivados a falar sobre qualquer coisa que considerem importante e tanto quanto se sintam confortáveis. O entrevistador fez algumas perguntas de acompanhamento para esclarecer </w:t>
+      </w:r>
+      <w:proofErr w:type="spellStart"/>
+      <w:r>
+        <w:rPr>
+          <w:sz w:val="24"/>
+          <w:szCs w:val="24"/>
+        </w:rPr>
+        <w:t>aspectos</w:t>
+      </w:r>
+      <w:proofErr w:type="spellEnd"/>
+      <w:r>
+        <w:rPr>
+          <w:sz w:val="24"/>
+          <w:szCs w:val="24"/>
+        </w:rPr>
+        <w:t xml:space="preserve"> da experiência dos participantes, bem como para perguntar sobre a jornada de recuperação dos participantes e uma mensagem-chave que eles gostariam de incluir em um videogame para encorajar outras pessoas a buscar apoio. As entrevistas foram </w:t>
+      </w:r>
+      <w:r>
+        <w:rPr>
+          <w:sz w:val="24"/>
+          <w:szCs w:val="24"/>
+        </w:rPr>
+        <w:lastRenderedPageBreak/>
+        <w:t xml:space="preserve">transcritas inicialmente usando o software de transcrição automática, </w:t>
+      </w:r>
+      <w:proofErr w:type="spellStart"/>
+      <w:r>
+        <w:rPr>
+          <w:sz w:val="24"/>
+          <w:szCs w:val="24"/>
+        </w:rPr>
+        <w:t>Otter</w:t>
+      </w:r>
+      <w:proofErr w:type="spellEnd"/>
+      <w:r>
+        <w:rPr>
+          <w:sz w:val="24"/>
+          <w:szCs w:val="24"/>
+        </w:rPr>
+        <w:t>, e verificadas e desidentificadas manualmente. Para manter o anonimato dos participantes da pesquisa, eles recebem um pseudônimo. As entrevistas foram analisadas por meio da análise temática para identificar temas recorrentes.</w:t>
+      </w:r>
+    </w:p>
+    <w:p>
+      <w:pPr>
+        <w:rPr>
+          <w:sz w:val="24"/>
+          <w:szCs w:val="24"/>
+        </w:rPr>
+      </w:pPr>
+      <w:r>
+        <w:rPr>
+          <w:sz w:val="24"/>
+          <w:szCs w:val="24"/>
+        </w:rPr>
+        <w:t xml:space="preserve">O </w:t>
+      </w:r>
+      <w:proofErr w:type="spellStart"/>
+      <w:r>
+        <w:rPr>
+          <w:sz w:val="24"/>
+          <w:szCs w:val="24"/>
+        </w:rPr>
+        <w:t>YarnSpinner</w:t>
+      </w:r>
+      <w:proofErr w:type="spellEnd"/>
+      <w:r>
+        <w:rPr>
+          <w:sz w:val="24"/>
+          <w:szCs w:val="24"/>
+        </w:rPr>
+        <w:t xml:space="preserve"> permite que os desenvolvedores de jogos escrevam o script em linguagem simples, adicionem opções e ramificam o diálogo ao jogo.</w:t>
+      </w:r>
+    </w:p>
+    <w:p>
+      <w:pPr>
+        <w:rPr>
+          <w:sz w:val="24"/>
+          <w:szCs w:val="24"/>
+        </w:rPr>
+      </w:pPr>
+      <w:proofErr w:type="spellStart"/>
+      <w:r>
+        <w:rPr>
+          <w:sz w:val="24"/>
+          <w:szCs w:val="24"/>
+        </w:rPr>
+        <w:t>Counter</w:t>
+      </w:r>
+      <w:proofErr w:type="spellEnd"/>
+      <w:r>
+        <w:rPr>
+          <w:sz w:val="24"/>
+          <w:szCs w:val="24"/>
+        </w:rPr>
         <w:t xml:space="preserve"> </w:t>
       </w:r>
       <w:proofErr w:type="spellStart"/>
@@ -3442,7 +5732,7 @@
           <w:sz w:val="24"/>
           <w:szCs w:val="24"/>
         </w:rPr>
-        <w:t>Sunlight</w:t>
+        <w:t>Attack</w:t>
       </w:r>
       <w:proofErr w:type="spellEnd"/>
       <w:r>
@@ -3450,7 +5740,7 @@
           <w:sz w:val="24"/>
           <w:szCs w:val="24"/>
         </w:rPr>
-        <w:t xml:space="preserve"> são ambos jogos baseados em narrativas baseadas nas experiências de depressão vividas pelos desenvolvedores do jogo. Para Zoe Quinn, desenvolver o </w:t>
+        <w:t xml:space="preserve"> </w:t>
       </w:r>
       <w:proofErr w:type="spellStart"/>
       <w:r>
@@ -3458,7 +5748,7 @@
           <w:sz w:val="24"/>
           <w:szCs w:val="24"/>
         </w:rPr>
-        <w:t>Depression</w:t>
+        <w:t>Therapy</w:t>
       </w:r>
       <w:proofErr w:type="spellEnd"/>
       <w:r>
@@ -3466,7 +5756,7 @@
           <w:sz w:val="24"/>
           <w:szCs w:val="24"/>
         </w:rPr>
-        <w:t xml:space="preserve"> </w:t>
+        <w:t xml:space="preserve"> é o jogo final que foi desenvolvido ao longo de três semanas com os participantes sobre suas experiências vividas de depressão e ansiedade. É um jogo narrativo interativo sobre Alex, um gato </w:t>
       </w:r>
       <w:proofErr w:type="spellStart"/>
       <w:r>
@@ -3474,7 +5764,7 @@
           <w:sz w:val="24"/>
           <w:szCs w:val="24"/>
         </w:rPr>
-        <w:t>Quest</w:t>
+        <w:t>humanóide</w:t>
       </w:r>
       <w:proofErr w:type="spellEnd"/>
       <w:r>
@@ -3482,22 +5772,46 @@
           <w:sz w:val="24"/>
           <w:szCs w:val="24"/>
         </w:rPr>
-        <w:t xml:space="preserve"> a ajudou a lidar com sua experiência de vida e, para ela, fazer com que os jogadores experimentem como é viver com depressão é um uso poderoso dos jogos como meio.</w:t>
-      </w:r>
-    </w:p>
-    <w:p>
-      <w:pPr>
-        <w:rPr>
-          <w:sz w:val="24"/>
-          <w:szCs w:val="24"/>
-        </w:rPr>
-      </w:pPr>
-      <w:r>
-        <w:rPr>
-          <w:sz w:val="24"/>
-          <w:szCs w:val="24"/>
-        </w:rPr>
-        <w:t xml:space="preserve">Sandra </w:t>
+        <w:t xml:space="preserve"> de 20 e poucos anos. Como amigo, o jogador vai ouvir a história de Alex, guiá-lo na batalha e reunir recursos úteis para ajudar a cuidar de sua saúde mental.</w:t>
+      </w:r>
+    </w:p>
+    <w:p>
+      <w:pPr>
+        <w:rPr>
+          <w:sz w:val="24"/>
+          <w:szCs w:val="24"/>
+        </w:rPr>
+      </w:pPr>
+      <w:r>
+        <w:rPr>
+          <w:sz w:val="24"/>
+          <w:szCs w:val="24"/>
+        </w:rPr>
+        <w:t>A narrativa e o design do jogo foram baseados em quatro temas principais identificados nas entrevistas: “Visões sobre as Causas da Depressão e/ou Ansiedade”, “Experienciando Depressão e/ou Ansiedade”, “Apoio e Desafios” e “Recuperação</w:t>
+      </w:r>
+      <w:proofErr w:type="gramStart"/>
+      <w:r>
+        <w:rPr>
+          <w:sz w:val="24"/>
+          <w:szCs w:val="24"/>
+        </w:rPr>
+        <w:t>” .</w:t>
+      </w:r>
+      <w:proofErr w:type="gramEnd"/>
+    </w:p>
+    <w:p>
+      <w:pPr>
+        <w:rPr>
+          <w:sz w:val="24"/>
+          <w:szCs w:val="24"/>
+        </w:rPr>
+      </w:pPr>
+      <w:r>
+        <w:rPr>
+          <w:sz w:val="24"/>
+          <w:szCs w:val="24"/>
+        </w:rPr>
+        <w:t xml:space="preserve">Os participantes das entrevistas identificaram diferentes motivos para a causa de sua depressão e/ou ansiedade, incluindo isolamento (por exemplo, durante o bloqueio) e eventos traumáticos, como </w:t>
       </w:r>
       <w:proofErr w:type="spellStart"/>
       <w:r>
@@ -3505,7 +5819,7 @@
           <w:sz w:val="24"/>
           <w:szCs w:val="24"/>
         </w:rPr>
-        <w:t>Danilovic</w:t>
+        <w:t>bullying</w:t>
       </w:r>
       <w:proofErr w:type="spellEnd"/>
       <w:r>
@@ -3513,23 +5827,82 @@
           <w:sz w:val="24"/>
           <w:szCs w:val="24"/>
         </w:rPr>
-        <w:t xml:space="preserve"> explorou como as experiências vividas pelos desenvolvedores de jogos são retratadas nos videogames. Ela introduziu o termo jogos </w:t>
-      </w:r>
-      <w:proofErr w:type="spellStart"/>
-      <w:r>
-        <w:rPr>
-          <w:sz w:val="24"/>
-          <w:szCs w:val="24"/>
-        </w:rPr>
-        <w:t>autopatográficos</w:t>
-      </w:r>
-      <w:proofErr w:type="spellEnd"/>
-      <w:r>
-        <w:rPr>
-          <w:sz w:val="24"/>
-          <w:szCs w:val="24"/>
-        </w:rPr>
-        <w:t>, que são jogos que exploram as experiências autobiográficas de doença dos desenvolvedores de jogos como uma forma de autocuidado, compreensão e terapia.</w:t>
+        <w:t>, agressão sexual, relacionamentos verbais e emocionalmente abusivos e um incidente no local de trabalho. Outro participante disse que sua depressão começou quando começaram a morar sozinhos em um apartamento para se aproximarem do local de trabalho. Para outro, a depressão começou após um incidente no local de trabalho e um acidente de moto.</w:t>
+      </w:r>
+    </w:p>
+    <w:p>
+      <w:pPr>
+        <w:rPr>
+          <w:sz w:val="24"/>
+          <w:szCs w:val="24"/>
+        </w:rPr>
+      </w:pPr>
+      <w:r>
+        <w:rPr>
+          <w:sz w:val="24"/>
+          <w:szCs w:val="24"/>
+        </w:rPr>
+        <w:t>Ao vivenciar depressão e/ou ansiedade, alguns participantes evitavam as pessoas, dormiam muito, choravam e alguns consideravam a automutilação. Para evitar as pessoas, os participantes ficavam em seus quartos, assistiam a palestras online e paravam de responder a e-mails e mensagens de texto.</w:t>
+      </w:r>
+    </w:p>
+    <w:p>
+      <w:pPr>
+        <w:rPr>
+          <w:sz w:val="24"/>
+          <w:szCs w:val="24"/>
+        </w:rPr>
+      </w:pPr>
+      <w:r>
+        <w:rPr>
+          <w:sz w:val="24"/>
+          <w:szCs w:val="24"/>
+        </w:rPr>
+        <w:t>Alguns participantes disseram que passavam muito tempo dormindo, e um deles disse que esperava que dormir aliviasse a dor. Um deles disse que tinha falta de autocuidado e mencionou que algumas coisas que os lembrariam de um evento traumático desencadeariam pensamentos suicidas.</w:t>
+      </w:r>
+    </w:p>
+    <w:p>
+      <w:pPr>
+        <w:rPr>
+          <w:sz w:val="24"/>
+          <w:szCs w:val="24"/>
+        </w:rPr>
+      </w:pPr>
+      <w:r>
+        <w:rPr>
+          <w:sz w:val="24"/>
+          <w:szCs w:val="24"/>
+        </w:rPr>
+        <w:t>Os participantes apontaram que garrafas de cerveja e cigarros deveriam ser incluídos no jogo. Um deles disse que as embalagens de remédios deveriam estar em todos os lugares, possivelmente para morrer de overdose.</w:t>
+      </w:r>
+    </w:p>
+    <w:p>
+      <w:pPr>
+        <w:rPr>
+          <w:sz w:val="24"/>
+          <w:szCs w:val="24"/>
+        </w:rPr>
+      </w:pPr>
+      <w:r>
+        <w:rPr>
+          <w:sz w:val="24"/>
+          <w:szCs w:val="24"/>
+        </w:rPr>
+        <w:t>Dois participantes sentiram que não conseguiam falar com seus pais sobre sua depressão e/ou ansiedade, porque seus pais não entenderiam.</w:t>
+      </w:r>
+    </w:p>
+    <w:p>
+      <w:pPr>
+        <w:rPr>
+          <w:sz w:val="24"/>
+          <w:szCs w:val="24"/>
+        </w:rPr>
+      </w:pPr>
+      <w:r>
+        <w:rPr>
+          <w:sz w:val="24"/>
+          <w:szCs w:val="24"/>
+        </w:rPr>
+        <w:t>Alguns participantes enfrentaram estigma e discriminação, por exemplo, do namorado/namorada ou amigos.</w:t>
       </w:r>
     </w:p>
     <w:p>
@@ -3545,357 +5918,6 @@
           <w:szCs w:val="24"/>
         </w:rPr>
         <w:lastRenderedPageBreak/>
-        <w:t xml:space="preserve">Antes das oficinas de game </w:t>
-      </w:r>
-      <w:proofErr w:type="spellStart"/>
-      <w:r>
-        <w:rPr>
-          <w:sz w:val="24"/>
-          <w:szCs w:val="24"/>
-        </w:rPr>
-        <w:t>jam</w:t>
-      </w:r>
-      <w:proofErr w:type="spellEnd"/>
-      <w:r>
-        <w:rPr>
-          <w:sz w:val="24"/>
-          <w:szCs w:val="24"/>
-        </w:rPr>
-        <w:t xml:space="preserve">, os pesquisadores conduziram entrevistas narrativas semiestruturadas individuais com jovens com experiências vividas de depressão e ansiedade. Os participantes deveriam fazer um relato ininterrupto de sua experiência. Eles conduziram essas entrevistas porque os participantes podem não se sentir confortáveis em compartilhar suas experiências vividas com o grupo durante as oficinas de game </w:t>
-      </w:r>
-      <w:proofErr w:type="spellStart"/>
-      <w:r>
-        <w:rPr>
-          <w:sz w:val="24"/>
-          <w:szCs w:val="24"/>
-        </w:rPr>
-        <w:t>jam</w:t>
-      </w:r>
-      <w:proofErr w:type="spellEnd"/>
-      <w:r>
-        <w:rPr>
-          <w:sz w:val="24"/>
-          <w:szCs w:val="24"/>
-        </w:rPr>
-        <w:t>. As transcrições das entrevistas foram desidentificadas e os participantes receberam um pseudônimo para proteger seu anonimato.</w:t>
-      </w:r>
-    </w:p>
-    <w:p>
-      <w:pPr>
-        <w:rPr>
-          <w:sz w:val="24"/>
-          <w:szCs w:val="24"/>
-        </w:rPr>
-      </w:pPr>
-      <w:r>
-        <w:rPr>
-          <w:sz w:val="24"/>
-          <w:szCs w:val="24"/>
-        </w:rPr>
-        <w:t xml:space="preserve">Antes do início do workshop de game </w:t>
-      </w:r>
-      <w:proofErr w:type="spellStart"/>
-      <w:r>
-        <w:rPr>
-          <w:sz w:val="24"/>
-          <w:szCs w:val="24"/>
-        </w:rPr>
-        <w:t>jam</w:t>
-      </w:r>
-      <w:proofErr w:type="spellEnd"/>
-      <w:r>
-        <w:rPr>
-          <w:sz w:val="24"/>
-          <w:szCs w:val="24"/>
-        </w:rPr>
-        <w:t xml:space="preserve">, os pesquisadores entrevistaram cada participante por 20 minutos a uma hora. As entrevistas foram semiestruturadas e os participantes foram convidados a relatar ininterruptamente sua experiência com depressão e/ou ansiedade. Os participantes são incentivados a falar sobre qualquer coisa que considerem importante e tanto quanto se sintam confortáveis. O entrevistador fez algumas perguntas de acompanhamento para esclarecer </w:t>
-      </w:r>
-      <w:proofErr w:type="spellStart"/>
-      <w:r>
-        <w:rPr>
-          <w:sz w:val="24"/>
-          <w:szCs w:val="24"/>
-        </w:rPr>
-        <w:t>aspectos</w:t>
-      </w:r>
-      <w:proofErr w:type="spellEnd"/>
-      <w:r>
-        <w:rPr>
-          <w:sz w:val="24"/>
-          <w:szCs w:val="24"/>
-        </w:rPr>
-        <w:t xml:space="preserve"> da experiência dos participantes, bem como para perguntar sobre a jornada de recuperação dos participantes e uma mensagem-chave que eles gostariam de incluir em um videogame para encorajar outras pessoas a buscar apoio. As entrevistas foram transcritas inicialmente usando o software de transcrição automática, </w:t>
-      </w:r>
-      <w:proofErr w:type="spellStart"/>
-      <w:r>
-        <w:rPr>
-          <w:sz w:val="24"/>
-          <w:szCs w:val="24"/>
-        </w:rPr>
-        <w:t>Otter</w:t>
-      </w:r>
-      <w:proofErr w:type="spellEnd"/>
-      <w:r>
-        <w:rPr>
-          <w:sz w:val="24"/>
-          <w:szCs w:val="24"/>
-        </w:rPr>
-        <w:t>, e verificadas e desidentificadas manualmente. Para manter o anonimato dos participantes da pesquisa, eles recebem um pseudônimo. As entrevistas foram analisadas por meio da análise temática para identificar temas recorrentes.</w:t>
-      </w:r>
-    </w:p>
-    <w:p>
-      <w:pPr>
-        <w:rPr>
-          <w:sz w:val="24"/>
-          <w:szCs w:val="24"/>
-        </w:rPr>
-      </w:pPr>
-      <w:r>
-        <w:rPr>
-          <w:sz w:val="24"/>
-          <w:szCs w:val="24"/>
-        </w:rPr>
-        <w:t xml:space="preserve">O </w:t>
-      </w:r>
-      <w:proofErr w:type="spellStart"/>
-      <w:r>
-        <w:rPr>
-          <w:sz w:val="24"/>
-          <w:szCs w:val="24"/>
-        </w:rPr>
-        <w:t>YarnSpinner</w:t>
-      </w:r>
-      <w:proofErr w:type="spellEnd"/>
-      <w:r>
-        <w:rPr>
-          <w:sz w:val="24"/>
-          <w:szCs w:val="24"/>
-        </w:rPr>
-        <w:t xml:space="preserve"> permite que os desenvolvedores de jogos escrevam o script em linguagem simples, adicionem opções e ramificam o diálogo ao jogo.</w:t>
-      </w:r>
-    </w:p>
-    <w:p>
-      <w:pPr>
-        <w:rPr>
-          <w:sz w:val="24"/>
-          <w:szCs w:val="24"/>
-        </w:rPr>
-      </w:pPr>
-      <w:proofErr w:type="spellStart"/>
-      <w:r>
-        <w:rPr>
-          <w:sz w:val="24"/>
-          <w:szCs w:val="24"/>
-        </w:rPr>
-        <w:t>Counter</w:t>
-      </w:r>
-      <w:proofErr w:type="spellEnd"/>
-      <w:r>
-        <w:rPr>
-          <w:sz w:val="24"/>
-          <w:szCs w:val="24"/>
-        </w:rPr>
-        <w:t xml:space="preserve"> </w:t>
-      </w:r>
-      <w:proofErr w:type="spellStart"/>
-      <w:r>
-        <w:rPr>
-          <w:sz w:val="24"/>
-          <w:szCs w:val="24"/>
-        </w:rPr>
-        <w:t>Attack</w:t>
-      </w:r>
-      <w:proofErr w:type="spellEnd"/>
-      <w:r>
-        <w:rPr>
-          <w:sz w:val="24"/>
-          <w:szCs w:val="24"/>
-        </w:rPr>
-        <w:t xml:space="preserve"> </w:t>
-      </w:r>
-      <w:proofErr w:type="spellStart"/>
-      <w:r>
-        <w:rPr>
-          <w:sz w:val="24"/>
-          <w:szCs w:val="24"/>
-        </w:rPr>
-        <w:t>Therapy</w:t>
-      </w:r>
-      <w:proofErr w:type="spellEnd"/>
-      <w:r>
-        <w:rPr>
-          <w:sz w:val="24"/>
-          <w:szCs w:val="24"/>
-        </w:rPr>
-        <w:t xml:space="preserve"> é o jogo final que foi desenvolvido ao longo de três semanas com os participantes sobre suas experiências vividas de depressão e ansiedade. É um jogo narrativo interativo sobre Alex, um gato </w:t>
-      </w:r>
-      <w:proofErr w:type="spellStart"/>
-      <w:r>
-        <w:rPr>
-          <w:sz w:val="24"/>
-          <w:szCs w:val="24"/>
-        </w:rPr>
-        <w:t>humanóide</w:t>
-      </w:r>
-      <w:proofErr w:type="spellEnd"/>
-      <w:r>
-        <w:rPr>
-          <w:sz w:val="24"/>
-          <w:szCs w:val="24"/>
-        </w:rPr>
-        <w:t xml:space="preserve"> de 20 e poucos anos. Como amigo, o jogador vai ouvir a história de Alex, guiá-lo na batalha e reunir recursos úteis para ajudar a cuidar de sua saúde mental.</w:t>
-      </w:r>
-    </w:p>
-    <w:p>
-      <w:pPr>
-        <w:rPr>
-          <w:sz w:val="24"/>
-          <w:szCs w:val="24"/>
-        </w:rPr>
-      </w:pPr>
-      <w:r>
-        <w:rPr>
-          <w:sz w:val="24"/>
-          <w:szCs w:val="24"/>
-        </w:rPr>
-        <w:t>A narrativa e o design do jogo foram baseados em quatro temas principais identificados nas entrevistas: “Visões sobre as Causas da Depressão e/ou Ansiedade”, “Experienciando Depressão e/ou Ansiedade”, “Apoio e Desafios” e “Recuperação</w:t>
-      </w:r>
-      <w:proofErr w:type="gramStart"/>
-      <w:r>
-        <w:rPr>
-          <w:sz w:val="24"/>
-          <w:szCs w:val="24"/>
-        </w:rPr>
-        <w:t>” .</w:t>
-      </w:r>
-      <w:proofErr w:type="gramEnd"/>
-    </w:p>
-    <w:p>
-      <w:pPr>
-        <w:rPr>
-          <w:sz w:val="24"/>
-          <w:szCs w:val="24"/>
-        </w:rPr>
-      </w:pPr>
-      <w:r>
-        <w:rPr>
-          <w:sz w:val="24"/>
-          <w:szCs w:val="24"/>
-        </w:rPr>
-        <w:t xml:space="preserve">Os participantes das entrevistas identificaram diferentes motivos para a causa de sua depressão e/ou ansiedade, incluindo isolamento (por exemplo, durante o bloqueio) e eventos traumáticos, como </w:t>
-      </w:r>
-      <w:proofErr w:type="spellStart"/>
-      <w:r>
-        <w:rPr>
-          <w:sz w:val="24"/>
-          <w:szCs w:val="24"/>
-        </w:rPr>
-        <w:t>bullying</w:t>
-      </w:r>
-      <w:proofErr w:type="spellEnd"/>
-      <w:r>
-        <w:rPr>
-          <w:sz w:val="24"/>
-          <w:szCs w:val="24"/>
-        </w:rPr>
-        <w:t>, agressão sexual, relacionamentos verbais e emocionalmente abusivos e um incidente no local de trabalho. Outro participante disse que sua depressão começou quando começaram a morar sozinhos em um apartamento para se aproximarem do local de trabalho. Para outro, a depressão começou após um incidente no local de trabalho e um acidente de moto.</w:t>
-      </w:r>
-    </w:p>
-    <w:p>
-      <w:pPr>
-        <w:rPr>
-          <w:sz w:val="24"/>
-          <w:szCs w:val="24"/>
-        </w:rPr>
-      </w:pPr>
-      <w:r>
-        <w:rPr>
-          <w:sz w:val="24"/>
-          <w:szCs w:val="24"/>
-        </w:rPr>
-        <w:t xml:space="preserve">Ao vivenciar depressão e/ou ansiedade, alguns participantes evitavam as pessoas, dormiam muito, choravam e alguns consideravam a automutilação. Para evitar as pessoas, os </w:t>
-      </w:r>
-      <w:r>
-        <w:rPr>
-          <w:sz w:val="24"/>
-          <w:szCs w:val="24"/>
-        </w:rPr>
-        <w:lastRenderedPageBreak/>
-        <w:t>participantes ficavam em seus quartos, assistiam a palestras online e paravam de responder a e-mails e mensagens de texto.</w:t>
-      </w:r>
-    </w:p>
-    <w:p>
-      <w:pPr>
-        <w:rPr>
-          <w:sz w:val="24"/>
-          <w:szCs w:val="24"/>
-        </w:rPr>
-      </w:pPr>
-      <w:r>
-        <w:rPr>
-          <w:sz w:val="24"/>
-          <w:szCs w:val="24"/>
-        </w:rPr>
-        <w:t>Alguns participantes disseram que passavam muito tempo dormindo, e um deles disse que esperava que dormir aliviasse a dor. Um deles disse que tinha falta de autocuidado e mencionou que algumas coisas que os lembrariam de um evento traumático desencadeariam pensamentos suicidas.</w:t>
-      </w:r>
-    </w:p>
-    <w:p>
-      <w:pPr>
-        <w:rPr>
-          <w:sz w:val="24"/>
-          <w:szCs w:val="24"/>
-        </w:rPr>
-      </w:pPr>
-      <w:r>
-        <w:rPr>
-          <w:sz w:val="24"/>
-          <w:szCs w:val="24"/>
-        </w:rPr>
-        <w:t>Os participantes apontaram que garrafas de cerveja e cigarros deveriam ser incluídos no jogo. Um deles disse que as embalagens de remédios deveriam estar em todos os lugares, possivelmente para morrer de overdose.</w:t>
-      </w:r>
-    </w:p>
-    <w:p>
-      <w:pPr>
-        <w:rPr>
-          <w:sz w:val="24"/>
-          <w:szCs w:val="24"/>
-        </w:rPr>
-      </w:pPr>
-      <w:r>
-        <w:rPr>
-          <w:sz w:val="24"/>
-          <w:szCs w:val="24"/>
-        </w:rPr>
-        <w:t>Dois participantes sentiram que não conseguiam falar com seus pais sobre sua depressão e/ou ansiedade, porque seus pais não entenderiam.</w:t>
-      </w:r>
-    </w:p>
-    <w:p>
-      <w:pPr>
-        <w:rPr>
-          <w:sz w:val="24"/>
-          <w:szCs w:val="24"/>
-        </w:rPr>
-      </w:pPr>
-      <w:r>
-        <w:rPr>
-          <w:sz w:val="24"/>
-          <w:szCs w:val="24"/>
-        </w:rPr>
-        <w:t>Alguns participantes enfrentaram estigma e discriminação, por exemplo, do namorado/namorada ou amigos.</w:t>
-      </w:r>
-    </w:p>
-    <w:p>
-      <w:pPr>
-        <w:rPr>
-          <w:sz w:val="24"/>
-          <w:szCs w:val="24"/>
-        </w:rPr>
-      </w:pPr>
-      <w:r>
-        <w:rPr>
-          <w:sz w:val="24"/>
-          <w:szCs w:val="24"/>
-        </w:rPr>
         <w:t>No jogo, o jogador é o amigo de Alex que oferece conselhos. O jogo apresenta opções de diálogo que o jogador pode contar para Alex.</w:t>
       </w:r>
     </w:p>
@@ -4658,6 +6680,25 @@
       <w:shd w:val="clear" w:color="auto" w:fill="E1DFDD"/>
     </w:rPr>
   </w:style>
+  <w:style w:type="table" w:styleId="TableGrid">
+    <w:name w:val="Table Grid"/>
+    <w:basedOn w:val="TableNormal"/>
+    <w:uiPriority w:val="39"/>
+    <w:rsid w:val="005E296F"/>
+    <w:pPr>
+      <w:spacing w:after="0" w:line="240" w:lineRule="auto"/>
+    </w:pPr>
+    <w:tblPr>
+      <w:tblBorders>
+        <w:top w:val="single" w:sz="4" w:space="0" w:color="auto"/>
+        <w:left w:val="single" w:sz="4" w:space="0" w:color="auto"/>
+        <w:bottom w:val="single" w:sz="4" w:space="0" w:color="auto"/>
+        <w:right w:val="single" w:sz="4" w:space="0" w:color="auto"/>
+        <w:insideH w:val="single" w:sz="4" w:space="0" w:color="auto"/>
+        <w:insideV w:val="single" w:sz="4" w:space="0" w:color="auto"/>
+      </w:tblBorders>
+    </w:tblPr>
+  </w:style>
 </w:styles>
 </file>
 

</xml_diff>

<commit_message>
added backup investigation plan
</commit_message>
<xml_diff>
--- a/docs/Plano de investigação.docx
+++ b/docs/Plano de investigação.docx
@@ -246,6 +246,13 @@
     </w:p>
     <w:sdt>
       <w:sdtPr>
+        <w:rPr>
+          <w:rFonts w:asciiTheme="minorHAnsi" w:eastAsiaTheme="minorEastAsia" w:hAnsiTheme="minorHAnsi" w:cstheme="minorBidi"/>
+          <w:color w:val="auto"/>
+          <w:sz w:val="22"/>
+          <w:szCs w:val="22"/>
+          <w:lang w:val="pt-PT" w:eastAsia="ja-JP"/>
+        </w:rPr>
         <w:id w:val="1116799859"/>
         <w:docPartObj>
           <w:docPartGallery w:val="Table of Contents"/>
@@ -254,14 +261,9 @@
       </w:sdtPr>
       <w:sdtEndPr>
         <w:rPr>
-          <w:rFonts w:asciiTheme="minorHAnsi" w:eastAsiaTheme="minorEastAsia" w:hAnsiTheme="minorHAnsi" w:cstheme="minorBidi"/>
           <w:b/>
           <w:bCs/>
           <w:noProof/>
-          <w:color w:val="auto"/>
-          <w:sz w:val="22"/>
-          <w:szCs w:val="22"/>
-          <w:lang w:val="pt-PT" w:eastAsia="ja-JP"/>
         </w:rPr>
       </w:sdtEndPr>
       <w:sdtContent>
@@ -899,7 +901,7 @@
                 <w:noProof/>
                 <w:webHidden/>
               </w:rPr>
-              <w:t>13</w:t>
+              <w:t>14</w:t>
             </w:r>
             <w:r>
               <w:rPr>
@@ -969,7 +971,7 @@
                 <w:noProof/>
                 <w:webHidden/>
               </w:rPr>
-              <w:t>14</w:t>
+              <w:t>15</w:t>
             </w:r>
             <w:r>
               <w:rPr>
@@ -1039,7 +1041,7 @@
                 <w:noProof/>
                 <w:webHidden/>
               </w:rPr>
-              <w:t>15</w:t>
+              <w:t>16</w:t>
             </w:r>
             <w:r>
               <w:rPr>
@@ -1109,7 +1111,7 @@
                 <w:noProof/>
                 <w:webHidden/>
               </w:rPr>
-              <w:t>16</w:t>
+              <w:t>17</w:t>
             </w:r>
             <w:r>
               <w:rPr>
@@ -7969,764 +7971,6 @@
           <w:szCs w:val="24"/>
         </w:rPr>
       </w:pPr>
-    </w:p>
-    <w:p>
-      <w:pPr>
-        <w:jc w:val="both"/>
-        <w:rPr>
-          <w:sz w:val="24"/>
-          <w:szCs w:val="24"/>
-        </w:rPr>
-      </w:pPr>
-    </w:p>
-    <w:p>
-      <w:pPr>
-        <w:jc w:val="both"/>
-        <w:rPr>
-          <w:color w:val="C00000"/>
-          <w:sz w:val="24"/>
-          <w:szCs w:val="24"/>
-        </w:rPr>
-      </w:pPr>
-      <w:r>
-        <w:rPr>
-          <w:color w:val="C00000"/>
-          <w:sz w:val="24"/>
-          <w:szCs w:val="24"/>
-        </w:rPr>
-        <w:t>RASCUNHO – TRADUÇÃO GOOGLE TRANSLATOR DOS APONTAMENTOS FEITOS SOBRE UM ARTIGO NO BLOG, VER O QUE PODE SER APROVEITADO PARA ESTADO DA ARTE E PARA FINALIZAR A PROBLEMÁTICA LIGADA À DEPRESSÃO</w:t>
-      </w:r>
-      <w:r>
-        <w:rPr>
-          <w:color w:val="C00000"/>
-          <w:sz w:val="24"/>
-          <w:szCs w:val="24"/>
-        </w:rPr>
-        <w:t>, OU NO ENQUADRAMENTO TEÓRICO (OUTRO DOCUMENTO) ACRESCENTAR UM NOVO TÓPICO NA DEPRESSÃO, CHAMADO DE “DEPRESSÃO E JOGOS DIGITAIS”</w:t>
-      </w:r>
-    </w:p>
-    <w:p>
-      <w:pPr>
-        <w:jc w:val="both"/>
-        <w:rPr>
-          <w:sz w:val="24"/>
-          <w:szCs w:val="24"/>
-        </w:rPr>
-      </w:pPr>
-      <w:r>
-        <w:rPr>
-          <w:sz w:val="24"/>
-          <w:szCs w:val="24"/>
-        </w:rPr>
-        <w:t xml:space="preserve">Mental </w:t>
-      </w:r>
-      <w:proofErr w:type="spellStart"/>
-      <w:r>
-        <w:rPr>
-          <w:sz w:val="24"/>
-          <w:szCs w:val="24"/>
-        </w:rPr>
-        <w:t>Jam</w:t>
-      </w:r>
-      <w:proofErr w:type="spellEnd"/>
-      <w:r>
-        <w:rPr>
-          <w:sz w:val="24"/>
-          <w:szCs w:val="24"/>
-        </w:rPr>
-        <w:t xml:space="preserve"> é um projeto de pesquisa que explora como os métodos de cocriação de videogames podem facilitar a participação de indivíduos com experiências vividas de depressão e ansiedade para criar empatia e conscientização sobre saúde mental entre os jovens. Estudos anteriores </w:t>
-      </w:r>
-      <w:r>
-        <w:rPr>
-          <w:sz w:val="24"/>
-          <w:szCs w:val="24"/>
-        </w:rPr>
-        <w:lastRenderedPageBreak/>
-        <w:t>exploraram o uso de diferentes meios artísticos para representar diferentes experiências vividas e aumentar a conscientização da comunidade. Os videogames são um meio interativo e imersivo que pode inspirar os jogadores a aprender sobre as experiências vividas por outras pessoas.</w:t>
-      </w:r>
-    </w:p>
-    <w:p>
-      <w:pPr>
-        <w:jc w:val="both"/>
-        <w:rPr>
-          <w:sz w:val="24"/>
-          <w:szCs w:val="24"/>
-        </w:rPr>
-      </w:pPr>
-      <w:r>
-        <w:rPr>
-          <w:sz w:val="24"/>
-          <w:szCs w:val="24"/>
-        </w:rPr>
-        <w:t>A saúde mental é uma parte vital da nossa saúde e bem-estar. A saúde mental é definida pela Organização Mundial da Saúde (OMS) como um estado de bem-estar em que alguém pode reconhecer suas habilidades, lidar com o estresse normal da vida, trabalhar de forma produtiva e contribuir para sua comunidade.</w:t>
-      </w:r>
-    </w:p>
-    <w:p>
-      <w:pPr>
-        <w:jc w:val="both"/>
-        <w:rPr>
-          <w:sz w:val="24"/>
-          <w:szCs w:val="24"/>
-        </w:rPr>
-      </w:pPr>
-      <w:r>
-        <w:rPr>
-          <w:sz w:val="24"/>
-          <w:szCs w:val="24"/>
-        </w:rPr>
-        <w:t>Um dos objetivos do Plano de Ação de Saúde Mental da OMS é diminuir o estigma e a discriminação, educando o público por meio de campanhas de conscientização sobre saúde mental. Há também uma mudança visível de foco do tratamento de doenças mentais para a promoção da saúde mental, bem-estar e resiliência.</w:t>
-      </w:r>
-    </w:p>
-    <w:p>
-      <w:pPr>
-        <w:jc w:val="both"/>
-        <w:rPr>
-          <w:sz w:val="24"/>
-          <w:szCs w:val="24"/>
-        </w:rPr>
-      </w:pPr>
-      <w:r>
-        <w:rPr>
-          <w:sz w:val="24"/>
-          <w:szCs w:val="24"/>
-        </w:rPr>
-        <w:t xml:space="preserve">MENTAL </w:t>
-      </w:r>
-      <w:proofErr w:type="spellStart"/>
-      <w:r>
-        <w:rPr>
-          <w:sz w:val="24"/>
-          <w:szCs w:val="24"/>
-        </w:rPr>
-        <w:t>Jam</w:t>
-      </w:r>
-      <w:proofErr w:type="spellEnd"/>
-      <w:r>
-        <w:rPr>
-          <w:sz w:val="24"/>
-          <w:szCs w:val="24"/>
-        </w:rPr>
-        <w:t xml:space="preserve"> é um projeto de pesquisa que explora a tradução do conhecimento das experiências vividas de depressão e ansiedade por jovens por meio da cocriação de videogames. Os videogames são interativos e imersivos, o que os torna um meio poderoso para representar experiências vividas e inspirar os jogadores a obter uma compreensão mais perspicaz. O desenvolvimento de videogames também é multidisciplinar, o que oferece várias maneiras para as pessoas com experiência de vida contarem suas histórias, como por meio de narrativa, arte, música e mecânica de jogo.</w:t>
-      </w:r>
-    </w:p>
-    <w:p>
-      <w:pPr>
-        <w:jc w:val="both"/>
-        <w:rPr>
-          <w:sz w:val="24"/>
-          <w:szCs w:val="24"/>
-        </w:rPr>
-      </w:pPr>
-      <w:r>
-        <w:rPr>
-          <w:sz w:val="24"/>
-          <w:szCs w:val="24"/>
-        </w:rPr>
-        <w:t xml:space="preserve">Nos últimos anos, surgiram videogames profundamente pessoais sobre as experiências dos desenvolvedores de jogos com doenças mentais. Por exemplo, </w:t>
-      </w:r>
-      <w:proofErr w:type="spellStart"/>
-      <w:r>
-        <w:rPr>
-          <w:sz w:val="24"/>
-          <w:szCs w:val="24"/>
-        </w:rPr>
-        <w:t>Depression</w:t>
-      </w:r>
-      <w:proofErr w:type="spellEnd"/>
-      <w:r>
-        <w:rPr>
-          <w:sz w:val="24"/>
-          <w:szCs w:val="24"/>
-        </w:rPr>
-        <w:t xml:space="preserve"> </w:t>
-      </w:r>
-      <w:proofErr w:type="spellStart"/>
-      <w:r>
-        <w:rPr>
-          <w:sz w:val="24"/>
-          <w:szCs w:val="24"/>
-        </w:rPr>
-        <w:t>Quest</w:t>
-      </w:r>
-      <w:proofErr w:type="spellEnd"/>
-      <w:r>
-        <w:rPr>
-          <w:sz w:val="24"/>
-          <w:szCs w:val="24"/>
-        </w:rPr>
-        <w:t xml:space="preserve"> e </w:t>
-      </w:r>
-      <w:proofErr w:type="spellStart"/>
-      <w:r>
-        <w:rPr>
-          <w:sz w:val="24"/>
-          <w:szCs w:val="24"/>
-        </w:rPr>
-        <w:t>Actual</w:t>
-      </w:r>
-      <w:proofErr w:type="spellEnd"/>
-      <w:r>
-        <w:rPr>
-          <w:sz w:val="24"/>
-          <w:szCs w:val="24"/>
-        </w:rPr>
-        <w:t xml:space="preserve"> </w:t>
-      </w:r>
-      <w:proofErr w:type="spellStart"/>
-      <w:r>
-        <w:rPr>
-          <w:sz w:val="24"/>
-          <w:szCs w:val="24"/>
-        </w:rPr>
-        <w:t>Sunlight</w:t>
-      </w:r>
-      <w:proofErr w:type="spellEnd"/>
-      <w:r>
-        <w:rPr>
-          <w:sz w:val="24"/>
-          <w:szCs w:val="24"/>
-        </w:rPr>
-        <w:t xml:space="preserve"> são ambos jogos baseados em narrativas baseadas nas experiências de depressão vividas pelos desenvolvedores do jogo. Para Zoe Quinn, desenvolver o </w:t>
-      </w:r>
-      <w:proofErr w:type="spellStart"/>
-      <w:r>
-        <w:rPr>
-          <w:sz w:val="24"/>
-          <w:szCs w:val="24"/>
-        </w:rPr>
-        <w:t>Depression</w:t>
-      </w:r>
-      <w:proofErr w:type="spellEnd"/>
-      <w:r>
-        <w:rPr>
-          <w:sz w:val="24"/>
-          <w:szCs w:val="24"/>
-        </w:rPr>
-        <w:t xml:space="preserve"> </w:t>
-      </w:r>
-      <w:proofErr w:type="spellStart"/>
-      <w:r>
-        <w:rPr>
-          <w:sz w:val="24"/>
-          <w:szCs w:val="24"/>
-        </w:rPr>
-        <w:t>Quest</w:t>
-      </w:r>
-      <w:proofErr w:type="spellEnd"/>
-      <w:r>
-        <w:rPr>
-          <w:sz w:val="24"/>
-          <w:szCs w:val="24"/>
-        </w:rPr>
-        <w:t xml:space="preserve"> a ajudou a lidar com sua experiência de vida e, para ela, fazer com que os jogadores experimentem como é viver com depressão é um uso poderoso dos jogos como meio.</w:t>
-      </w:r>
-    </w:p>
-    <w:p>
-      <w:pPr>
-        <w:jc w:val="both"/>
-        <w:rPr>
-          <w:sz w:val="24"/>
-          <w:szCs w:val="24"/>
-        </w:rPr>
-      </w:pPr>
-      <w:r>
-        <w:rPr>
-          <w:sz w:val="24"/>
-          <w:szCs w:val="24"/>
-        </w:rPr>
-        <w:t xml:space="preserve">Sandra </w:t>
-      </w:r>
-      <w:proofErr w:type="spellStart"/>
-      <w:r>
-        <w:rPr>
-          <w:sz w:val="24"/>
-          <w:szCs w:val="24"/>
-        </w:rPr>
-        <w:t>Danilovic</w:t>
-      </w:r>
-      <w:proofErr w:type="spellEnd"/>
-      <w:r>
-        <w:rPr>
-          <w:sz w:val="24"/>
-          <w:szCs w:val="24"/>
-        </w:rPr>
-        <w:t xml:space="preserve"> explorou como as experiências vividas pelos desenvolvedores de jogos são retratadas nos videogames. Ela introduziu o termo jogos </w:t>
-      </w:r>
-      <w:proofErr w:type="spellStart"/>
-      <w:r>
-        <w:rPr>
-          <w:sz w:val="24"/>
-          <w:szCs w:val="24"/>
-        </w:rPr>
-        <w:t>autopatográficos</w:t>
-      </w:r>
-      <w:proofErr w:type="spellEnd"/>
-      <w:r>
-        <w:rPr>
-          <w:sz w:val="24"/>
-          <w:szCs w:val="24"/>
-        </w:rPr>
-        <w:t>, que são jogos que exploram as experiências autobiográficas de doença dos desenvolvedores de jogos como uma forma de autocuidado, compreensão e terapia.</w:t>
-      </w:r>
-    </w:p>
-    <w:p>
-      <w:pPr>
-        <w:jc w:val="both"/>
-        <w:rPr>
-          <w:sz w:val="24"/>
-          <w:szCs w:val="24"/>
-        </w:rPr>
-      </w:pPr>
-      <w:r>
-        <w:rPr>
-          <w:sz w:val="24"/>
-          <w:szCs w:val="24"/>
-        </w:rPr>
-        <w:t xml:space="preserve">Antes das oficinas de game </w:t>
-      </w:r>
-      <w:proofErr w:type="spellStart"/>
-      <w:r>
-        <w:rPr>
-          <w:sz w:val="24"/>
-          <w:szCs w:val="24"/>
-        </w:rPr>
-        <w:t>jam</w:t>
-      </w:r>
-      <w:proofErr w:type="spellEnd"/>
-      <w:r>
-        <w:rPr>
-          <w:sz w:val="24"/>
-          <w:szCs w:val="24"/>
-        </w:rPr>
-        <w:t xml:space="preserve">, os pesquisadores conduziram entrevistas narrativas semiestruturadas individuais com jovens com experiências vividas de depressão e ansiedade. Os participantes deveriam fazer um relato ininterrupto de sua experiência. Eles conduziram essas entrevistas porque os participantes podem não se sentir confortáveis em compartilhar suas experiências vividas com o grupo durante as oficinas de game </w:t>
-      </w:r>
-      <w:proofErr w:type="spellStart"/>
-      <w:r>
-        <w:rPr>
-          <w:sz w:val="24"/>
-          <w:szCs w:val="24"/>
-        </w:rPr>
-        <w:t>jam</w:t>
-      </w:r>
-      <w:proofErr w:type="spellEnd"/>
-      <w:r>
-        <w:rPr>
-          <w:sz w:val="24"/>
-          <w:szCs w:val="24"/>
-        </w:rPr>
-        <w:t>. As transcrições das entrevistas foram desidentificadas e os participantes receberam um pseudônimo para proteger seu anonimato.</w:t>
-      </w:r>
-    </w:p>
-    <w:p>
-      <w:pPr>
-        <w:jc w:val="both"/>
-        <w:rPr>
-          <w:sz w:val="24"/>
-          <w:szCs w:val="24"/>
-        </w:rPr>
-      </w:pPr>
-      <w:r>
-        <w:rPr>
-          <w:sz w:val="24"/>
-          <w:szCs w:val="24"/>
-        </w:rPr>
-        <w:t xml:space="preserve">Antes do início do workshop de game </w:t>
-      </w:r>
-      <w:proofErr w:type="spellStart"/>
-      <w:r>
-        <w:rPr>
-          <w:sz w:val="24"/>
-          <w:szCs w:val="24"/>
-        </w:rPr>
-        <w:t>jam</w:t>
-      </w:r>
-      <w:proofErr w:type="spellEnd"/>
-      <w:r>
-        <w:rPr>
-          <w:sz w:val="24"/>
-          <w:szCs w:val="24"/>
-        </w:rPr>
-        <w:t xml:space="preserve">, os pesquisadores entrevistaram cada participante por 20 minutos a uma hora. As entrevistas foram semiestruturadas e os participantes foram </w:t>
-      </w:r>
-      <w:r>
-        <w:rPr>
-          <w:sz w:val="24"/>
-          <w:szCs w:val="24"/>
-        </w:rPr>
-        <w:lastRenderedPageBreak/>
-        <w:t xml:space="preserve">convidados a relatar ininterruptamente sua experiência com depressão e/ou ansiedade. Os participantes são incentivados a falar sobre qualquer coisa que considerem importante e tanto quanto se sintam confortáveis. O entrevistador fez algumas perguntas de acompanhamento para esclarecer </w:t>
-      </w:r>
-      <w:proofErr w:type="spellStart"/>
-      <w:r>
-        <w:rPr>
-          <w:sz w:val="24"/>
-          <w:szCs w:val="24"/>
-        </w:rPr>
-        <w:t>aspectos</w:t>
-      </w:r>
-      <w:proofErr w:type="spellEnd"/>
-      <w:r>
-        <w:rPr>
-          <w:sz w:val="24"/>
-          <w:szCs w:val="24"/>
-        </w:rPr>
-        <w:t xml:space="preserve"> da experiência dos participantes, bem como para perguntar sobre a jornada de recuperação dos participantes e uma mensagem-chave que eles gostariam de incluir em um videogame para encorajar outras pessoas a buscar apoio. As entrevistas foram transcritas inicialmente usando o software de transcrição automática, </w:t>
-      </w:r>
-      <w:proofErr w:type="spellStart"/>
-      <w:r>
-        <w:rPr>
-          <w:sz w:val="24"/>
-          <w:szCs w:val="24"/>
-        </w:rPr>
-        <w:t>Otter</w:t>
-      </w:r>
-      <w:proofErr w:type="spellEnd"/>
-      <w:r>
-        <w:rPr>
-          <w:sz w:val="24"/>
-          <w:szCs w:val="24"/>
-        </w:rPr>
-        <w:t>, e verificadas e desidentificadas manualmente. Para manter o anonimato dos participantes da pesquisa, eles recebem um pseudônimo. As entrevistas foram analisadas por meio da análise temática para identificar temas recorrentes.</w:t>
-      </w:r>
-    </w:p>
-    <w:p>
-      <w:pPr>
-        <w:jc w:val="both"/>
-        <w:rPr>
-          <w:sz w:val="24"/>
-          <w:szCs w:val="24"/>
-        </w:rPr>
-      </w:pPr>
-      <w:r>
-        <w:rPr>
-          <w:sz w:val="24"/>
-          <w:szCs w:val="24"/>
-        </w:rPr>
-        <w:t xml:space="preserve">O </w:t>
-      </w:r>
-      <w:proofErr w:type="spellStart"/>
-      <w:r>
-        <w:rPr>
-          <w:sz w:val="24"/>
-          <w:szCs w:val="24"/>
-        </w:rPr>
-        <w:t>YarnSpinner</w:t>
-      </w:r>
-      <w:proofErr w:type="spellEnd"/>
-      <w:r>
-        <w:rPr>
-          <w:sz w:val="24"/>
-          <w:szCs w:val="24"/>
-        </w:rPr>
-        <w:t xml:space="preserve"> permite que os desenvolvedores de jogos escrevam o script em linguagem simples, adicionem opções e ramificam o diálogo ao jogo.</w:t>
-      </w:r>
-    </w:p>
-    <w:p>
-      <w:pPr>
-        <w:jc w:val="both"/>
-        <w:rPr>
-          <w:sz w:val="24"/>
-          <w:szCs w:val="24"/>
-        </w:rPr>
-      </w:pPr>
-      <w:proofErr w:type="spellStart"/>
-      <w:r>
-        <w:rPr>
-          <w:sz w:val="24"/>
-          <w:szCs w:val="24"/>
-        </w:rPr>
-        <w:t>Counter</w:t>
-      </w:r>
-      <w:proofErr w:type="spellEnd"/>
-      <w:r>
-        <w:rPr>
-          <w:sz w:val="24"/>
-          <w:szCs w:val="24"/>
-        </w:rPr>
-        <w:t xml:space="preserve"> </w:t>
-      </w:r>
-      <w:proofErr w:type="spellStart"/>
-      <w:r>
-        <w:rPr>
-          <w:sz w:val="24"/>
-          <w:szCs w:val="24"/>
-        </w:rPr>
-        <w:t>Attack</w:t>
-      </w:r>
-      <w:proofErr w:type="spellEnd"/>
-      <w:r>
-        <w:rPr>
-          <w:sz w:val="24"/>
-          <w:szCs w:val="24"/>
-        </w:rPr>
-        <w:t xml:space="preserve"> </w:t>
-      </w:r>
-      <w:proofErr w:type="spellStart"/>
-      <w:r>
-        <w:rPr>
-          <w:sz w:val="24"/>
-          <w:szCs w:val="24"/>
-        </w:rPr>
-        <w:t>Therapy</w:t>
-      </w:r>
-      <w:proofErr w:type="spellEnd"/>
-      <w:r>
-        <w:rPr>
-          <w:sz w:val="24"/>
-          <w:szCs w:val="24"/>
-        </w:rPr>
-        <w:t xml:space="preserve"> é o jogo final que foi desenvolvido ao longo de três semanas com os participantes sobre suas experiências vividas de depressão e ansiedade. É um jogo narrativo interativo sobre Alex, um gato </w:t>
-      </w:r>
-      <w:proofErr w:type="spellStart"/>
-      <w:r>
-        <w:rPr>
-          <w:sz w:val="24"/>
-          <w:szCs w:val="24"/>
-        </w:rPr>
-        <w:t>humanóide</w:t>
-      </w:r>
-      <w:proofErr w:type="spellEnd"/>
-      <w:r>
-        <w:rPr>
-          <w:sz w:val="24"/>
-          <w:szCs w:val="24"/>
-        </w:rPr>
-        <w:t xml:space="preserve"> de 20 e poucos anos. Como amigo, o jogador vai ouvir a história de Alex, guiá-lo na batalha e reunir recursos úteis para ajudar a cuidar de sua saúde mental.</w:t>
-      </w:r>
-    </w:p>
-    <w:p>
-      <w:pPr>
-        <w:jc w:val="both"/>
-        <w:rPr>
-          <w:sz w:val="24"/>
-          <w:szCs w:val="24"/>
-        </w:rPr>
-      </w:pPr>
-      <w:r>
-        <w:rPr>
-          <w:sz w:val="24"/>
-          <w:szCs w:val="24"/>
-        </w:rPr>
-        <w:t>A narrativa e o design do jogo foram baseados em quatro temas principais identificados nas entrevistas: “Visões sobre as Causas da Depressão e/ou Ansiedade”, “Experienciando Depressão e/ou Ansiedade”, “Apoio e Desafios” e “Recuperação</w:t>
-      </w:r>
-      <w:proofErr w:type="gramStart"/>
-      <w:r>
-        <w:rPr>
-          <w:sz w:val="24"/>
-          <w:szCs w:val="24"/>
-        </w:rPr>
-        <w:t>” .</w:t>
-      </w:r>
-      <w:proofErr w:type="gramEnd"/>
-    </w:p>
-    <w:p>
-      <w:pPr>
-        <w:jc w:val="both"/>
-        <w:rPr>
-          <w:sz w:val="24"/>
-          <w:szCs w:val="24"/>
-        </w:rPr>
-      </w:pPr>
-      <w:r>
-        <w:rPr>
-          <w:sz w:val="24"/>
-          <w:szCs w:val="24"/>
-        </w:rPr>
-        <w:t xml:space="preserve">Os participantes das entrevistas identificaram diferentes motivos para a causa de sua depressão e/ou ansiedade, incluindo isolamento (por exemplo, durante o bloqueio) e eventos traumáticos, como </w:t>
-      </w:r>
-      <w:proofErr w:type="spellStart"/>
-      <w:r>
-        <w:rPr>
-          <w:sz w:val="24"/>
-          <w:szCs w:val="24"/>
-        </w:rPr>
-        <w:t>bullying</w:t>
-      </w:r>
-      <w:proofErr w:type="spellEnd"/>
-      <w:r>
-        <w:rPr>
-          <w:sz w:val="24"/>
-          <w:szCs w:val="24"/>
-        </w:rPr>
-        <w:t>, agressão sexual, relacionamentos verbais e emocionalmente abusivos e um incidente no local de trabalho. Outro participante disse que sua depressão começou quando começaram a morar sozinhos em um apartamento para se aproximarem do local de trabalho. Para outro, a depressão começou após um incidente no local de trabalho e um acidente de moto.</w:t>
-      </w:r>
-    </w:p>
-    <w:p>
-      <w:pPr>
-        <w:jc w:val="both"/>
-        <w:rPr>
-          <w:sz w:val="24"/>
-          <w:szCs w:val="24"/>
-        </w:rPr>
-      </w:pPr>
-      <w:r>
-        <w:rPr>
-          <w:sz w:val="24"/>
-          <w:szCs w:val="24"/>
-        </w:rPr>
-        <w:t>Ao vivenciar depressão e/ou ansiedade, alguns participantes evitavam as pessoas, dormiam muito, choravam e alguns consideravam a automutilação. Para evitar as pessoas, os participantes ficavam em seus quartos, assistiam a palestras online e paravam de responder a e-mails e mensagens de texto.</w:t>
-      </w:r>
-    </w:p>
-    <w:p>
-      <w:pPr>
-        <w:jc w:val="both"/>
-        <w:rPr>
-          <w:sz w:val="24"/>
-          <w:szCs w:val="24"/>
-        </w:rPr>
-      </w:pPr>
-      <w:r>
-        <w:rPr>
-          <w:sz w:val="24"/>
-          <w:szCs w:val="24"/>
-        </w:rPr>
-        <w:t>Alguns participantes disseram que passavam muito tempo dormindo, e um deles disse que esperava que dormir aliviasse a dor. Um deles disse que tinha falta de autocuidado e mencionou que algumas coisas que os lembrariam de um evento traumático desencadeariam pensamentos suicidas.</w:t>
-      </w:r>
-    </w:p>
-    <w:p>
-      <w:pPr>
-        <w:jc w:val="both"/>
-        <w:rPr>
-          <w:sz w:val="24"/>
-          <w:szCs w:val="24"/>
-        </w:rPr>
-      </w:pPr>
-      <w:r>
-        <w:rPr>
-          <w:sz w:val="24"/>
-          <w:szCs w:val="24"/>
-        </w:rPr>
-        <w:t>Os participantes apontaram que garrafas de cerveja e cigarros deveriam ser incluídos no jogo. Um deles disse que as embalagens de remédios deveriam estar em todos os lugares, possivelmente para morrer de overdose.</w:t>
-      </w:r>
-    </w:p>
-    <w:p>
-      <w:pPr>
-        <w:jc w:val="both"/>
-        <w:rPr>
-          <w:sz w:val="24"/>
-          <w:szCs w:val="24"/>
-        </w:rPr>
-      </w:pPr>
-      <w:r>
-        <w:rPr>
-          <w:sz w:val="24"/>
-          <w:szCs w:val="24"/>
-        </w:rPr>
-        <w:lastRenderedPageBreak/>
-        <w:t>Dois participantes sentiram que não conseguiam falar com seus pais sobre sua depressão e/ou ansiedade, porque seus pais não entenderiam.</w:t>
-      </w:r>
-    </w:p>
-    <w:p>
-      <w:pPr>
-        <w:jc w:val="both"/>
-        <w:rPr>
-          <w:sz w:val="24"/>
-          <w:szCs w:val="24"/>
-        </w:rPr>
-      </w:pPr>
-      <w:r>
-        <w:rPr>
-          <w:sz w:val="24"/>
-          <w:szCs w:val="24"/>
-        </w:rPr>
-        <w:t>Alguns participantes enfrentaram estigma e discriminação, por exemplo, do namorado/namorada ou amigos.</w:t>
-      </w:r>
-    </w:p>
-    <w:p>
-      <w:pPr>
-        <w:jc w:val="both"/>
-        <w:rPr>
-          <w:sz w:val="24"/>
-          <w:szCs w:val="24"/>
-        </w:rPr>
-      </w:pPr>
-      <w:r>
-        <w:rPr>
-          <w:sz w:val="24"/>
-          <w:szCs w:val="24"/>
-        </w:rPr>
-        <w:t>No jogo, o jogador é o amigo de Alex que oferece conselhos. O jogo apresenta opções de diálogo que o jogador pode contar para Alex.</w:t>
-      </w:r>
-    </w:p>
-    <w:p>
-      <w:pPr>
-        <w:jc w:val="both"/>
-        <w:rPr>
-          <w:sz w:val="24"/>
-          <w:szCs w:val="24"/>
-        </w:rPr>
-      </w:pPr>
-      <w:r>
-        <w:rPr>
-          <w:sz w:val="24"/>
-          <w:szCs w:val="24"/>
-        </w:rPr>
-        <w:t>Os participantes disseram que o ponto crucial que os levou a buscar apoio foi quando perceberam que precisavam de ajuda porque não conseguiam lidar com isso sozinhos e queriam sair do ciclo da depressão.</w:t>
-      </w:r>
-    </w:p>
-    <w:p>
-      <w:pPr>
-        <w:jc w:val="both"/>
-        <w:rPr>
-          <w:sz w:val="24"/>
-          <w:szCs w:val="24"/>
-        </w:rPr>
-      </w:pPr>
-      <w:r>
-        <w:rPr>
-          <w:sz w:val="24"/>
-          <w:szCs w:val="24"/>
-        </w:rPr>
-        <w:t>Os participantes mencionaram algumas estratégias de enfrentamento, como praticar kendo, cantar, ler livros e assistir a filmes de anime. Um deles também disse que as cartas de tarô ajudam a focar.</w:t>
-      </w:r>
-    </w:p>
-    <w:p>
-      <w:pPr>
-        <w:jc w:val="both"/>
-        <w:rPr>
-          <w:sz w:val="24"/>
-          <w:szCs w:val="24"/>
-        </w:rPr>
-      </w:pPr>
-      <w:r>
-        <w:rPr>
-          <w:sz w:val="24"/>
-          <w:szCs w:val="24"/>
-        </w:rPr>
-        <w:t xml:space="preserve">Os participantes relataram um sentimento de pertencimento durante esta experiência - as entrevistas narrativas, assim como as oficinas de game </w:t>
-      </w:r>
-      <w:proofErr w:type="spellStart"/>
-      <w:r>
-        <w:rPr>
-          <w:sz w:val="24"/>
-          <w:szCs w:val="24"/>
-        </w:rPr>
-        <w:t>jam</w:t>
-      </w:r>
-      <w:proofErr w:type="spellEnd"/>
-      <w:r>
-        <w:rPr>
-          <w:sz w:val="24"/>
-          <w:szCs w:val="24"/>
-        </w:rPr>
-        <w:t>, deram aos participantes a oportunidade de compartilhar suas histórias de experiências vividas.</w:t>
-      </w:r>
-    </w:p>
-    <w:p>
-      <w:pPr>
-        <w:jc w:val="both"/>
-        <w:rPr>
-          <w:sz w:val="24"/>
-          <w:szCs w:val="24"/>
-        </w:rPr>
-      </w:pPr>
-      <w:r>
-        <w:rPr>
-          <w:sz w:val="24"/>
-          <w:szCs w:val="24"/>
-        </w:rPr>
-        <w:t>Alex retratou diferentes sintomas que os diferentes participantes tiveram ao experimentar depressão e ansiedade, como dormir muito e falta de autocuidado, o que resultou em cabelo e quarto bagunçados. O jogo também explorou alguns dos apoios e desafios enfrentados pelos participantes, como o acesso a serviços de saúde mental. O jogo também incluía alguns minijogos, como exercícios respiratórios, um jogo de quebra-cabeça e cartas de tarô do oráculo, que os participantes usavam como mecanismos de enfrentamento.</w:t>
-      </w:r>
     </w:p>
     <w:sectPr>
       <w:pgSz w:w="12240" w:h="15840"/>
@@ -9861,19 +9105,19 @@
 
 <file path=word/glossary/fontTable.xml><?xml version="1.0" encoding="utf-8"?>
 <w:fonts xmlns:mc="http://schemas.openxmlformats.org/markup-compatibility/2006" xmlns:r="http://schemas.openxmlformats.org/officeDocument/2006/relationships" xmlns:w="http://schemas.openxmlformats.org/wordprocessingml/2006/main" xmlns:w14="http://schemas.microsoft.com/office/word/2010/wordml" xmlns:w15="http://schemas.microsoft.com/office/word/2012/wordml" xmlns:w16cex="http://schemas.microsoft.com/office/word/2018/wordml/cex" xmlns:w16cid="http://schemas.microsoft.com/office/word/2016/wordml/cid" xmlns:w16="http://schemas.microsoft.com/office/word/2018/wordml" xmlns:w16sdtdh="http://schemas.microsoft.com/office/word/2020/wordml/sdtdatahash" xmlns:w16se="http://schemas.microsoft.com/office/word/2015/wordml/symex" mc:Ignorable="w14 w15 w16se w16cid w16 w16cex w16sdtdh">
+  <w:font w:name="Symbol">
+    <w:panose1 w:val="05050102010706020507"/>
+    <w:charset w:val="02"/>
+    <w:family w:val="roman"/>
+    <w:pitch w:val="variable"/>
+    <w:sig w:usb0="00000000" w:usb1="10000000" w:usb2="00000000" w:usb3="00000000" w:csb0="80000000" w:csb1="00000000"/>
+  </w:font>
   <w:font w:name="Times New Roman">
     <w:panose1 w:val="02020603050405020304"/>
     <w:charset w:val="00"/>
     <w:family w:val="roman"/>
     <w:pitch w:val="variable"/>
     <w:sig w:usb0="E0002EFF" w:usb1="C000785B" w:usb2="00000009" w:usb3="00000000" w:csb0="000001FF" w:csb1="00000000"/>
-  </w:font>
-  <w:font w:name="Symbol">
-    <w:panose1 w:val="05050102010706020507"/>
-    <w:charset w:val="02"/>
-    <w:family w:val="roman"/>
-    <w:pitch w:val="variable"/>
-    <w:sig w:usb0="00000000" w:usb1="10000000" w:usb2="00000000" w:usb3="00000000" w:csb0="80000000" w:csb1="00000000"/>
   </w:font>
   <w:font w:name="Courier New">
     <w:panose1 w:val="02070309020205020404"/>
@@ -9897,8 +9141,7 @@
     <w:sig w:usb0="E4002EFF" w:usb1="C000247B" w:usb2="00000009" w:usb3="00000000" w:csb0="000001FF" w:csb1="00000000"/>
   </w:font>
   <w:font w:name="Yu Mincho">
-    <w:altName w:val="游明朝"/>
-    <w:panose1 w:val="02020400000000000000"/>
+    <w:altName w:val="Yu Mincho"/>
     <w:charset w:val="80"/>
     <w:family w:val="roman"/>
     <w:pitch w:val="variable"/>
@@ -9933,6 +9176,7 @@
 <w:settings xmlns:mc="http://schemas.openxmlformats.org/markup-compatibility/2006" xmlns:o="urn:schemas-microsoft-com:office:office" xmlns:r="http://schemas.openxmlformats.org/officeDocument/2006/relationships" xmlns:m="http://schemas.openxmlformats.org/officeDocument/2006/math" xmlns:v="urn:schemas-microsoft-com:vml" xmlns:w10="urn:schemas-microsoft-com:office:word" xmlns:w="http://schemas.openxmlformats.org/wordprocessingml/2006/main" xmlns:w14="http://schemas.microsoft.com/office/word/2010/wordml" xmlns:w15="http://schemas.microsoft.com/office/word/2012/wordml" xmlns:w16cex="http://schemas.microsoft.com/office/word/2018/wordml/cex" xmlns:w16cid="http://schemas.microsoft.com/office/word/2016/wordml/cid" xmlns:w16="http://schemas.microsoft.com/office/word/2018/wordml" xmlns:w16sdtdh="http://schemas.microsoft.com/office/word/2020/wordml/sdtdatahash" xmlns:w16se="http://schemas.microsoft.com/office/word/2015/wordml/symex" xmlns:sl="http://schemas.openxmlformats.org/schemaLibrary/2006/main" mc:Ignorable="w14 w15 w16se w16cid w16 w16cex w16sdtdh">
   <w:view w:val="normal"/>
   <w:defaultTabStop w:val="720"/>
+  <w:hyphenationZone w:val="425"/>
   <w:characterSpacingControl w:val="doNotCompress"/>
   <w:compat>
     <w:useFELayout/>
@@ -9947,6 +9191,8 @@
     <w:rsidRoot w:val="00105611"/>
     <w:rsid w:val="00105611"/>
     <w:rsid w:val="00583BE6"/>
+    <w:rsid w:val="0086486C"/>
+    <w:rsid w:val="00EE461C"/>
   </w:rsids>
   <m:mathPr>
     <m:mathFont m:val="Cambria Math"/>
@@ -9963,8 +9209,8 @@
   </m:mathPr>
   <w:themeFontLang w:val="en-US" w:eastAsia="ja-JP"/>
   <w:clrSchemeMapping w:bg1="light1" w:t1="dark1" w:bg2="light2" w:t2="dark2" w:accent1="accent1" w:accent2="accent2" w:accent3="accent3" w:accent4="accent4" w:accent5="accent5" w:accent6="accent6" w:hyperlink="hyperlink" w:followedHyperlink="followedHyperlink"/>
-  <w:decimalSymbol w:val="."/>
-  <w:listSeparator w:val=","/>
+  <w:decimalSymbol w:val=","/>
+  <w:listSeparator w:val=";"/>
   <w15:chartTrackingRefBased/>
 </w:settings>
 </file>

</xml_diff>

<commit_message>
started state of the art
</commit_message>
<xml_diff>
--- a/docs/Plano de investigação.docx
+++ b/docs/Plano de investigação.docx
@@ -1922,15 +1922,15 @@
         </w:rPr>
         <w:t xml:space="preserve"> e, sabendo que este </w:t>
       </w:r>
-      <w:proofErr w:type="spellStart"/>
-      <w:r>
-        <w:rPr>
-          <w:sz w:val="24"/>
-          <w:szCs w:val="24"/>
-        </w:rPr>
-        <w:t>mídia</w:t>
-      </w:r>
-      <w:proofErr w:type="spellEnd"/>
+      <w:r>
+        <w:rPr>
+          <w:i/>
+          <w:iCs/>
+          <w:sz w:val="24"/>
+          <w:szCs w:val="24"/>
+        </w:rPr>
+        <w:t>media</w:t>
+      </w:r>
       <w:r>
         <w:rPr>
           <w:sz w:val="24"/>
@@ -3801,7 +3801,6 @@
         </w:rPr>
         <w:pgNum/>
       </w:r>
-      <w:proofErr w:type="gramStart"/>
       <w:r>
         <w:rPr>
           <w:sz w:val="24"/>
@@ -3814,15 +3813,7 @@
           <w:sz w:val="24"/>
           <w:szCs w:val="24"/>
         </w:rPr>
-        <w:t>-lo</w:t>
-      </w:r>
-      <w:proofErr w:type="gramEnd"/>
-      <w:r>
-        <w:rPr>
-          <w:sz w:val="24"/>
-          <w:szCs w:val="24"/>
-        </w:rPr>
-        <w:t xml:space="preserve"> empático (baseado em pesquisa bibliográfica e utilizando um jogo analógico criado pela professora Tânia Ribeiro).</w:t>
+        <w:t>-lo empático (baseado em pesquisa bibliográfica e utilizando um jogo analógico criado pela professora Tânia Ribeiro).</w:t>
       </w:r>
     </w:p>
     <w:p>
@@ -4208,51 +4199,1388 @@
       <w:pPr>
         <w:jc w:val="both"/>
         <w:rPr>
+          <w:sz w:val="24"/>
+          <w:szCs w:val="24"/>
+        </w:rPr>
+      </w:pPr>
+      <w:r>
+        <w:rPr>
+          <w:sz w:val="24"/>
+          <w:szCs w:val="24"/>
+        </w:rPr>
+        <w:t xml:space="preserve">        P</w:t>
+      </w:r>
+      <w:r>
+        <w:rPr>
+          <w:sz w:val="24"/>
+          <w:szCs w:val="24"/>
+        </w:rPr>
+        <w:t>ara fazer um jogo em que haja um personagem que possa desencadear empatia no jogador</w:t>
+      </w:r>
+      <w:r>
+        <w:rPr>
+          <w:sz w:val="24"/>
+          <w:szCs w:val="24"/>
+        </w:rPr>
+        <w:t>, de acordo com alguma bibliografia que foi lida para a realização do enquadramento teórico e este próprio plano de investigação, são necessários, nomeadamente:</w:t>
+      </w:r>
+    </w:p>
+    <w:p>
+      <w:pPr>
+        <w:jc w:val="both"/>
+        <w:rPr>
+          <w:sz w:val="24"/>
+          <w:szCs w:val="24"/>
+        </w:rPr>
+      </w:pPr>
+      <w:r>
+        <w:rPr>
+          <w:sz w:val="24"/>
+          <w:szCs w:val="24"/>
+        </w:rPr>
+        <w:t xml:space="preserve">- </w:t>
+      </w:r>
+      <w:proofErr w:type="gramStart"/>
+      <w:r>
+        <w:rPr>
+          <w:sz w:val="24"/>
+          <w:szCs w:val="24"/>
+        </w:rPr>
+        <w:t>narrativa</w:t>
+      </w:r>
+      <w:proofErr w:type="gramEnd"/>
+      <w:r>
+        <w:rPr>
+          <w:sz w:val="24"/>
+          <w:szCs w:val="24"/>
+        </w:rPr>
+        <w:t xml:space="preserve"> de jogo boa e envolvente;</w:t>
+      </w:r>
+    </w:p>
+    <w:p>
+      <w:pPr>
+        <w:jc w:val="both"/>
+        <w:rPr>
+          <w:sz w:val="24"/>
+          <w:szCs w:val="24"/>
+        </w:rPr>
+      </w:pPr>
+      <w:r>
+        <w:rPr>
+          <w:sz w:val="24"/>
+          <w:szCs w:val="24"/>
+        </w:rPr>
+        <w:t xml:space="preserve">- </w:t>
+      </w:r>
+      <w:proofErr w:type="gramStart"/>
+      <w:r>
+        <w:rPr>
+          <w:sz w:val="24"/>
+          <w:szCs w:val="24"/>
+        </w:rPr>
+        <w:t>foco</w:t>
+      </w:r>
+      <w:proofErr w:type="gramEnd"/>
+      <w:r>
+        <w:rPr>
+          <w:sz w:val="24"/>
+          <w:szCs w:val="24"/>
+        </w:rPr>
+        <w:t xml:space="preserve"> nas expressões e emoções dos personagens;</w:t>
+      </w:r>
+    </w:p>
+    <w:p>
+      <w:pPr>
+        <w:jc w:val="both"/>
+        <w:rPr>
+          <w:sz w:val="24"/>
+          <w:szCs w:val="24"/>
+        </w:rPr>
+      </w:pPr>
+      <w:r>
+        <w:rPr>
+          <w:sz w:val="24"/>
+          <w:szCs w:val="24"/>
+        </w:rPr>
+        <w:t xml:space="preserve">- </w:t>
+      </w:r>
+      <w:proofErr w:type="gramStart"/>
+      <w:r>
+        <w:rPr>
+          <w:sz w:val="24"/>
+          <w:szCs w:val="24"/>
+        </w:rPr>
+        <w:t>resultado</w:t>
+      </w:r>
+      <w:proofErr w:type="gramEnd"/>
+      <w:r>
+        <w:rPr>
+          <w:sz w:val="24"/>
+          <w:szCs w:val="24"/>
+        </w:rPr>
+        <w:t xml:space="preserve"> do jogo;</w:t>
+      </w:r>
+    </w:p>
+    <w:p>
+      <w:pPr>
+        <w:jc w:val="both"/>
+        <w:rPr>
+          <w:sz w:val="24"/>
+          <w:szCs w:val="24"/>
+        </w:rPr>
+      </w:pPr>
+      <w:r>
+        <w:rPr>
+          <w:sz w:val="24"/>
+          <w:szCs w:val="24"/>
+        </w:rPr>
+        <w:t xml:space="preserve">- </w:t>
+      </w:r>
+      <w:proofErr w:type="gramStart"/>
+      <w:r>
+        <w:rPr>
+          <w:sz w:val="24"/>
+          <w:szCs w:val="24"/>
+        </w:rPr>
+        <w:t>protagonista</w:t>
+      </w:r>
+      <w:proofErr w:type="gramEnd"/>
+      <w:r>
+        <w:rPr>
+          <w:sz w:val="24"/>
+          <w:szCs w:val="24"/>
+        </w:rPr>
+        <w:t xml:space="preserve"> interessante (boa história de fundo).</w:t>
+      </w:r>
+    </w:p>
+    <w:p>
+      <w:pPr>
+        <w:jc w:val="both"/>
+        <w:rPr>
+          <w:sz w:val="24"/>
+          <w:szCs w:val="24"/>
+        </w:rPr>
+      </w:pPr>
+      <w:r>
+        <w:rPr>
+          <w:sz w:val="24"/>
+          <w:szCs w:val="24"/>
+        </w:rPr>
+        <w:t xml:space="preserve">        Então, o primeiro passo foi escolher </w:t>
+      </w:r>
+      <w:r>
+        <w:rPr>
+          <w:sz w:val="24"/>
+          <w:szCs w:val="24"/>
+        </w:rPr>
+        <w:t>um g</w:t>
+      </w:r>
+      <w:r>
+        <w:rPr>
+          <w:sz w:val="24"/>
+          <w:szCs w:val="24"/>
+        </w:rPr>
+        <w:t>é</w:t>
+      </w:r>
+      <w:r>
+        <w:rPr>
+          <w:sz w:val="24"/>
+          <w:szCs w:val="24"/>
+        </w:rPr>
+        <w:t>nero que pudesse atender a es</w:t>
+      </w:r>
+      <w:r>
+        <w:rPr>
+          <w:sz w:val="24"/>
+          <w:szCs w:val="24"/>
+        </w:rPr>
+        <w:t xml:space="preserve">tas particularidades, mas que simultaneamente </w:t>
+      </w:r>
+      <w:r>
+        <w:rPr>
+          <w:sz w:val="24"/>
+          <w:szCs w:val="24"/>
+        </w:rPr>
+        <w:t xml:space="preserve">não </w:t>
+      </w:r>
+      <w:r>
+        <w:rPr>
+          <w:sz w:val="24"/>
+          <w:szCs w:val="24"/>
+        </w:rPr>
+        <w:t>fosse um subgénero muito restritivo</w:t>
+      </w:r>
+      <w:r>
+        <w:rPr>
+          <w:sz w:val="24"/>
+          <w:szCs w:val="24"/>
+        </w:rPr>
+        <w:t xml:space="preserve"> </w:t>
+      </w:r>
+      <w:r>
+        <w:rPr>
+          <w:sz w:val="24"/>
+          <w:szCs w:val="24"/>
+        </w:rPr>
+        <w:t>–</w:t>
+      </w:r>
+      <w:r>
+        <w:rPr>
+          <w:sz w:val="24"/>
+          <w:szCs w:val="24"/>
+        </w:rPr>
+        <w:t xml:space="preserve"> </w:t>
+      </w:r>
+      <w:r>
+        <w:rPr>
+          <w:sz w:val="24"/>
+          <w:szCs w:val="24"/>
+        </w:rPr>
+        <w:t xml:space="preserve">e chegou-se à conclusão que um jogo de aventura seria ideal, pois são mais focados </w:t>
+      </w:r>
+      <w:r>
+        <w:rPr>
+          <w:sz w:val="24"/>
+          <w:szCs w:val="24"/>
+        </w:rPr>
+        <w:t>no enredo do jogo e não nos gráficos ou na ação em si</w:t>
+      </w:r>
+      <w:r>
+        <w:rPr>
+          <w:sz w:val="24"/>
+          <w:szCs w:val="24"/>
+        </w:rPr>
+        <w:t>; além de estarem</w:t>
+      </w:r>
+      <w:r>
+        <w:rPr>
+          <w:sz w:val="24"/>
+          <w:szCs w:val="24"/>
+        </w:rPr>
+        <w:t xml:space="preserve"> mais preocupados com a exploração de lugares/cenários, a interação entre personagens e/ou outros objetos e a resolução de quebra-cabeças. </w:t>
+      </w:r>
+    </w:p>
+    <w:p>
+      <w:pPr>
+        <w:jc w:val="both"/>
+        <w:rPr>
+          <w:sz w:val="24"/>
+          <w:szCs w:val="24"/>
+        </w:rPr>
+      </w:pPr>
+      <w:r>
+        <w:rPr>
           <w:color w:val="C00000"/>
           <w:sz w:val="24"/>
           <w:szCs w:val="24"/>
         </w:rPr>
-      </w:pPr>
-    </w:p>
-    <w:p>
-      <w:pPr>
-        <w:jc w:val="both"/>
+        <w:t xml:space="preserve">        </w:t>
+      </w:r>
+      <w:r>
+        <w:rPr>
+          <w:sz w:val="24"/>
+          <w:szCs w:val="24"/>
+        </w:rPr>
+        <w:t xml:space="preserve">Outra característica que foi decidida para efetuar o estado da arte foi o de determinar a elaboração de um jogo estilo </w:t>
+      </w:r>
+      <w:proofErr w:type="spellStart"/>
+      <w:r>
+        <w:rPr>
+          <w:i/>
+          <w:iCs/>
+          <w:sz w:val="24"/>
+          <w:szCs w:val="24"/>
+        </w:rPr>
+        <w:t>point-and-click</w:t>
+      </w:r>
+      <w:proofErr w:type="spellEnd"/>
+      <w:r>
+        <w:rPr>
+          <w:sz w:val="24"/>
+          <w:szCs w:val="24"/>
+        </w:rPr>
+        <w:t xml:space="preserve">, por poder de forma mais espontânea a interação entre objetos e personagens, para além do autor desta dissertação gostar particularmente deste tipo de jogos. Assim, foi primeiramente feita uma pesquisa de jogos de aventura </w:t>
+      </w:r>
+      <w:proofErr w:type="spellStart"/>
+      <w:r>
+        <w:rPr>
+          <w:i/>
+          <w:iCs/>
+          <w:sz w:val="24"/>
+          <w:szCs w:val="24"/>
+        </w:rPr>
+        <w:t>point-and-click</w:t>
+      </w:r>
+      <w:proofErr w:type="spellEnd"/>
+      <w:r>
+        <w:rPr>
+          <w:sz w:val="24"/>
+          <w:szCs w:val="24"/>
+        </w:rPr>
+        <w:t>.</w:t>
+      </w:r>
+    </w:p>
+    <w:p>
+      <w:pPr>
+        <w:jc w:val="both"/>
+        <w:rPr>
+          <w:sz w:val="24"/>
+          <w:szCs w:val="24"/>
+        </w:rPr>
+      </w:pPr>
+    </w:p>
+    <w:p>
+      <w:pPr>
+        <w:jc w:val="both"/>
+        <w:rPr>
+          <w:sz w:val="24"/>
+          <w:szCs w:val="24"/>
+        </w:rPr>
+      </w:pPr>
+    </w:p>
+    <w:p>
+      <w:pPr>
+        <w:jc w:val="both"/>
+        <w:rPr>
+          <w:sz w:val="24"/>
+          <w:szCs w:val="24"/>
+        </w:rPr>
+      </w:pPr>
+    </w:p>
+    <w:p>
+      <w:pPr>
+        <w:jc w:val="both"/>
+        <w:rPr>
+          <w:sz w:val="24"/>
+          <w:szCs w:val="24"/>
+        </w:rPr>
+      </w:pPr>
+    </w:p>
+    <w:p>
+      <w:pPr>
+        <w:jc w:val="both"/>
+        <w:rPr>
+          <w:sz w:val="24"/>
+          <w:szCs w:val="24"/>
+        </w:rPr>
+      </w:pPr>
+    </w:p>
+    <w:p>
+      <w:pPr>
+        <w:jc w:val="both"/>
+        <w:rPr>
+          <w:sz w:val="24"/>
+          <w:szCs w:val="24"/>
+        </w:rPr>
+      </w:pPr>
+    </w:p>
+    <w:p>
+      <w:pPr>
+        <w:jc w:val="both"/>
+        <w:rPr>
+          <w:sz w:val="24"/>
+          <w:szCs w:val="24"/>
+        </w:rPr>
+      </w:pPr>
+    </w:p>
+    <w:p>
+      <w:pPr>
+        <w:jc w:val="both"/>
+        <w:rPr>
+          <w:sz w:val="24"/>
+          <w:szCs w:val="24"/>
+        </w:rPr>
+      </w:pPr>
+    </w:p>
+    <w:p>
+      <w:pPr>
+        <w:jc w:val="both"/>
+        <w:rPr>
+          <w:sz w:val="24"/>
+          <w:szCs w:val="24"/>
+        </w:rPr>
+      </w:pPr>
+    </w:p>
+    <w:p>
+      <w:pPr>
+        <w:jc w:val="both"/>
+        <w:rPr>
+          <w:sz w:val="24"/>
+          <w:szCs w:val="24"/>
+        </w:rPr>
+      </w:pPr>
+    </w:p>
+    <w:p>
+      <w:pPr>
+        <w:pStyle w:val="ListParagraph"/>
+        <w:numPr>
+          <w:ilvl w:val="0"/>
+          <w:numId w:val="7"/>
+        </w:numPr>
+        <w:jc w:val="both"/>
+        <w:rPr>
+          <w:sz w:val="24"/>
+          <w:szCs w:val="24"/>
+        </w:rPr>
+      </w:pPr>
+      <w:r>
+        <w:rPr>
+          <w:sz w:val="24"/>
+          <w:szCs w:val="24"/>
+        </w:rPr>
+        <w:lastRenderedPageBreak/>
+        <w:t xml:space="preserve">Jogos de aventura </w:t>
+      </w:r>
+      <w:proofErr w:type="spellStart"/>
+      <w:r>
+        <w:rPr>
+          <w:i/>
+          <w:iCs/>
+          <w:sz w:val="24"/>
+          <w:szCs w:val="24"/>
+        </w:rPr>
+        <w:t>point-and-click</w:t>
+      </w:r>
+      <w:proofErr w:type="spellEnd"/>
+    </w:p>
+    <w:p>
+      <w:pPr>
+        <w:pStyle w:val="ListParagraph"/>
+        <w:numPr>
+          <w:ilvl w:val="1"/>
+          <w:numId w:val="7"/>
+        </w:numPr>
+        <w:jc w:val="both"/>
+        <w:rPr>
+          <w:sz w:val="24"/>
+          <w:szCs w:val="24"/>
+        </w:rPr>
+      </w:pPr>
+      <w:proofErr w:type="spellStart"/>
+      <w:r>
+        <w:rPr>
+          <w:sz w:val="24"/>
+          <w:szCs w:val="24"/>
+        </w:rPr>
+        <w:t>missed</w:t>
+      </w:r>
+      <w:proofErr w:type="spellEnd"/>
+      <w:r>
+        <w:rPr>
+          <w:sz w:val="24"/>
+          <w:szCs w:val="24"/>
+        </w:rPr>
+        <w:t xml:space="preserve"> </w:t>
+      </w:r>
+      <w:proofErr w:type="spellStart"/>
+      <w:r>
+        <w:rPr>
+          <w:sz w:val="24"/>
+          <w:szCs w:val="24"/>
+        </w:rPr>
+        <w:t>messages</w:t>
+      </w:r>
+      <w:proofErr w:type="spellEnd"/>
+      <w:r>
+        <w:rPr>
+          <w:sz w:val="24"/>
+          <w:szCs w:val="24"/>
+        </w:rPr>
+        <w:t>.</w:t>
+      </w:r>
+    </w:p>
+    <w:p>
+      <w:pPr>
+        <w:jc w:val="both"/>
+        <w:rPr>
+          <w:sz w:val="24"/>
+          <w:szCs w:val="24"/>
+        </w:rPr>
+      </w:pPr>
+      <w:r>
+        <w:rPr>
+          <w:sz w:val="24"/>
+          <w:szCs w:val="24"/>
+        </w:rPr>
+        <w:t xml:space="preserve">        </w:t>
+      </w:r>
+      <w:r>
+        <w:rPr>
+          <w:sz w:val="24"/>
+          <w:szCs w:val="24"/>
+        </w:rPr>
+        <w:t xml:space="preserve">Uma pequena </w:t>
+      </w:r>
+      <w:proofErr w:type="spellStart"/>
+      <w:r>
+        <w:rPr>
+          <w:i/>
+          <w:iCs/>
+          <w:sz w:val="24"/>
+          <w:szCs w:val="24"/>
+        </w:rPr>
+        <w:t>interactive</w:t>
+      </w:r>
+      <w:proofErr w:type="spellEnd"/>
+      <w:r>
+        <w:rPr>
+          <w:i/>
+          <w:iCs/>
+          <w:sz w:val="24"/>
+          <w:szCs w:val="24"/>
+        </w:rPr>
+        <w:t xml:space="preserve"> </w:t>
+      </w:r>
+      <w:proofErr w:type="spellStart"/>
+      <w:r>
+        <w:rPr>
+          <w:i/>
+          <w:iCs/>
+          <w:sz w:val="24"/>
+          <w:szCs w:val="24"/>
+        </w:rPr>
+        <w:t>story</w:t>
+      </w:r>
+      <w:proofErr w:type="spellEnd"/>
+      <w:r>
+        <w:rPr>
+          <w:sz w:val="24"/>
+          <w:szCs w:val="24"/>
+        </w:rPr>
+        <w:t xml:space="preserve"> disponibilizada na </w:t>
+      </w:r>
+      <w:proofErr w:type="spellStart"/>
+      <w:r>
+        <w:rPr>
+          <w:sz w:val="24"/>
+          <w:szCs w:val="24"/>
+        </w:rPr>
+        <w:t>Steam</w:t>
+      </w:r>
+      <w:proofErr w:type="spellEnd"/>
+      <w:r>
+        <w:rPr>
+          <w:sz w:val="24"/>
+          <w:szCs w:val="24"/>
+        </w:rPr>
+        <w:t xml:space="preserve">, este jogo foca na amizade entre duas raparigas, as suas emoções e constrangimentos. É uma narrativa focada no romance, terror e </w:t>
+      </w:r>
+      <w:r>
+        <w:rPr>
+          <w:i/>
+          <w:iCs/>
+          <w:sz w:val="24"/>
+          <w:szCs w:val="24"/>
+        </w:rPr>
+        <w:t>memes</w:t>
+      </w:r>
+      <w:r>
+        <w:rPr>
+          <w:sz w:val="24"/>
+          <w:szCs w:val="24"/>
+        </w:rPr>
+        <w:t xml:space="preserve">, publicada no ano de 2019 e elaborado pela desenvolvedora </w:t>
+      </w:r>
+      <w:proofErr w:type="spellStart"/>
+      <w:r>
+        <w:rPr>
+          <w:sz w:val="24"/>
+          <w:szCs w:val="24"/>
+        </w:rPr>
+        <w:t>Angela</w:t>
+      </w:r>
+      <w:proofErr w:type="spellEnd"/>
+      <w:r>
+        <w:rPr>
+          <w:sz w:val="24"/>
+          <w:szCs w:val="24"/>
+        </w:rPr>
+        <w:t xml:space="preserve"> </w:t>
+      </w:r>
+      <w:proofErr w:type="spellStart"/>
+      <w:r>
+        <w:rPr>
+          <w:sz w:val="24"/>
+          <w:szCs w:val="24"/>
+        </w:rPr>
+        <w:t>He</w:t>
+      </w:r>
+      <w:proofErr w:type="spellEnd"/>
+      <w:r>
+        <w:rPr>
+          <w:sz w:val="24"/>
+          <w:szCs w:val="24"/>
+        </w:rPr>
+        <w:t>, mulher de 23 anos.</w:t>
+      </w:r>
+      <w:r>
+        <w:rPr>
+          <w:sz w:val="24"/>
+          <w:szCs w:val="24"/>
+        </w:rPr>
+        <w:t xml:space="preserve"> </w:t>
+      </w:r>
+      <w:r>
+        <w:rPr>
+          <w:sz w:val="24"/>
+          <w:szCs w:val="24"/>
+        </w:rPr>
+        <w:t>Um jogo de apontar e clicar baseado em escolhas que podem levar a diferentes finais!</w:t>
+      </w:r>
+    </w:p>
+    <w:p>
+      <w:pPr>
+        <w:jc w:val="center"/>
         <w:rPr>
           <w:color w:val="C00000"/>
           <w:sz w:val="24"/>
           <w:szCs w:val="24"/>
         </w:rPr>
       </w:pPr>
-    </w:p>
-    <w:p>
-      <w:pPr>
-        <w:jc w:val="both"/>
+      <w:r>
         <w:rPr>
           <w:color w:val="C00000"/>
           <w:sz w:val="24"/>
           <w:szCs w:val="24"/>
         </w:rPr>
-      </w:pPr>
-    </w:p>
-    <w:p>
-      <w:pPr>
-        <w:jc w:val="both"/>
+        <w:drawing>
+          <wp:inline distT="0" distB="0" distL="0" distR="0" wp14:anchorId="3AFA72BF" wp14:editId="1F440042">
+            <wp:extent cx="5363157" cy="2827019"/>
+            <wp:effectExtent l="0" t="0" r="0" b="0"/>
+            <wp:docPr id="7" name="Picture 7"/>
+            <wp:cNvGraphicFramePr>
+              <a:graphicFrameLocks xmlns:a="http://schemas.openxmlformats.org/drawingml/2006/main" noChangeAspect="1"/>
+            </wp:cNvGraphicFramePr>
+            <a:graphic xmlns:a="http://schemas.openxmlformats.org/drawingml/2006/main">
+              <a:graphicData uri="http://schemas.openxmlformats.org/drawingml/2006/picture">
+                <pic:pic xmlns:pic="http://schemas.openxmlformats.org/drawingml/2006/picture">
+                  <pic:nvPicPr>
+                    <pic:cNvPr id="1" name=""/>
+                    <pic:cNvPicPr/>
+                  </pic:nvPicPr>
+                  <pic:blipFill>
+                    <a:blip r:embed="rId15"/>
+                    <a:stretch>
+                      <a:fillRect/>
+                    </a:stretch>
+                  </pic:blipFill>
+                  <pic:spPr>
+                    <a:xfrm>
+                      <a:off x="0" y="0"/>
+                      <a:ext cx="5371170" cy="2831243"/>
+                    </a:xfrm>
+                    <a:prstGeom prst="rect">
+                      <a:avLst/>
+                    </a:prstGeom>
+                  </pic:spPr>
+                </pic:pic>
+              </a:graphicData>
+            </a:graphic>
+          </wp:inline>
+        </w:drawing>
+      </w:r>
+    </w:p>
+    <w:p>
+      <w:pPr>
+        <w:jc w:val="both"/>
+        <w:rPr>
+          <w:i/>
+          <w:iCs/>
+          <w:sz w:val="24"/>
+          <w:szCs w:val="24"/>
+        </w:rPr>
+      </w:pPr>
+      <w:r>
+        <w:rPr>
+          <w:sz w:val="24"/>
+          <w:szCs w:val="24"/>
+        </w:rPr>
+        <w:t xml:space="preserve">Fig.1 - Exemplo de situação de </w:t>
+      </w:r>
+      <w:proofErr w:type="spellStart"/>
+      <w:r>
+        <w:rPr>
+          <w:i/>
+          <w:iCs/>
+          <w:sz w:val="24"/>
+          <w:szCs w:val="24"/>
+        </w:rPr>
+        <w:t>point-and-click</w:t>
+      </w:r>
+      <w:proofErr w:type="spellEnd"/>
+      <w:r>
+        <w:rPr>
+          <w:i/>
+          <w:iCs/>
+          <w:sz w:val="24"/>
+          <w:szCs w:val="24"/>
+        </w:rPr>
+        <w:t xml:space="preserve"> </w:t>
+      </w:r>
+      <w:r>
+        <w:rPr>
+          <w:sz w:val="24"/>
+          <w:szCs w:val="24"/>
+        </w:rPr>
+        <w:t xml:space="preserve">em </w:t>
+      </w:r>
+      <w:proofErr w:type="spellStart"/>
+      <w:r>
+        <w:rPr>
+          <w:i/>
+          <w:iCs/>
+          <w:sz w:val="24"/>
+          <w:szCs w:val="24"/>
+        </w:rPr>
+        <w:t>missed</w:t>
+      </w:r>
+      <w:proofErr w:type="spellEnd"/>
+      <w:r>
+        <w:rPr>
+          <w:i/>
+          <w:iCs/>
+          <w:sz w:val="24"/>
+          <w:szCs w:val="24"/>
+        </w:rPr>
+        <w:t xml:space="preserve"> </w:t>
+      </w:r>
+      <w:proofErr w:type="spellStart"/>
+      <w:r>
+        <w:rPr>
+          <w:i/>
+          <w:iCs/>
+          <w:sz w:val="24"/>
+          <w:szCs w:val="24"/>
+        </w:rPr>
+        <w:t>messages</w:t>
+      </w:r>
+      <w:proofErr w:type="spellEnd"/>
+      <w:r>
+        <w:rPr>
+          <w:i/>
+          <w:iCs/>
+          <w:sz w:val="24"/>
+          <w:szCs w:val="24"/>
+        </w:rPr>
+        <w:t>.</w:t>
+      </w:r>
+    </w:p>
+    <w:p>
+      <w:pPr>
+        <w:jc w:val="both"/>
+        <w:rPr>
+          <w:sz w:val="24"/>
+          <w:szCs w:val="24"/>
+        </w:rPr>
+      </w:pPr>
+    </w:p>
+    <w:p>
+      <w:pPr>
+        <w:jc w:val="center"/>
         <w:rPr>
           <w:color w:val="C00000"/>
           <w:sz w:val="24"/>
           <w:szCs w:val="24"/>
         </w:rPr>
       </w:pPr>
-    </w:p>
-    <w:p>
-      <w:pPr>
-        <w:jc w:val="both"/>
-        <w:rPr>
+      <w:r>
+        <w:rPr>
+          <w:noProof/>
           <w:color w:val="C00000"/>
           <w:sz w:val="24"/>
           <w:szCs w:val="24"/>
         </w:rPr>
-      </w:pPr>
+        <w:drawing>
+          <wp:inline distT="0" distB="0" distL="0" distR="0" wp14:anchorId="01413601" wp14:editId="7AEC2AB7">
+            <wp:extent cx="5362575" cy="2993909"/>
+            <wp:effectExtent l="0" t="0" r="0" b="0"/>
+            <wp:docPr id="8" name="Picture 8"/>
+            <wp:cNvGraphicFramePr>
+              <a:graphicFrameLocks xmlns:a="http://schemas.openxmlformats.org/drawingml/2006/main" noChangeAspect="1"/>
+            </wp:cNvGraphicFramePr>
+            <a:graphic xmlns:a="http://schemas.openxmlformats.org/drawingml/2006/main">
+              <a:graphicData uri="http://schemas.openxmlformats.org/drawingml/2006/picture">
+                <pic:pic xmlns:pic="http://schemas.openxmlformats.org/drawingml/2006/picture">
+                  <pic:nvPicPr>
+                    <pic:cNvPr id="0" name="Picture 2"/>
+                    <pic:cNvPicPr>
+                      <a:picLocks noChangeAspect="1" noChangeArrowheads="1"/>
+                    </pic:cNvPicPr>
+                  </pic:nvPicPr>
+                  <pic:blipFill>
+                    <a:blip r:embed="rId16">
+                      <a:extLst>
+                        <a:ext uri="{28A0092B-C50C-407E-A947-70E740481C1C}">
+                          <a14:useLocalDpi xmlns:a14="http://schemas.microsoft.com/office/drawing/2010/main" val="0"/>
+                        </a:ext>
+                      </a:extLst>
+                    </a:blip>
+                    <a:srcRect/>
+                    <a:stretch>
+                      <a:fillRect/>
+                    </a:stretch>
+                  </pic:blipFill>
+                  <pic:spPr bwMode="auto">
+                    <a:xfrm>
+                      <a:off x="0" y="0"/>
+                      <a:ext cx="5373553" cy="3000038"/>
+                    </a:xfrm>
+                    <a:prstGeom prst="rect">
+                      <a:avLst/>
+                    </a:prstGeom>
+                    <a:noFill/>
+                  </pic:spPr>
+                </pic:pic>
+              </a:graphicData>
+            </a:graphic>
+          </wp:inline>
+        </w:drawing>
+      </w:r>
+    </w:p>
+    <w:p>
+      <w:pPr>
+        <w:jc w:val="center"/>
+        <w:rPr>
+          <w:sz w:val="24"/>
+          <w:szCs w:val="24"/>
+        </w:rPr>
+      </w:pPr>
+      <w:r>
+        <w:rPr>
+          <w:sz w:val="24"/>
+          <w:szCs w:val="24"/>
+        </w:rPr>
+        <w:lastRenderedPageBreak/>
+        <w:t xml:space="preserve">Fig.2 - Diálogo de múltipla escolha em </w:t>
+      </w:r>
+      <w:proofErr w:type="spellStart"/>
+      <w:r>
+        <w:rPr>
+          <w:i/>
+          <w:iCs/>
+          <w:sz w:val="24"/>
+          <w:szCs w:val="24"/>
+        </w:rPr>
+        <w:t>missed</w:t>
+      </w:r>
+      <w:proofErr w:type="spellEnd"/>
+      <w:r>
+        <w:rPr>
+          <w:i/>
+          <w:iCs/>
+          <w:sz w:val="24"/>
+          <w:szCs w:val="24"/>
+        </w:rPr>
+        <w:t xml:space="preserve"> </w:t>
+      </w:r>
+      <w:proofErr w:type="spellStart"/>
+      <w:r>
+        <w:rPr>
+          <w:i/>
+          <w:iCs/>
+          <w:sz w:val="24"/>
+          <w:szCs w:val="24"/>
+        </w:rPr>
+        <w:t>messages</w:t>
+      </w:r>
+      <w:proofErr w:type="spellEnd"/>
+      <w:r>
+        <w:rPr>
+          <w:i/>
+          <w:iCs/>
+          <w:sz w:val="24"/>
+          <w:szCs w:val="24"/>
+        </w:rPr>
+        <w:t>.</w:t>
+      </w:r>
+    </w:p>
+    <w:p>
+      <w:pPr>
+        <w:pStyle w:val="ListParagraph"/>
+        <w:numPr>
+          <w:ilvl w:val="1"/>
+          <w:numId w:val="7"/>
+        </w:numPr>
+        <w:rPr>
+          <w:sz w:val="24"/>
+          <w:szCs w:val="24"/>
+        </w:rPr>
+      </w:pPr>
+      <w:proofErr w:type="spellStart"/>
+      <w:r>
+        <w:rPr>
+          <w:i/>
+          <w:iCs/>
+          <w:sz w:val="24"/>
+          <w:szCs w:val="24"/>
+        </w:rPr>
+        <w:t>The</w:t>
+      </w:r>
+      <w:proofErr w:type="spellEnd"/>
+      <w:r>
+        <w:rPr>
+          <w:i/>
+          <w:iCs/>
+          <w:sz w:val="24"/>
+          <w:szCs w:val="24"/>
+        </w:rPr>
+        <w:t xml:space="preserve"> </w:t>
+      </w:r>
+      <w:proofErr w:type="spellStart"/>
+      <w:r>
+        <w:rPr>
+          <w:i/>
+          <w:iCs/>
+          <w:sz w:val="24"/>
+          <w:szCs w:val="24"/>
+        </w:rPr>
+        <w:t>Wolf</w:t>
+      </w:r>
+      <w:proofErr w:type="spellEnd"/>
+      <w:r>
+        <w:rPr>
+          <w:i/>
+          <w:iCs/>
+          <w:sz w:val="24"/>
+          <w:szCs w:val="24"/>
+        </w:rPr>
+        <w:t xml:space="preserve"> </w:t>
+      </w:r>
+      <w:proofErr w:type="spellStart"/>
+      <w:r>
+        <w:rPr>
+          <w:i/>
+          <w:iCs/>
+          <w:sz w:val="24"/>
+          <w:szCs w:val="24"/>
+        </w:rPr>
+        <w:t>Among</w:t>
+      </w:r>
+      <w:proofErr w:type="spellEnd"/>
+      <w:r>
+        <w:rPr>
+          <w:i/>
+          <w:iCs/>
+          <w:sz w:val="24"/>
+          <w:szCs w:val="24"/>
+        </w:rPr>
+        <w:t xml:space="preserve"> Us</w:t>
+      </w:r>
+    </w:p>
+    <w:p>
+      <w:pPr>
+        <w:rPr>
+          <w:sz w:val="24"/>
+          <w:szCs w:val="24"/>
+        </w:rPr>
+      </w:pPr>
+      <w:r>
+        <w:rPr>
+          <w:sz w:val="24"/>
+          <w:szCs w:val="24"/>
+        </w:rPr>
+        <w:t xml:space="preserve">        </w:t>
+      </w:r>
+      <w:proofErr w:type="spellStart"/>
+      <w:r>
+        <w:rPr>
+          <w:i/>
+          <w:iCs/>
+          <w:sz w:val="24"/>
+          <w:szCs w:val="24"/>
+        </w:rPr>
+        <w:t>The</w:t>
+      </w:r>
+      <w:proofErr w:type="spellEnd"/>
+      <w:r>
+        <w:rPr>
+          <w:i/>
+          <w:iCs/>
+          <w:sz w:val="24"/>
+          <w:szCs w:val="24"/>
+        </w:rPr>
+        <w:t xml:space="preserve"> </w:t>
+      </w:r>
+      <w:proofErr w:type="spellStart"/>
+      <w:r>
+        <w:rPr>
+          <w:i/>
+          <w:iCs/>
+          <w:sz w:val="24"/>
+          <w:szCs w:val="24"/>
+        </w:rPr>
+        <w:t>Wolf</w:t>
+      </w:r>
+      <w:proofErr w:type="spellEnd"/>
+      <w:r>
+        <w:rPr>
+          <w:i/>
+          <w:iCs/>
+          <w:sz w:val="24"/>
+          <w:szCs w:val="24"/>
+        </w:rPr>
+        <w:t xml:space="preserve"> </w:t>
+      </w:r>
+      <w:proofErr w:type="spellStart"/>
+      <w:r>
+        <w:rPr>
+          <w:i/>
+          <w:iCs/>
+          <w:sz w:val="24"/>
+          <w:szCs w:val="24"/>
+        </w:rPr>
+        <w:t>Among</w:t>
+      </w:r>
+      <w:proofErr w:type="spellEnd"/>
+      <w:r>
+        <w:rPr>
+          <w:i/>
+          <w:iCs/>
+          <w:sz w:val="24"/>
+          <w:szCs w:val="24"/>
+        </w:rPr>
+        <w:t xml:space="preserve"> Us</w:t>
+      </w:r>
+      <w:r>
+        <w:rPr>
+          <w:sz w:val="24"/>
+          <w:szCs w:val="24"/>
+        </w:rPr>
+        <w:t xml:space="preserve"> é um </w:t>
+      </w:r>
+      <w:r>
+        <w:rPr>
+          <w:sz w:val="24"/>
+          <w:szCs w:val="24"/>
+        </w:rPr>
+        <w:t>videojogo</w:t>
+      </w:r>
+      <w:r>
+        <w:rPr>
+          <w:sz w:val="24"/>
+          <w:szCs w:val="24"/>
+        </w:rPr>
+        <w:t xml:space="preserve"> episódico d</w:t>
+      </w:r>
+      <w:r>
+        <w:rPr>
+          <w:sz w:val="24"/>
+          <w:szCs w:val="24"/>
+        </w:rPr>
+        <w:t>o género de</w:t>
+      </w:r>
+      <w:r>
+        <w:rPr>
+          <w:sz w:val="24"/>
+          <w:szCs w:val="24"/>
+        </w:rPr>
+        <w:t xml:space="preserve"> aventura do tipo </w:t>
+      </w:r>
+      <w:proofErr w:type="spellStart"/>
+      <w:r>
+        <w:rPr>
+          <w:i/>
+          <w:iCs/>
+          <w:sz w:val="24"/>
+          <w:szCs w:val="24"/>
+        </w:rPr>
+        <w:t>point-and-</w:t>
+      </w:r>
+      <w:r>
+        <w:rPr>
+          <w:i/>
+          <w:iCs/>
+          <w:sz w:val="24"/>
+          <w:szCs w:val="24"/>
+        </w:rPr>
+        <w:t>click</w:t>
+      </w:r>
+      <w:proofErr w:type="spellEnd"/>
+      <w:r>
+        <w:rPr>
+          <w:i/>
+          <w:iCs/>
+          <w:sz w:val="24"/>
+          <w:szCs w:val="24"/>
+        </w:rPr>
+        <w:t xml:space="preserve">, </w:t>
+      </w:r>
+      <w:r>
+        <w:rPr>
+          <w:i/>
+          <w:iCs/>
+          <w:sz w:val="24"/>
+          <w:szCs w:val="24"/>
+        </w:rPr>
+        <w:t>desenvolvido</w:t>
+      </w:r>
+      <w:r>
+        <w:rPr>
+          <w:sz w:val="24"/>
+          <w:szCs w:val="24"/>
+        </w:rPr>
+        <w:t xml:space="preserve"> pela </w:t>
+      </w:r>
+      <w:proofErr w:type="spellStart"/>
+      <w:r>
+        <w:rPr>
+          <w:sz w:val="24"/>
+          <w:szCs w:val="24"/>
+        </w:rPr>
+        <w:t>Telltale</w:t>
+      </w:r>
+      <w:proofErr w:type="spellEnd"/>
+      <w:r>
+        <w:rPr>
+          <w:sz w:val="24"/>
+          <w:szCs w:val="24"/>
+        </w:rPr>
+        <w:t xml:space="preserve"> Games</w:t>
+      </w:r>
+      <w:r>
+        <w:rPr>
+          <w:sz w:val="24"/>
+          <w:szCs w:val="24"/>
+        </w:rPr>
+        <w:t xml:space="preserve"> e publicado em 2013</w:t>
+      </w:r>
+      <w:r>
+        <w:rPr>
+          <w:sz w:val="24"/>
+          <w:szCs w:val="24"/>
+        </w:rPr>
+        <w:t xml:space="preserve">. O jogo </w:t>
+      </w:r>
+      <w:r>
+        <w:rPr>
+          <w:sz w:val="24"/>
+          <w:szCs w:val="24"/>
+        </w:rPr>
+        <w:t>ocorre num</w:t>
+      </w:r>
+      <w:r>
+        <w:rPr>
+          <w:sz w:val="24"/>
+          <w:szCs w:val="24"/>
+        </w:rPr>
+        <w:t xml:space="preserve"> mundo onde todos os personagens de contos de fadas e folclore são reais e vivem entre </w:t>
+      </w:r>
+      <w:r>
+        <w:rPr>
+          <w:sz w:val="24"/>
+          <w:szCs w:val="24"/>
+        </w:rPr>
+        <w:t>os humanos</w:t>
+      </w:r>
+      <w:r>
+        <w:rPr>
+          <w:sz w:val="24"/>
+          <w:szCs w:val="24"/>
+        </w:rPr>
+        <w:t xml:space="preserve">, </w:t>
+      </w:r>
+      <w:r>
+        <w:rPr>
+          <w:sz w:val="24"/>
+          <w:szCs w:val="24"/>
+        </w:rPr>
+        <w:t>adotando a sua anatomia graças a uma poção especial</w:t>
+      </w:r>
+      <w:r>
+        <w:rPr>
+          <w:sz w:val="24"/>
+          <w:szCs w:val="24"/>
+        </w:rPr>
+        <w:t xml:space="preserve">. O jogador assume o papel de </w:t>
+      </w:r>
+      <w:proofErr w:type="spellStart"/>
+      <w:r>
+        <w:rPr>
+          <w:sz w:val="24"/>
+          <w:szCs w:val="24"/>
+        </w:rPr>
+        <w:t>Bigby</w:t>
+      </w:r>
+      <w:proofErr w:type="spellEnd"/>
+      <w:r>
+        <w:rPr>
+          <w:sz w:val="24"/>
+          <w:szCs w:val="24"/>
+        </w:rPr>
+        <w:t xml:space="preserve"> </w:t>
+      </w:r>
+      <w:proofErr w:type="spellStart"/>
+      <w:r>
+        <w:rPr>
+          <w:sz w:val="24"/>
+          <w:szCs w:val="24"/>
+        </w:rPr>
+        <w:t>Wolf</w:t>
+      </w:r>
+      <w:proofErr w:type="spellEnd"/>
+      <w:r>
+        <w:rPr>
+          <w:sz w:val="24"/>
+          <w:szCs w:val="24"/>
+        </w:rPr>
+        <w:t xml:space="preserve">, o xerife de </w:t>
+      </w:r>
+      <w:proofErr w:type="spellStart"/>
+      <w:r>
+        <w:rPr>
+          <w:sz w:val="24"/>
+          <w:szCs w:val="24"/>
+        </w:rPr>
+        <w:t>Fabletown</w:t>
+      </w:r>
+      <w:proofErr w:type="spellEnd"/>
+      <w:r>
+        <w:rPr>
+          <w:sz w:val="24"/>
+          <w:szCs w:val="24"/>
+        </w:rPr>
+        <w:t xml:space="preserve">, uma comunidade oculta dessas "fábulas" na moderna cidade de Nova York. </w:t>
+      </w:r>
+      <w:r>
+        <w:rPr>
+          <w:sz w:val="24"/>
+          <w:szCs w:val="24"/>
+        </w:rPr>
+        <w:t>Este</w:t>
+      </w:r>
+      <w:r>
+        <w:rPr>
+          <w:sz w:val="24"/>
+          <w:szCs w:val="24"/>
+        </w:rPr>
+        <w:t xml:space="preserve"> deve investigar um caso de assassinato enquanto também lida com as tensões políticas dentro da comunidade. À medida que o jogador avança na história, ele fará escolhas que afetarão o resultado do jogo. </w:t>
+      </w:r>
+    </w:p>
+    <w:p>
+      <w:pPr>
+        <w:jc w:val="center"/>
+        <w:rPr>
+          <w:sz w:val="24"/>
+          <w:szCs w:val="24"/>
+        </w:rPr>
+      </w:pPr>
+      <w:r>
+        <w:rPr>
+          <w:sz w:val="24"/>
+          <w:szCs w:val="24"/>
+        </w:rPr>
+        <w:drawing>
+          <wp:inline distT="0" distB="0" distL="0" distR="0" wp14:anchorId="27AC2689" wp14:editId="12197A24">
+            <wp:extent cx="4427220" cy="2284775"/>
+            <wp:effectExtent l="0" t="0" r="0" b="1270"/>
+            <wp:docPr id="9" name="Picture 9"/>
+            <wp:cNvGraphicFramePr>
+              <a:graphicFrameLocks xmlns:a="http://schemas.openxmlformats.org/drawingml/2006/main" noChangeAspect="1"/>
+            </wp:cNvGraphicFramePr>
+            <a:graphic xmlns:a="http://schemas.openxmlformats.org/drawingml/2006/main">
+              <a:graphicData uri="http://schemas.openxmlformats.org/drawingml/2006/picture">
+                <pic:pic xmlns:pic="http://schemas.openxmlformats.org/drawingml/2006/picture">
+                  <pic:nvPicPr>
+                    <pic:cNvPr id="1" name=""/>
+                    <pic:cNvPicPr/>
+                  </pic:nvPicPr>
+                  <pic:blipFill>
+                    <a:blip r:embed="rId17"/>
+                    <a:stretch>
+                      <a:fillRect/>
+                    </a:stretch>
+                  </pic:blipFill>
+                  <pic:spPr>
+                    <a:xfrm>
+                      <a:off x="0" y="0"/>
+                      <a:ext cx="4443761" cy="2293311"/>
+                    </a:xfrm>
+                    <a:prstGeom prst="rect">
+                      <a:avLst/>
+                    </a:prstGeom>
+                  </pic:spPr>
+                </pic:pic>
+              </a:graphicData>
+            </a:graphic>
+          </wp:inline>
+        </w:drawing>
+      </w:r>
+    </w:p>
+    <w:p>
+      <w:pPr>
+        <w:jc w:val="center"/>
+        <w:rPr>
+          <w:sz w:val="24"/>
+          <w:szCs w:val="24"/>
+        </w:rPr>
+      </w:pPr>
+      <w:r>
+        <w:rPr>
+          <w:sz w:val="24"/>
+          <w:szCs w:val="24"/>
+        </w:rPr>
+        <w:t xml:space="preserve">Fig.3 - Exemplo de situação de apontar e clicar em </w:t>
+      </w:r>
+      <w:proofErr w:type="spellStart"/>
+      <w:r>
+        <w:rPr>
+          <w:i/>
+          <w:iCs/>
+          <w:sz w:val="24"/>
+          <w:szCs w:val="24"/>
+        </w:rPr>
+        <w:t>The</w:t>
+      </w:r>
+      <w:proofErr w:type="spellEnd"/>
+      <w:r>
+        <w:rPr>
+          <w:i/>
+          <w:iCs/>
+          <w:sz w:val="24"/>
+          <w:szCs w:val="24"/>
+        </w:rPr>
+        <w:t xml:space="preserve"> </w:t>
+      </w:r>
+      <w:proofErr w:type="spellStart"/>
+      <w:r>
+        <w:rPr>
+          <w:i/>
+          <w:iCs/>
+          <w:sz w:val="24"/>
+          <w:szCs w:val="24"/>
+        </w:rPr>
+        <w:t>Wolf</w:t>
+      </w:r>
+      <w:proofErr w:type="spellEnd"/>
+      <w:r>
+        <w:rPr>
+          <w:i/>
+          <w:iCs/>
+          <w:sz w:val="24"/>
+          <w:szCs w:val="24"/>
+        </w:rPr>
+        <w:t xml:space="preserve"> </w:t>
+      </w:r>
+      <w:proofErr w:type="spellStart"/>
+      <w:r>
+        <w:rPr>
+          <w:i/>
+          <w:iCs/>
+          <w:sz w:val="24"/>
+          <w:szCs w:val="24"/>
+        </w:rPr>
+        <w:t>Among</w:t>
+      </w:r>
+      <w:proofErr w:type="spellEnd"/>
+      <w:r>
+        <w:rPr>
+          <w:i/>
+          <w:iCs/>
+          <w:sz w:val="24"/>
+          <w:szCs w:val="24"/>
+        </w:rPr>
+        <w:t xml:space="preserve"> Us</w:t>
+      </w:r>
     </w:p>
     <w:p>
       <w:pPr>
@@ -4266,69 +5594,691 @@
     </w:p>
     <w:p>
       <w:pPr>
-        <w:jc w:val="both"/>
+        <w:jc w:val="center"/>
         <w:rPr>
           <w:color w:val="C00000"/>
           <w:sz w:val="24"/>
           <w:szCs w:val="24"/>
         </w:rPr>
       </w:pPr>
-    </w:p>
-    <w:p>
-      <w:pPr>
-        <w:jc w:val="both"/>
-        <w:rPr>
+      <w:r>
+        <w:rPr>
+          <w:noProof/>
           <w:color w:val="C00000"/>
           <w:sz w:val="24"/>
           <w:szCs w:val="24"/>
         </w:rPr>
-      </w:pPr>
-    </w:p>
-    <w:p>
-      <w:pPr>
-        <w:jc w:val="both"/>
+        <w:drawing>
+          <wp:inline distT="0" distB="0" distL="0" distR="0" wp14:anchorId="716A59DC" wp14:editId="7AF1B260">
+            <wp:extent cx="4762500" cy="2594431"/>
+            <wp:effectExtent l="0" t="0" r="0" b="0"/>
+            <wp:docPr id="10" name="Picture 10"/>
+            <wp:cNvGraphicFramePr>
+              <a:graphicFrameLocks xmlns:a="http://schemas.openxmlformats.org/drawingml/2006/main" noChangeAspect="1"/>
+            </wp:cNvGraphicFramePr>
+            <a:graphic xmlns:a="http://schemas.openxmlformats.org/drawingml/2006/main">
+              <a:graphicData uri="http://schemas.openxmlformats.org/drawingml/2006/picture">
+                <pic:pic xmlns:pic="http://schemas.openxmlformats.org/drawingml/2006/picture">
+                  <pic:nvPicPr>
+                    <pic:cNvPr id="0" name="Picture 3"/>
+                    <pic:cNvPicPr>
+                      <a:picLocks noChangeAspect="1" noChangeArrowheads="1"/>
+                    </pic:cNvPicPr>
+                  </pic:nvPicPr>
+                  <pic:blipFill>
+                    <a:blip r:embed="rId18">
+                      <a:extLst>
+                        <a:ext uri="{28A0092B-C50C-407E-A947-70E740481C1C}">
+                          <a14:useLocalDpi xmlns:a14="http://schemas.microsoft.com/office/drawing/2010/main" val="0"/>
+                        </a:ext>
+                      </a:extLst>
+                    </a:blip>
+                    <a:srcRect/>
+                    <a:stretch>
+                      <a:fillRect/>
+                    </a:stretch>
+                  </pic:blipFill>
+                  <pic:spPr bwMode="auto">
+                    <a:xfrm>
+                      <a:off x="0" y="0"/>
+                      <a:ext cx="4802695" cy="2616328"/>
+                    </a:xfrm>
+                    <a:prstGeom prst="rect">
+                      <a:avLst/>
+                    </a:prstGeom>
+                    <a:noFill/>
+                  </pic:spPr>
+                </pic:pic>
+              </a:graphicData>
+            </a:graphic>
+          </wp:inline>
+        </w:drawing>
+      </w:r>
+    </w:p>
+    <w:p>
+      <w:pPr>
+        <w:jc w:val="both"/>
+        <w:rPr>
+          <w:sz w:val="24"/>
+          <w:szCs w:val="24"/>
+        </w:rPr>
+      </w:pPr>
+      <w:r>
+        <w:rPr>
+          <w:sz w:val="24"/>
+          <w:szCs w:val="24"/>
+        </w:rPr>
+        <w:t xml:space="preserve">Fig.4 - Situação de resposta de múltipla escolha em </w:t>
+      </w:r>
+      <w:proofErr w:type="spellStart"/>
+      <w:r>
+        <w:rPr>
+          <w:i/>
+          <w:iCs/>
+          <w:sz w:val="24"/>
+          <w:szCs w:val="24"/>
+        </w:rPr>
+        <w:t>The</w:t>
+      </w:r>
+      <w:proofErr w:type="spellEnd"/>
+      <w:r>
+        <w:rPr>
+          <w:i/>
+          <w:iCs/>
+          <w:sz w:val="24"/>
+          <w:szCs w:val="24"/>
+        </w:rPr>
+        <w:t xml:space="preserve"> </w:t>
+      </w:r>
+      <w:proofErr w:type="spellStart"/>
+      <w:r>
+        <w:rPr>
+          <w:i/>
+          <w:iCs/>
+          <w:sz w:val="24"/>
+          <w:szCs w:val="24"/>
+        </w:rPr>
+        <w:t>Wolf</w:t>
+      </w:r>
+      <w:proofErr w:type="spellEnd"/>
+      <w:r>
+        <w:rPr>
+          <w:i/>
+          <w:iCs/>
+          <w:sz w:val="24"/>
+          <w:szCs w:val="24"/>
+        </w:rPr>
+        <w:t xml:space="preserve"> </w:t>
+      </w:r>
+      <w:proofErr w:type="spellStart"/>
+      <w:r>
+        <w:rPr>
+          <w:i/>
+          <w:iCs/>
+          <w:sz w:val="24"/>
+          <w:szCs w:val="24"/>
+        </w:rPr>
+        <w:t>Among</w:t>
+      </w:r>
+      <w:proofErr w:type="spellEnd"/>
+      <w:r>
+        <w:rPr>
+          <w:i/>
+          <w:iCs/>
+          <w:sz w:val="24"/>
+          <w:szCs w:val="24"/>
+        </w:rPr>
+        <w:t xml:space="preserve"> Us</w:t>
+      </w:r>
+    </w:p>
+    <w:p>
+      <w:pPr>
+        <w:pStyle w:val="ListParagraph"/>
+        <w:numPr>
+          <w:ilvl w:val="1"/>
+          <w:numId w:val="7"/>
+        </w:numPr>
+        <w:jc w:val="both"/>
+        <w:rPr>
+          <w:sz w:val="24"/>
+          <w:szCs w:val="24"/>
+        </w:rPr>
+      </w:pPr>
+      <w:r>
+        <w:rPr>
+          <w:i/>
+          <w:iCs/>
+          <w:sz w:val="24"/>
+          <w:szCs w:val="24"/>
+        </w:rPr>
+        <w:lastRenderedPageBreak/>
+        <w:t xml:space="preserve">Detroit: </w:t>
+      </w:r>
+      <w:proofErr w:type="spellStart"/>
+      <w:r>
+        <w:rPr>
+          <w:i/>
+          <w:iCs/>
+          <w:sz w:val="24"/>
+          <w:szCs w:val="24"/>
+        </w:rPr>
+        <w:t>Become</w:t>
+      </w:r>
+      <w:proofErr w:type="spellEnd"/>
+      <w:r>
+        <w:rPr>
+          <w:i/>
+          <w:iCs/>
+          <w:sz w:val="24"/>
+          <w:szCs w:val="24"/>
+        </w:rPr>
+        <w:t xml:space="preserve"> </w:t>
+      </w:r>
+      <w:proofErr w:type="spellStart"/>
+      <w:r>
+        <w:rPr>
+          <w:i/>
+          <w:iCs/>
+          <w:sz w:val="24"/>
+          <w:szCs w:val="24"/>
+        </w:rPr>
+        <w:t>Human</w:t>
+      </w:r>
+      <w:proofErr w:type="spellEnd"/>
+    </w:p>
+    <w:p>
+      <w:pPr>
+        <w:jc w:val="both"/>
+        <w:rPr>
+          <w:sz w:val="24"/>
+          <w:szCs w:val="24"/>
+        </w:rPr>
+      </w:pPr>
+      <w:r>
+        <w:rPr>
+          <w:sz w:val="24"/>
+          <w:szCs w:val="24"/>
+        </w:rPr>
+        <w:t xml:space="preserve">        </w:t>
+      </w:r>
+      <w:r>
+        <w:rPr>
+          <w:i/>
+          <w:iCs/>
+          <w:sz w:val="24"/>
+          <w:szCs w:val="24"/>
+        </w:rPr>
+        <w:t xml:space="preserve">Detroit: </w:t>
+      </w:r>
+      <w:proofErr w:type="spellStart"/>
+      <w:r>
+        <w:rPr>
+          <w:i/>
+          <w:iCs/>
+          <w:sz w:val="24"/>
+          <w:szCs w:val="24"/>
+        </w:rPr>
+        <w:t>Become</w:t>
+      </w:r>
+      <w:proofErr w:type="spellEnd"/>
+      <w:r>
+        <w:rPr>
+          <w:i/>
+          <w:iCs/>
+          <w:sz w:val="24"/>
+          <w:szCs w:val="24"/>
+        </w:rPr>
+        <w:t xml:space="preserve"> </w:t>
+      </w:r>
+      <w:proofErr w:type="spellStart"/>
+      <w:r>
+        <w:rPr>
+          <w:i/>
+          <w:iCs/>
+          <w:sz w:val="24"/>
+          <w:szCs w:val="24"/>
+        </w:rPr>
+        <w:t>Human</w:t>
+      </w:r>
+      <w:proofErr w:type="spellEnd"/>
+      <w:r>
+        <w:rPr>
+          <w:sz w:val="24"/>
+          <w:szCs w:val="24"/>
+        </w:rPr>
+        <w:t>,</w:t>
+      </w:r>
+      <w:r>
+        <w:rPr>
+          <w:sz w:val="24"/>
+          <w:szCs w:val="24"/>
+        </w:rPr>
+        <w:t xml:space="preserve"> </w:t>
+      </w:r>
+      <w:r>
+        <w:rPr>
+          <w:sz w:val="24"/>
+          <w:szCs w:val="24"/>
+        </w:rPr>
+        <w:t>jogo</w:t>
+      </w:r>
+      <w:r>
+        <w:rPr>
+          <w:sz w:val="24"/>
+          <w:szCs w:val="24"/>
+        </w:rPr>
+        <w:t xml:space="preserve"> de ação e aventura desenvolvido pela </w:t>
+      </w:r>
+      <w:proofErr w:type="spellStart"/>
+      <w:r>
+        <w:rPr>
+          <w:sz w:val="24"/>
+          <w:szCs w:val="24"/>
+        </w:rPr>
+        <w:t>Quantic</w:t>
+      </w:r>
+      <w:proofErr w:type="spellEnd"/>
+      <w:r>
+        <w:rPr>
+          <w:sz w:val="24"/>
+          <w:szCs w:val="24"/>
+        </w:rPr>
+        <w:t xml:space="preserve"> </w:t>
+      </w:r>
+      <w:proofErr w:type="spellStart"/>
+      <w:r>
+        <w:rPr>
+          <w:sz w:val="24"/>
+          <w:szCs w:val="24"/>
+        </w:rPr>
+        <w:t>Dream</w:t>
+      </w:r>
+      <w:proofErr w:type="spellEnd"/>
+      <w:r>
+        <w:rPr>
+          <w:sz w:val="24"/>
+          <w:szCs w:val="24"/>
+        </w:rPr>
+        <w:t xml:space="preserve"> e publicado em 2018, ocorre em </w:t>
+      </w:r>
+      <w:r>
+        <w:rPr>
+          <w:sz w:val="24"/>
+          <w:szCs w:val="24"/>
+        </w:rPr>
+        <w:t xml:space="preserve">Detroit, Michigan, no ano de 2038, onde </w:t>
+      </w:r>
+      <w:r>
+        <w:rPr>
+          <w:sz w:val="24"/>
+          <w:szCs w:val="24"/>
+        </w:rPr>
+        <w:t>androides se tornaram comuns na sociedade</w:t>
+      </w:r>
+      <w:r>
+        <w:rPr>
+          <w:sz w:val="24"/>
+          <w:szCs w:val="24"/>
+        </w:rPr>
+        <w:t>. O jogo segue</w:t>
+      </w:r>
+      <w:r>
+        <w:rPr>
+          <w:sz w:val="24"/>
+          <w:szCs w:val="24"/>
+        </w:rPr>
+        <w:t xml:space="preserve"> a vivência de três deles</w:t>
+      </w:r>
+      <w:r>
+        <w:rPr>
+          <w:sz w:val="24"/>
+          <w:szCs w:val="24"/>
+        </w:rPr>
+        <w:t xml:space="preserve">: Kara, Connor e </w:t>
+      </w:r>
+      <w:proofErr w:type="spellStart"/>
+      <w:r>
+        <w:rPr>
+          <w:sz w:val="24"/>
+          <w:szCs w:val="24"/>
+        </w:rPr>
+        <w:t>Markus</w:t>
+      </w:r>
+      <w:proofErr w:type="spellEnd"/>
+      <w:r>
+        <w:rPr>
+          <w:sz w:val="24"/>
+          <w:szCs w:val="24"/>
+        </w:rPr>
+        <w:t xml:space="preserve">, cada um com sua própria história e arco de personagem. O jogador controla as ações e decisões desses </w:t>
+      </w:r>
+      <w:r>
+        <w:rPr>
+          <w:sz w:val="24"/>
+          <w:szCs w:val="24"/>
+        </w:rPr>
+        <w:t>androides</w:t>
+      </w:r>
+      <w:r>
+        <w:rPr>
+          <w:sz w:val="24"/>
+          <w:szCs w:val="24"/>
+        </w:rPr>
+        <w:t xml:space="preserve"> e as escolhas que eles fazem afetarão o resultado da história. O jogo explora temas de inteligência artificial, consciência e humanidade, e foi bem recebido pela crítica p</w:t>
+      </w:r>
+      <w:r>
+        <w:rPr>
+          <w:sz w:val="24"/>
+          <w:szCs w:val="24"/>
+        </w:rPr>
+        <w:t>ela</w:t>
+      </w:r>
+      <w:r>
+        <w:rPr>
+          <w:sz w:val="24"/>
+          <w:szCs w:val="24"/>
+        </w:rPr>
+        <w:t xml:space="preserve"> sua história, personagens e narrativa ramificada.</w:t>
+      </w:r>
+    </w:p>
+    <w:p>
+      <w:pPr>
+        <w:jc w:val="center"/>
         <w:rPr>
           <w:color w:val="C00000"/>
           <w:sz w:val="24"/>
           <w:szCs w:val="24"/>
         </w:rPr>
       </w:pPr>
-    </w:p>
-    <w:p>
-      <w:pPr>
-        <w:jc w:val="both"/>
-        <w:rPr>
+      <w:r>
+        <w:rPr>
+          <w:noProof/>
           <w:color w:val="C00000"/>
           <w:sz w:val="24"/>
           <w:szCs w:val="24"/>
         </w:rPr>
-      </w:pPr>
-    </w:p>
-    <w:p>
-      <w:pPr>
-        <w:jc w:val="both"/>
-        <w:rPr>
+        <w:drawing>
+          <wp:inline distT="0" distB="0" distL="0" distR="0" wp14:anchorId="2B1C376B" wp14:editId="2ACD4C9C">
+            <wp:extent cx="3291840" cy="2262822"/>
+            <wp:effectExtent l="0" t="0" r="3810" b="4445"/>
+            <wp:docPr id="11" name="Picture 11"/>
+            <wp:cNvGraphicFramePr>
+              <a:graphicFrameLocks xmlns:a="http://schemas.openxmlformats.org/drawingml/2006/main" noChangeAspect="1"/>
+            </wp:cNvGraphicFramePr>
+            <a:graphic xmlns:a="http://schemas.openxmlformats.org/drawingml/2006/main">
+              <a:graphicData uri="http://schemas.openxmlformats.org/drawingml/2006/picture">
+                <pic:pic xmlns:pic="http://schemas.openxmlformats.org/drawingml/2006/picture">
+                  <pic:nvPicPr>
+                    <pic:cNvPr id="0" name="Picture 4"/>
+                    <pic:cNvPicPr>
+                      <a:picLocks noChangeAspect="1" noChangeArrowheads="1"/>
+                    </pic:cNvPicPr>
+                  </pic:nvPicPr>
+                  <pic:blipFill>
+                    <a:blip r:embed="rId19">
+                      <a:extLst>
+                        <a:ext uri="{28A0092B-C50C-407E-A947-70E740481C1C}">
+                          <a14:useLocalDpi xmlns:a14="http://schemas.microsoft.com/office/drawing/2010/main" val="0"/>
+                        </a:ext>
+                      </a:extLst>
+                    </a:blip>
+                    <a:srcRect/>
+                    <a:stretch>
+                      <a:fillRect/>
+                    </a:stretch>
+                  </pic:blipFill>
+                  <pic:spPr bwMode="auto">
+                    <a:xfrm>
+                      <a:off x="0" y="0"/>
+                      <a:ext cx="3309630" cy="2275051"/>
+                    </a:xfrm>
+                    <a:prstGeom prst="rect">
+                      <a:avLst/>
+                    </a:prstGeom>
+                    <a:noFill/>
+                  </pic:spPr>
+                </pic:pic>
+              </a:graphicData>
+            </a:graphic>
+          </wp:inline>
+        </w:drawing>
+      </w:r>
+    </w:p>
+    <w:p>
+      <w:pPr>
+        <w:jc w:val="center"/>
+        <w:rPr>
+          <w:noProof/>
           <w:color w:val="C00000"/>
           <w:sz w:val="24"/>
           <w:szCs w:val="24"/>
         </w:rPr>
       </w:pPr>
-    </w:p>
-    <w:p>
-      <w:pPr>
-        <w:jc w:val="both"/>
-        <w:rPr>
+      <w:r>
+        <w:rPr>
+          <w:sz w:val="24"/>
+          <w:szCs w:val="24"/>
+        </w:rPr>
+        <w:t xml:space="preserve">Fig.5 - Interação com um objeto </w:t>
+      </w:r>
+      <w:r>
+        <w:rPr>
+          <w:sz w:val="24"/>
+          <w:szCs w:val="24"/>
+        </w:rPr>
+        <w:t xml:space="preserve">(um peixe no chão) </w:t>
+      </w:r>
+      <w:r>
+        <w:rPr>
+          <w:sz w:val="24"/>
+          <w:szCs w:val="24"/>
+        </w:rPr>
+        <w:t xml:space="preserve">em </w:t>
+      </w:r>
+      <w:r>
+        <w:rPr>
+          <w:i/>
+          <w:iCs/>
+          <w:sz w:val="24"/>
+          <w:szCs w:val="24"/>
+        </w:rPr>
+        <w:t xml:space="preserve">Detroit: </w:t>
+      </w:r>
+      <w:proofErr w:type="spellStart"/>
+      <w:r>
+        <w:rPr>
+          <w:i/>
+          <w:iCs/>
+          <w:sz w:val="24"/>
+          <w:szCs w:val="24"/>
+        </w:rPr>
+        <w:t>Become</w:t>
+      </w:r>
+      <w:proofErr w:type="spellEnd"/>
+      <w:r>
+        <w:rPr>
+          <w:i/>
+          <w:iCs/>
+          <w:sz w:val="24"/>
+          <w:szCs w:val="24"/>
+        </w:rPr>
+        <w:t xml:space="preserve"> </w:t>
+      </w:r>
+      <w:proofErr w:type="spellStart"/>
+      <w:r>
+        <w:rPr>
+          <w:i/>
+          <w:iCs/>
+          <w:sz w:val="24"/>
+          <w:szCs w:val="24"/>
+        </w:rPr>
+        <w:t>Human</w:t>
+      </w:r>
+      <w:proofErr w:type="spellEnd"/>
+      <w:r>
+        <w:rPr>
+          <w:sz w:val="24"/>
+          <w:szCs w:val="24"/>
+        </w:rPr>
+        <w:t>.</w:t>
+      </w:r>
+      <w:r>
+        <w:rPr>
+          <w:sz w:val="24"/>
+          <w:szCs w:val="24"/>
+        </w:rPr>
+        <w:t xml:space="preserve"> A decisão de salvar ou não o animal pode ter consequências na direção do jogo.</w:t>
+      </w:r>
+      <w:r>
+        <w:rPr>
+          <w:noProof/>
           <w:color w:val="C00000"/>
           <w:sz w:val="24"/>
           <w:szCs w:val="24"/>
         </w:rPr>
-      </w:pPr>
-    </w:p>
-    <w:p>
-      <w:pPr>
-        <w:jc w:val="both"/>
-        <w:rPr>
+        <w:t xml:space="preserve"> </w:t>
+      </w:r>
+    </w:p>
+    <w:p>
+      <w:pPr>
+        <w:jc w:val="center"/>
+        <w:rPr>
+          <w:noProof/>
           <w:color w:val="C00000"/>
+          <w:sz w:val="24"/>
+          <w:szCs w:val="24"/>
+        </w:rPr>
+      </w:pPr>
+    </w:p>
+    <w:p>
+      <w:pPr>
+        <w:jc w:val="center"/>
+        <w:rPr>
+          <w:sz w:val="24"/>
+          <w:szCs w:val="24"/>
+        </w:rPr>
+      </w:pPr>
+      <w:r>
+        <w:rPr>
+          <w:noProof/>
+          <w:color w:val="C00000"/>
+          <w:sz w:val="24"/>
+          <w:szCs w:val="24"/>
+        </w:rPr>
+        <w:drawing>
+          <wp:inline distT="0" distB="0" distL="0" distR="0" wp14:anchorId="75D77F53" wp14:editId="633DE0CC">
+            <wp:extent cx="3970691" cy="2887980"/>
+            <wp:effectExtent l="0" t="0" r="0" b="7620"/>
+            <wp:docPr id="12" name="Picture 12" descr="A picture containing person, indoor&#10;&#10;Description automatically generated"/>
+            <wp:cNvGraphicFramePr>
+              <a:graphicFrameLocks xmlns:a="http://schemas.openxmlformats.org/drawingml/2006/main" noChangeAspect="1"/>
+            </wp:cNvGraphicFramePr>
+            <a:graphic xmlns:a="http://schemas.openxmlformats.org/drawingml/2006/main">
+              <a:graphicData uri="http://schemas.openxmlformats.org/drawingml/2006/picture">
+                <pic:pic xmlns:pic="http://schemas.openxmlformats.org/drawingml/2006/picture">
+                  <pic:nvPicPr>
+                    <pic:cNvPr id="12" name="Picture 12" descr="A picture containing person, indoor&#10;&#10;Description automatically generated"/>
+                    <pic:cNvPicPr>
+                      <a:picLocks noChangeAspect="1" noChangeArrowheads="1"/>
+                    </pic:cNvPicPr>
+                  </pic:nvPicPr>
+                  <pic:blipFill>
+                    <a:blip r:embed="rId20">
+                      <a:extLst>
+                        <a:ext uri="{28A0092B-C50C-407E-A947-70E740481C1C}">
+                          <a14:useLocalDpi xmlns:a14="http://schemas.microsoft.com/office/drawing/2010/main" val="0"/>
+                        </a:ext>
+                      </a:extLst>
+                    </a:blip>
+                    <a:srcRect/>
+                    <a:stretch>
+                      <a:fillRect/>
+                    </a:stretch>
+                  </pic:blipFill>
+                  <pic:spPr bwMode="auto">
+                    <a:xfrm>
+                      <a:off x="0" y="0"/>
+                      <a:ext cx="3977911" cy="2893231"/>
+                    </a:xfrm>
+                    <a:prstGeom prst="rect">
+                      <a:avLst/>
+                    </a:prstGeom>
+                    <a:noFill/>
+                  </pic:spPr>
+                </pic:pic>
+              </a:graphicData>
+            </a:graphic>
+          </wp:inline>
+        </w:drawing>
+      </w:r>
+    </w:p>
+    <w:p>
+      <w:pPr>
+        <w:jc w:val="center"/>
+        <w:rPr>
+          <w:sz w:val="24"/>
+          <w:szCs w:val="24"/>
+        </w:rPr>
+      </w:pPr>
+      <w:r>
+        <w:rPr>
+          <w:sz w:val="24"/>
+          <w:szCs w:val="24"/>
+        </w:rPr>
+        <w:t xml:space="preserve">Fig.6 - Situação de resposta de múltipla escolha em </w:t>
+      </w:r>
+      <w:r>
+        <w:rPr>
+          <w:i/>
+          <w:iCs/>
+          <w:sz w:val="24"/>
+          <w:szCs w:val="24"/>
+        </w:rPr>
+        <w:t xml:space="preserve">Detroit: </w:t>
+      </w:r>
+      <w:proofErr w:type="spellStart"/>
+      <w:r>
+        <w:rPr>
+          <w:i/>
+          <w:iCs/>
+          <w:sz w:val="24"/>
+          <w:szCs w:val="24"/>
+        </w:rPr>
+        <w:t>Become</w:t>
+      </w:r>
+      <w:proofErr w:type="spellEnd"/>
+      <w:r>
+        <w:rPr>
+          <w:i/>
+          <w:iCs/>
+          <w:sz w:val="24"/>
+          <w:szCs w:val="24"/>
+        </w:rPr>
+        <w:t xml:space="preserve"> </w:t>
+      </w:r>
+      <w:proofErr w:type="spellStart"/>
+      <w:r>
+        <w:rPr>
+          <w:i/>
+          <w:iCs/>
+          <w:sz w:val="24"/>
+          <w:szCs w:val="24"/>
+        </w:rPr>
+        <w:t>Human</w:t>
+      </w:r>
+      <w:proofErr w:type="spellEnd"/>
+      <w:r>
+        <w:rPr>
+          <w:sz w:val="24"/>
+          <w:szCs w:val="24"/>
+        </w:rPr>
+        <w:t>.</w:t>
+      </w:r>
+    </w:p>
+    <w:p>
+      <w:pPr>
+        <w:jc w:val="both"/>
+        <w:rPr>
           <w:sz w:val="24"/>
           <w:szCs w:val="24"/>
         </w:rPr>
@@ -4433,7 +6383,6 @@
           <w:sz w:val="36"/>
           <w:szCs w:val="36"/>
         </w:rPr>
-        <w:lastRenderedPageBreak/>
         <w:t>Modelo de análise</w:t>
       </w:r>
       <w:bookmarkEnd w:id="6"/>
@@ -6364,7 +8313,6 @@
           <w:sz w:val="36"/>
           <w:szCs w:val="36"/>
         </w:rPr>
-        <w:lastRenderedPageBreak/>
         <w:t>Metodologia</w:t>
       </w:r>
       <w:bookmarkEnd w:id="7"/>
@@ -6544,7 +8492,15 @@
           <w:sz w:val="24"/>
           <w:szCs w:val="24"/>
         </w:rPr>
-        <w:t xml:space="preserve"> – o estudo intensivo e detalhado de uma entidade bem definida e delimitada, o chamado “caso”, que neste caso seria a “personagem empática” de um jogo digital. A finalidade da pesquisa de um estudo de caso é sempre holística, isto é, visa preservar e compreender o caso no seu todo e na sua unicidade</w:t>
+        <w:t xml:space="preserve"> – o estudo intensivo e detalhado de uma entidade bem definida e delimitada, o chamado “caso”, que neste caso seria a “personagem empática” de um jogo digital. A finalidade da pesquisa de um estudo de caso é </w:t>
+      </w:r>
+      <w:r>
+        <w:rPr>
+          <w:sz w:val="24"/>
+          <w:szCs w:val="24"/>
+        </w:rPr>
+        <w:lastRenderedPageBreak/>
+        <w:t>sempre holística, isto é, visa preservar e compreender o caso no seu todo e na sua unicidade</w:t>
       </w:r>
       <w:r>
         <w:rPr>
@@ -6657,15 +8613,7 @@
           <w:sz w:val="24"/>
           <w:szCs w:val="24"/>
         </w:rPr>
-        <w:t xml:space="preserve"> – inicialmente aplicada em contextos de investigação educativa, podendo hoje em dia ser aplicada nas mais diversas áreas de investigação, é um tipo de investigação que envolve ciclos iterativos </w:t>
-      </w:r>
-      <w:r>
-        <w:rPr>
-          <w:sz w:val="24"/>
-          <w:szCs w:val="24"/>
-        </w:rPr>
-        <w:lastRenderedPageBreak/>
-        <w:t>de design, implementação e avaliação, envolvendo desta forma o desenvolvimento e teste de protótipos</w:t>
+        <w:t xml:space="preserve"> – inicialmente aplicada em contextos de investigação educativa, podendo hoje em dia ser aplicada nas mais diversas áreas de investigação, é um tipo de investigação que envolve ciclos iterativos de design, implementação e avaliação, envolvendo desta forma o desenvolvimento e teste de protótipos</w:t>
       </w:r>
       <w:r>
         <w:rPr>
@@ -6847,6 +8795,7 @@
           <w:sz w:val="28"/>
           <w:szCs w:val="28"/>
         </w:rPr>
+        <w:lastRenderedPageBreak/>
         <w:t>Técnicas e instrumentos de recolha de dados</w:t>
       </w:r>
     </w:p>
@@ -6949,7 +8898,6 @@
           <w:sz w:val="36"/>
           <w:szCs w:val="36"/>
         </w:rPr>
-        <w:lastRenderedPageBreak/>
         <w:t>Plano de contingência</w:t>
       </w:r>
       <w:bookmarkEnd w:id="8"/>
@@ -7292,7 +9240,6 @@
           <w:sz w:val="36"/>
           <w:szCs w:val="36"/>
         </w:rPr>
-        <w:lastRenderedPageBreak/>
         <w:t>Cronograma</w:t>
       </w:r>
       <w:bookmarkEnd w:id="9"/>
@@ -7541,7 +9488,6 @@
           <w:sz w:val="36"/>
           <w:szCs w:val="36"/>
         </w:rPr>
-        <w:lastRenderedPageBreak/>
         <w:t>Resultados esperados</w:t>
       </w:r>
       <w:bookmarkEnd w:id="10"/>
@@ -7796,7 +9742,6 @@
           <w:sz w:val="36"/>
           <w:szCs w:val="36"/>
         </w:rPr>
-        <w:lastRenderedPageBreak/>
         <w:t>Referências bibliográficas</w:t>
       </w:r>
       <w:bookmarkEnd w:id="11"/>
@@ -8495,6 +10440,232 @@
       </w:rPr>
     </w:lvl>
   </w:abstractNum>
+  <w:abstractNum w:abstractNumId="5" w15:restartNumberingAfterBreak="0">
+    <w:nsid w:val="68C937F7"/>
+    <w:multiLevelType w:val="hybridMultilevel"/>
+    <w:tmpl w:val="B6020318"/>
+    <w:lvl w:ilvl="0" w:tplc="08160001">
+      <w:start w:val="1"/>
+      <w:numFmt w:val="bullet"/>
+      <w:lvlText w:val=""/>
+      <w:lvlJc w:val="left"/>
+      <w:pPr>
+        <w:ind w:left="720" w:hanging="360"/>
+      </w:pPr>
+      <w:rPr>
+        <w:rFonts w:ascii="Symbol" w:hAnsi="Symbol" w:hint="default"/>
+      </w:rPr>
+    </w:lvl>
+    <w:lvl w:ilvl="1" w:tplc="08160003">
+      <w:start w:val="1"/>
+      <w:numFmt w:val="bullet"/>
+      <w:lvlText w:val="o"/>
+      <w:lvlJc w:val="left"/>
+      <w:pPr>
+        <w:ind w:left="1440" w:hanging="360"/>
+      </w:pPr>
+      <w:rPr>
+        <w:rFonts w:ascii="Courier New" w:hAnsi="Courier New" w:cs="Courier New" w:hint="default"/>
+      </w:rPr>
+    </w:lvl>
+    <w:lvl w:ilvl="2" w:tplc="08160005" w:tentative="1">
+      <w:start w:val="1"/>
+      <w:numFmt w:val="bullet"/>
+      <w:lvlText w:val=""/>
+      <w:lvlJc w:val="left"/>
+      <w:pPr>
+        <w:ind w:left="2160" w:hanging="360"/>
+      </w:pPr>
+      <w:rPr>
+        <w:rFonts w:ascii="Wingdings" w:hAnsi="Wingdings" w:hint="default"/>
+      </w:rPr>
+    </w:lvl>
+    <w:lvl w:ilvl="3" w:tplc="08160001" w:tentative="1">
+      <w:start w:val="1"/>
+      <w:numFmt w:val="bullet"/>
+      <w:lvlText w:val=""/>
+      <w:lvlJc w:val="left"/>
+      <w:pPr>
+        <w:ind w:left="2880" w:hanging="360"/>
+      </w:pPr>
+      <w:rPr>
+        <w:rFonts w:ascii="Symbol" w:hAnsi="Symbol" w:hint="default"/>
+      </w:rPr>
+    </w:lvl>
+    <w:lvl w:ilvl="4" w:tplc="08160003" w:tentative="1">
+      <w:start w:val="1"/>
+      <w:numFmt w:val="bullet"/>
+      <w:lvlText w:val="o"/>
+      <w:lvlJc w:val="left"/>
+      <w:pPr>
+        <w:ind w:left="3600" w:hanging="360"/>
+      </w:pPr>
+      <w:rPr>
+        <w:rFonts w:ascii="Courier New" w:hAnsi="Courier New" w:cs="Courier New" w:hint="default"/>
+      </w:rPr>
+    </w:lvl>
+    <w:lvl w:ilvl="5" w:tplc="08160005" w:tentative="1">
+      <w:start w:val="1"/>
+      <w:numFmt w:val="bullet"/>
+      <w:lvlText w:val=""/>
+      <w:lvlJc w:val="left"/>
+      <w:pPr>
+        <w:ind w:left="4320" w:hanging="360"/>
+      </w:pPr>
+      <w:rPr>
+        <w:rFonts w:ascii="Wingdings" w:hAnsi="Wingdings" w:hint="default"/>
+      </w:rPr>
+    </w:lvl>
+    <w:lvl w:ilvl="6" w:tplc="08160001" w:tentative="1">
+      <w:start w:val="1"/>
+      <w:numFmt w:val="bullet"/>
+      <w:lvlText w:val=""/>
+      <w:lvlJc w:val="left"/>
+      <w:pPr>
+        <w:ind w:left="5040" w:hanging="360"/>
+      </w:pPr>
+      <w:rPr>
+        <w:rFonts w:ascii="Symbol" w:hAnsi="Symbol" w:hint="default"/>
+      </w:rPr>
+    </w:lvl>
+    <w:lvl w:ilvl="7" w:tplc="08160003" w:tentative="1">
+      <w:start w:val="1"/>
+      <w:numFmt w:val="bullet"/>
+      <w:lvlText w:val="o"/>
+      <w:lvlJc w:val="left"/>
+      <w:pPr>
+        <w:ind w:left="5760" w:hanging="360"/>
+      </w:pPr>
+      <w:rPr>
+        <w:rFonts w:ascii="Courier New" w:hAnsi="Courier New" w:cs="Courier New" w:hint="default"/>
+      </w:rPr>
+    </w:lvl>
+    <w:lvl w:ilvl="8" w:tplc="08160005" w:tentative="1">
+      <w:start w:val="1"/>
+      <w:numFmt w:val="bullet"/>
+      <w:lvlText w:val=""/>
+      <w:lvlJc w:val="left"/>
+      <w:pPr>
+        <w:ind w:left="6480" w:hanging="360"/>
+      </w:pPr>
+      <w:rPr>
+        <w:rFonts w:ascii="Wingdings" w:hAnsi="Wingdings" w:hint="default"/>
+      </w:rPr>
+    </w:lvl>
+  </w:abstractNum>
+  <w:abstractNum w:abstractNumId="6" w15:restartNumberingAfterBreak="0">
+    <w:nsid w:val="6DD0067C"/>
+    <w:multiLevelType w:val="hybridMultilevel"/>
+    <w:tmpl w:val="F2868BFE"/>
+    <w:lvl w:ilvl="0" w:tplc="08160001">
+      <w:start w:val="1"/>
+      <w:numFmt w:val="bullet"/>
+      <w:lvlText w:val=""/>
+      <w:lvlJc w:val="left"/>
+      <w:pPr>
+        <w:ind w:left="720" w:hanging="360"/>
+      </w:pPr>
+      <w:rPr>
+        <w:rFonts w:ascii="Symbol" w:hAnsi="Symbol" w:hint="default"/>
+      </w:rPr>
+    </w:lvl>
+    <w:lvl w:ilvl="1" w:tplc="08160003" w:tentative="1">
+      <w:start w:val="1"/>
+      <w:numFmt w:val="bullet"/>
+      <w:lvlText w:val="o"/>
+      <w:lvlJc w:val="left"/>
+      <w:pPr>
+        <w:ind w:left="1440" w:hanging="360"/>
+      </w:pPr>
+      <w:rPr>
+        <w:rFonts w:ascii="Courier New" w:hAnsi="Courier New" w:cs="Courier New" w:hint="default"/>
+      </w:rPr>
+    </w:lvl>
+    <w:lvl w:ilvl="2" w:tplc="08160005" w:tentative="1">
+      <w:start w:val="1"/>
+      <w:numFmt w:val="bullet"/>
+      <w:lvlText w:val=""/>
+      <w:lvlJc w:val="left"/>
+      <w:pPr>
+        <w:ind w:left="2160" w:hanging="360"/>
+      </w:pPr>
+      <w:rPr>
+        <w:rFonts w:ascii="Wingdings" w:hAnsi="Wingdings" w:hint="default"/>
+      </w:rPr>
+    </w:lvl>
+    <w:lvl w:ilvl="3" w:tplc="08160001" w:tentative="1">
+      <w:start w:val="1"/>
+      <w:numFmt w:val="bullet"/>
+      <w:lvlText w:val=""/>
+      <w:lvlJc w:val="left"/>
+      <w:pPr>
+        <w:ind w:left="2880" w:hanging="360"/>
+      </w:pPr>
+      <w:rPr>
+        <w:rFonts w:ascii="Symbol" w:hAnsi="Symbol" w:hint="default"/>
+      </w:rPr>
+    </w:lvl>
+    <w:lvl w:ilvl="4" w:tplc="08160003" w:tentative="1">
+      <w:start w:val="1"/>
+      <w:numFmt w:val="bullet"/>
+      <w:lvlText w:val="o"/>
+      <w:lvlJc w:val="left"/>
+      <w:pPr>
+        <w:ind w:left="3600" w:hanging="360"/>
+      </w:pPr>
+      <w:rPr>
+        <w:rFonts w:ascii="Courier New" w:hAnsi="Courier New" w:cs="Courier New" w:hint="default"/>
+      </w:rPr>
+    </w:lvl>
+    <w:lvl w:ilvl="5" w:tplc="08160005" w:tentative="1">
+      <w:start w:val="1"/>
+      <w:numFmt w:val="bullet"/>
+      <w:lvlText w:val=""/>
+      <w:lvlJc w:val="left"/>
+      <w:pPr>
+        <w:ind w:left="4320" w:hanging="360"/>
+      </w:pPr>
+      <w:rPr>
+        <w:rFonts w:ascii="Wingdings" w:hAnsi="Wingdings" w:hint="default"/>
+      </w:rPr>
+    </w:lvl>
+    <w:lvl w:ilvl="6" w:tplc="08160001" w:tentative="1">
+      <w:start w:val="1"/>
+      <w:numFmt w:val="bullet"/>
+      <w:lvlText w:val=""/>
+      <w:lvlJc w:val="left"/>
+      <w:pPr>
+        <w:ind w:left="5040" w:hanging="360"/>
+      </w:pPr>
+      <w:rPr>
+        <w:rFonts w:ascii="Symbol" w:hAnsi="Symbol" w:hint="default"/>
+      </w:rPr>
+    </w:lvl>
+    <w:lvl w:ilvl="7" w:tplc="08160003" w:tentative="1">
+      <w:start w:val="1"/>
+      <w:numFmt w:val="bullet"/>
+      <w:lvlText w:val="o"/>
+      <w:lvlJc w:val="left"/>
+      <w:pPr>
+        <w:ind w:left="5760" w:hanging="360"/>
+      </w:pPr>
+      <w:rPr>
+        <w:rFonts w:ascii="Courier New" w:hAnsi="Courier New" w:cs="Courier New" w:hint="default"/>
+      </w:rPr>
+    </w:lvl>
+    <w:lvl w:ilvl="8" w:tplc="08160005" w:tentative="1">
+      <w:start w:val="1"/>
+      <w:numFmt w:val="bullet"/>
+      <w:lvlText w:val=""/>
+      <w:lvlJc w:val="left"/>
+      <w:pPr>
+        <w:ind w:left="6480" w:hanging="360"/>
+      </w:pPr>
+      <w:rPr>
+        <w:rFonts w:ascii="Wingdings" w:hAnsi="Wingdings" w:hint="default"/>
+      </w:rPr>
+    </w:lvl>
+  </w:abstractNum>
   <w:num w:numId="1" w16cid:durableId="1013460009">
     <w:abstractNumId w:val="4"/>
   </w:num>
@@ -8509,6 +10680,12 @@
   </w:num>
   <w:num w:numId="5" w16cid:durableId="1559514897">
     <w:abstractNumId w:val="0"/>
+  </w:num>
+  <w:num w:numId="6" w16cid:durableId="1945380091">
+    <w:abstractNumId w:val="6"/>
+  </w:num>
+  <w:num w:numId="7" w16cid:durableId="1638025476">
+    <w:abstractNumId w:val="5"/>
   </w:num>
 </w:numbering>
 </file>
@@ -9192,6 +11369,7 @@
     <w:rsid w:val="00105611"/>
     <w:rsid w:val="002A33CC"/>
     <w:rsid w:val="00583BE6"/>
+    <w:rsid w:val="006E7E74"/>
     <w:rsid w:val="00EE461C"/>
   </w:rsids>
   <m:mathPr>

</xml_diff>